<commit_message>
uren aangepast en document
</commit_message>
<xml_diff>
--- a/Documentatie/Verslag/Project verslag.docx
+++ b/Documentatie/Verslag/Project verslag.docx
@@ -24,8 +24,11 @@
     </w:p>
     <w:p>
       <w:r>
+        <w:rPr>
+          <w:noProof/>
+        </w:rPr>
         <w:drawing>
-          <wp:anchor distT="0" distB="0" distL="114300" distR="114300" simplePos="0" relativeHeight="251657216" behindDoc="0" locked="0" layoutInCell="1" allowOverlap="1" wp14:anchorId="76725AAA" wp14:editId="562D40C1">
+          <wp:anchor distT="0" distB="0" distL="114300" distR="114300" simplePos="0" relativeHeight="251657216" behindDoc="0" locked="0" layoutInCell="1" allowOverlap="1" wp14:anchorId="76725AAA" wp14:editId="70869BEC">
             <wp:simplePos x="0" y="0"/>
             <wp:positionH relativeFrom="margin">
               <wp:align>center</wp:align>
@@ -48,7 +51,7 @@
                     <pic:cNvPicPr/>
                   </pic:nvPicPr>
                   <pic:blipFill>
-                    <a:blip r:embed="rId9">
+                    <a:blip r:embed="rId12">
                       <a:extLst>
                         <a:ext uri="{28A0092B-C50C-407E-A947-70E740481C1C}">
                           <a14:useLocalDpi xmlns:a14="http://schemas.microsoft.com/office/drawing/2010/main" val="0"/>
@@ -82,40 +85,82 @@
       </w:r>
     </w:p>
     <w:p>
-      <w:r>
-        <w:t xml:space="preserve">Gemaakt door: </w:t>
-      </w:r>
-      <w:proofErr w:type="spellStart"/>
-      <w:r>
-        <w:t>Jezse</w:t>
-      </w:r>
-      <w:proofErr w:type="spellEnd"/>
-      <w:r>
-        <w:t xml:space="preserve"> Ernste, Durk </w:t>
-      </w:r>
-      <w:proofErr w:type="spellStart"/>
-      <w:r>
-        <w:t>Bruina</w:t>
-      </w:r>
-      <w:proofErr w:type="spellEnd"/>
-      <w:r>
-        <w:t>, Perijn Huijser, Ammaar Al-</w:t>
-      </w:r>
-      <w:proofErr w:type="spellStart"/>
-      <w:r>
-        <w:t>bommar</w:t>
-      </w:r>
-      <w:proofErr w:type="spellEnd"/>
+      <w:pPr>
+        <w:rPr>
+          <w:sz w:val="48"/>
+          <w:szCs w:val="48"/>
+        </w:rPr>
+      </w:pPr>
     </w:p>
     <w:p>
-      <w:r>
-        <w:br w:type="page"/>
+      <w:pPr>
+        <w:rPr>
+          <w:sz w:val="48"/>
+          <w:szCs w:val="48"/>
+        </w:rPr>
+      </w:pPr>
+    </w:p>
+    <w:p>
+      <w:pPr>
+        <w:rPr>
+          <w:sz w:val="48"/>
+          <w:szCs w:val="48"/>
+        </w:rPr>
+      </w:pPr>
+    </w:p>
+    <w:p>
+      <w:pPr>
+        <w:rPr>
+          <w:sz w:val="48"/>
+          <w:szCs w:val="48"/>
+        </w:rPr>
+      </w:pPr>
+      <w:r>
+        <w:rPr>
+          <w:b/>
+          <w:bCs/>
+          <w:sz w:val="48"/>
+          <w:szCs w:val="48"/>
+        </w:rPr>
+        <w:t>Gemaakt door:</w:t>
+      </w:r>
+      <w:r>
+        <w:rPr>
+          <w:sz w:val="48"/>
+          <w:szCs w:val="48"/>
+        </w:rPr>
+        <w:t xml:space="preserve"> Jesse Ernste, Perijn Huijser, Dirk Bouma, Ammaar Al-Kahef</w:t>
+      </w:r>
+    </w:p>
+    <w:p>
+      <w:pPr>
+        <w:rPr>
+          <w:sz w:val="48"/>
+          <w:szCs w:val="48"/>
+        </w:rPr>
+      </w:pPr>
+      <w:r>
+        <w:rPr>
+          <w:b/>
+          <w:bCs/>
+          <w:sz w:val="48"/>
+          <w:szCs w:val="48"/>
+        </w:rPr>
+        <w:t>Datum:</w:t>
+      </w:r>
+      <w:r>
+        <w:rPr>
+          <w:sz w:val="48"/>
+          <w:szCs w:val="48"/>
+        </w:rPr>
+        <w:t xml:space="preserve"> 11-02-2025</w:t>
       </w:r>
     </w:p>
     <w:sdt>
       <w:sdtPr>
         <w:rPr>
           <w:rFonts w:asciiTheme="minorHAnsi" w:eastAsiaTheme="minorEastAsia" w:hAnsiTheme="minorHAnsi" w:cstheme="minorBidi"/>
+          <w:b w:val="0"/>
           <w:color w:val="auto"/>
           <w:sz w:val="24"/>
           <w:szCs w:val="24"/>
@@ -167,7 +212,7 @@
           <w:r>
             <w:fldChar w:fldCharType="separate"/>
           </w:r>
-          <w:hyperlink w:anchor="_Toc190081069" w:history="1">
+          <w:hyperlink w:anchor="_Toc190162407" w:history="1">
             <w:r>
               <w:rPr>
                 <w:rStyle w:val="Hyperlink"/>
@@ -195,7 +240,7 @@
                 <w:noProof/>
                 <w:webHidden/>
               </w:rPr>
-              <w:instrText xml:space="preserve"> PAGEREF _Toc190081069 \h </w:instrText>
+              <w:instrText xml:space="preserve"> PAGEREF _Toc190162407 \h </w:instrText>
             </w:r>
             <w:r>
               <w:rPr>
@@ -241,7 +286,7 @@
               <w14:ligatures w14:val="standardContextual"/>
             </w:rPr>
           </w:pPr>
-          <w:hyperlink w:anchor="_Toc190081070" w:history="1">
+          <w:hyperlink w:anchor="_Toc190162408" w:history="1">
             <w:r>
               <w:rPr>
                 <w:rStyle w:val="Hyperlink"/>
@@ -268,7 +313,7 @@
                 <w:noProof/>
                 <w:webHidden/>
               </w:rPr>
-              <w:instrText xml:space="preserve"> PAGEREF _Toc190081070 \h </w:instrText>
+              <w:instrText xml:space="preserve"> PAGEREF _Toc190162408 \h </w:instrText>
             </w:r>
             <w:r>
               <w:rPr>
@@ -314,7 +359,7 @@
               <w14:ligatures w14:val="standardContextual"/>
             </w:rPr>
           </w:pPr>
-          <w:hyperlink w:anchor="_Toc190081071" w:history="1">
+          <w:hyperlink w:anchor="_Toc190162409" w:history="1">
             <w:r>
               <w:rPr>
                 <w:rStyle w:val="Hyperlink"/>
@@ -341,7 +386,7 @@
                 <w:noProof/>
                 <w:webHidden/>
               </w:rPr>
-              <w:instrText xml:space="preserve"> PAGEREF _Toc190081071 \h </w:instrText>
+              <w:instrText xml:space="preserve"> PAGEREF _Toc190162409 \h </w:instrText>
             </w:r>
             <w:r>
               <w:rPr>
@@ -387,7 +432,7 @@
               <w14:ligatures w14:val="standardContextual"/>
             </w:rPr>
           </w:pPr>
-          <w:hyperlink w:anchor="_Toc190081072" w:history="1">
+          <w:hyperlink w:anchor="_Toc190162410" w:history="1">
             <w:r>
               <w:rPr>
                 <w:rStyle w:val="Hyperlink"/>
@@ -414,7 +459,7 @@
                 <w:noProof/>
                 <w:webHidden/>
               </w:rPr>
-              <w:instrText xml:space="preserve"> PAGEREF _Toc190081072 \h </w:instrText>
+              <w:instrText xml:space="preserve"> PAGEREF _Toc190162410 \h </w:instrText>
             </w:r>
             <w:r>
               <w:rPr>
@@ -460,7 +505,7 @@
               <w14:ligatures w14:val="standardContextual"/>
             </w:rPr>
           </w:pPr>
-          <w:hyperlink w:anchor="_Toc190081073" w:history="1">
+          <w:hyperlink w:anchor="_Toc190162411" w:history="1">
             <w:r>
               <w:rPr>
                 <w:rStyle w:val="Hyperlink"/>
@@ -487,7 +532,7 @@
                 <w:noProof/>
                 <w:webHidden/>
               </w:rPr>
-              <w:instrText xml:space="preserve"> PAGEREF _Toc190081073 \h </w:instrText>
+              <w:instrText xml:space="preserve"> PAGEREF _Toc190162411 \h </w:instrText>
             </w:r>
             <w:r>
               <w:rPr>
@@ -533,7 +578,7 @@
               <w14:ligatures w14:val="standardContextual"/>
             </w:rPr>
           </w:pPr>
-          <w:hyperlink w:anchor="_Toc190081074" w:history="1">
+          <w:hyperlink w:anchor="_Toc190162412" w:history="1">
             <w:r>
               <w:rPr>
                 <w:rStyle w:val="Hyperlink"/>
@@ -560,7 +605,7 @@
                 <w:noProof/>
                 <w:webHidden/>
               </w:rPr>
-              <w:instrText xml:space="preserve"> PAGEREF _Toc190081074 \h </w:instrText>
+              <w:instrText xml:space="preserve"> PAGEREF _Toc190162412 \h </w:instrText>
             </w:r>
             <w:r>
               <w:rPr>
@@ -606,7 +651,7 @@
               <w14:ligatures w14:val="standardContextual"/>
             </w:rPr>
           </w:pPr>
-          <w:hyperlink w:anchor="_Toc190081075" w:history="1">
+          <w:hyperlink w:anchor="_Toc190162413" w:history="1">
             <w:r>
               <w:rPr>
                 <w:rStyle w:val="Hyperlink"/>
@@ -633,7 +678,7 @@
                 <w:noProof/>
                 <w:webHidden/>
               </w:rPr>
-              <w:instrText xml:space="preserve"> PAGEREF _Toc190081075 \h </w:instrText>
+              <w:instrText xml:space="preserve"> PAGEREF _Toc190162413 \h </w:instrText>
             </w:r>
             <w:r>
               <w:rPr>
@@ -689,7 +734,7 @@
         </w:rPr>
       </w:pPr>
       <w:bookmarkStart w:id="0" w:name="_Toc180574015"/>
-      <w:bookmarkStart w:id="1" w:name="_Toc190081069"/>
+      <w:bookmarkStart w:id="1" w:name="_Toc190162407"/>
       <w:r>
         <w:rPr>
           <w:rFonts w:cs="Calibri Light"/>
@@ -3702,6 +3747,7 @@
     </w:tbl>
     <w:p>
       <w:pPr>
+        <w:jc w:val="center"/>
         <w:rPr>
           <w:rFonts w:cs="Calibri"/>
           <w:i/>
@@ -3725,7 +3771,7 @@
       <w:pPr>
         <w:pStyle w:val="Kop1"/>
       </w:pPr>
-      <w:bookmarkStart w:id="2" w:name="_Toc190081070"/>
+      <w:bookmarkStart w:id="2" w:name="_Toc190162408"/>
       <w:r>
         <w:lastRenderedPageBreak/>
         <w:t>Kennismaking</w:t>
@@ -3740,7 +3786,7 @@
         <w:pStyle w:val="Kop2"/>
       </w:pPr>
       <w:bookmarkStart w:id="3" w:name="_Toc180574020"/>
-      <w:bookmarkStart w:id="4" w:name="_Toc190081071"/>
+      <w:bookmarkStart w:id="4" w:name="_Toc190162409"/>
       <w:r>
         <w:t>Ammaar:</w:t>
       </w:r>
@@ -3782,7 +3828,7 @@
         <w:pStyle w:val="Kop2"/>
       </w:pPr>
       <w:bookmarkStart w:id="5" w:name="_Toc180574021"/>
-      <w:bookmarkStart w:id="6" w:name="_Toc190081072"/>
+      <w:bookmarkStart w:id="6" w:name="_Toc190162410"/>
       <w:r>
         <w:t>Perijn:</w:t>
       </w:r>
@@ -3838,7 +3884,7 @@
         <w:pStyle w:val="Kop2"/>
       </w:pPr>
       <w:bookmarkStart w:id="7" w:name="_Toc180574023"/>
-      <w:bookmarkStart w:id="8" w:name="_Toc190081073"/>
+      <w:bookmarkStart w:id="8" w:name="_Toc190162411"/>
       <w:r>
         <w:t>Jesse:</w:t>
       </w:r>
@@ -3871,7 +3917,7 @@
         <w:pStyle w:val="Kop2"/>
       </w:pPr>
       <w:bookmarkStart w:id="9" w:name="_Toc180574024"/>
-      <w:bookmarkStart w:id="10" w:name="_Toc190081074"/>
+      <w:bookmarkStart w:id="10" w:name="_Toc190162412"/>
       <w:r>
         <w:t>Dirk:</w:t>
       </w:r>
@@ -3908,7 +3954,7 @@
       <w:pPr>
         <w:pStyle w:val="Kop1"/>
       </w:pPr>
-      <w:bookmarkStart w:id="11" w:name="_Toc190081075"/>
+      <w:bookmarkStart w:id="11" w:name="_Toc190162413"/>
       <w:r>
         <w:lastRenderedPageBreak/>
         <w:t>Plan van aanpak</w:t>
@@ -5365,13 +5411,389 @@
     <w:p/>
     <w:p/>
     <w:sectPr>
+      <w:headerReference w:type="default" r:id="rId13"/>
+      <w:footerReference w:type="default" r:id="rId14"/>
       <w:pgSz w:w="12240" w:h="15840"/>
       <w:pgMar w:top="1440" w:right="1440" w:bottom="1440" w:left="1440" w:header="720" w:footer="720" w:gutter="0"/>
       <w:cols w:space="720"/>
+      <w:titlePg/>
       <w:docGrid w:linePitch="360"/>
     </w:sectPr>
   </w:body>
 </w:document>
+</file>
+
+<file path=word/endnotes.xml><?xml version="1.0" encoding="utf-8"?>
+<w:endnotes xmlns:wpc="http://schemas.microsoft.com/office/word/2010/wordprocessingCanvas" xmlns:cx="http://schemas.microsoft.com/office/drawing/2014/chartex" xmlns:cx1="http://schemas.microsoft.com/office/drawing/2015/9/8/chartex" xmlns:cx2="http://schemas.microsoft.com/office/drawing/2015/10/21/chartex" xmlns:cx3="http://schemas.microsoft.com/office/drawing/2016/5/9/chartex" xmlns:cx4="http://schemas.microsoft.com/office/drawing/2016/5/10/chartex" xmlns:cx5="http://schemas.microsoft.com/office/drawing/2016/5/11/chartex" xmlns:cx6="http://schemas.microsoft.com/office/drawing/2016/5/12/chartex" xmlns:cx7="http://schemas.microsoft.com/office/drawing/2016/5/13/chartex" xmlns:cx8="http://schemas.microsoft.com/office/drawing/2016/5/14/chartex" xmlns:mc="http://schemas.openxmlformats.org/markup-compatibility/2006" xmlns:aink="http://schemas.microsoft.com/office/drawing/2016/ink" xmlns:am3d="http://schemas.microsoft.com/office/drawing/2017/model3d" xmlns:o="urn:schemas-microsoft-com:office:office" xmlns:oel="http://schemas.microsoft.com/office/2019/extlst" xmlns:r="http://schemas.openxmlformats.org/officeDocument/2006/relationships" xmlns:m="http://schemas.openxmlformats.org/officeDocument/2006/math" xmlns:v="urn:schemas-microsoft-com:vml" xmlns:wp14="http://schemas.microsoft.com/office/word/2010/wordprocessingDrawing" xmlns:wp="http://schemas.openxmlformats.org/drawingml/2006/wordprocessingDrawing" xmlns:w10="urn:schemas-microsoft-com:office:word" xmlns:w="http://schemas.openxmlformats.org/wordprocessingml/2006/main" xmlns:w14="http://schemas.microsoft.com/office/word/2010/wordml" xmlns:w15="http://schemas.microsoft.com/office/word/2012/wordml" xmlns:w16cex="http://schemas.microsoft.com/office/word/2018/wordml/cex" xmlns:w16cid="http://schemas.microsoft.com/office/word/2016/wordml/cid" xmlns:w16="http://schemas.microsoft.com/office/word/2018/wordml" xmlns:w16du="http://schemas.microsoft.com/office/word/2023/wordml/word16du" xmlns:w16sdtdh="http://schemas.microsoft.com/office/word/2020/wordml/sdtdatahash" xmlns:w16sdtfl="http://schemas.microsoft.com/office/word/2024/wordml/sdtformatlock" xmlns:w16se="http://schemas.microsoft.com/office/word/2015/wordml/symex" xmlns:wpg="http://schemas.microsoft.com/office/word/2010/wordprocessingGroup" xmlns:wpi="http://schemas.microsoft.com/office/word/2010/wordprocessingInk" xmlns:wne="http://schemas.microsoft.com/office/word/2006/wordml" xmlns:wps="http://schemas.microsoft.com/office/word/2010/wordprocessingShape" mc:Ignorable="w14 w15 w16se w16cid w16 w16cex w16sdtdh w16sdtfl w16du wp14">
+  <w:endnote w:type="separator" w:id="-1">
+    <w:p>
+      <w:pPr>
+        <w:spacing w:after="0" w:line="240" w:lineRule="auto"/>
+      </w:pPr>
+      <w:r>
+        <w:separator/>
+      </w:r>
+    </w:p>
+  </w:endnote>
+  <w:endnote w:type="continuationSeparator" w:id="0">
+    <w:p>
+      <w:pPr>
+        <w:spacing w:after="0" w:line="240" w:lineRule="auto"/>
+      </w:pPr>
+      <w:r>
+        <w:continuationSeparator/>
+      </w:r>
+    </w:p>
+  </w:endnote>
+</w:endnotes>
+</file>
+
+<file path=word/footer1.xml><?xml version="1.0" encoding="utf-8"?>
+<w:ftr xmlns:wpc="http://schemas.microsoft.com/office/word/2010/wordprocessingCanvas" xmlns:cx="http://schemas.microsoft.com/office/drawing/2014/chartex" xmlns:cx1="http://schemas.microsoft.com/office/drawing/2015/9/8/chartex" xmlns:cx2="http://schemas.microsoft.com/office/drawing/2015/10/21/chartex" xmlns:cx3="http://schemas.microsoft.com/office/drawing/2016/5/9/chartex" xmlns:cx4="http://schemas.microsoft.com/office/drawing/2016/5/10/chartex" xmlns:cx5="http://schemas.microsoft.com/office/drawing/2016/5/11/chartex" xmlns:cx6="http://schemas.microsoft.com/office/drawing/2016/5/12/chartex" xmlns:cx7="http://schemas.microsoft.com/office/drawing/2016/5/13/chartex" xmlns:cx8="http://schemas.microsoft.com/office/drawing/2016/5/14/chartex" xmlns:mc="http://schemas.openxmlformats.org/markup-compatibility/2006" xmlns:aink="http://schemas.microsoft.com/office/drawing/2016/ink" xmlns:am3d="http://schemas.microsoft.com/office/drawing/2017/model3d" xmlns:o="urn:schemas-microsoft-com:office:office" xmlns:oel="http://schemas.microsoft.com/office/2019/extlst" xmlns:r="http://schemas.openxmlformats.org/officeDocument/2006/relationships" xmlns:m="http://schemas.openxmlformats.org/officeDocument/2006/math" xmlns:v="urn:schemas-microsoft-com:vml" xmlns:wp14="http://schemas.microsoft.com/office/word/2010/wordprocessingDrawing" xmlns:wp="http://schemas.openxmlformats.org/drawingml/2006/wordprocessingDrawing" xmlns:w10="urn:schemas-microsoft-com:office:word" xmlns:w="http://schemas.openxmlformats.org/wordprocessingml/2006/main" xmlns:w14="http://schemas.microsoft.com/office/word/2010/wordml" xmlns:w15="http://schemas.microsoft.com/office/word/2012/wordml" xmlns:w16cex="http://schemas.microsoft.com/office/word/2018/wordml/cex" xmlns:w16cid="http://schemas.microsoft.com/office/word/2016/wordml/cid" xmlns:w16="http://schemas.microsoft.com/office/word/2018/wordml" xmlns:w16du="http://schemas.microsoft.com/office/word/2023/wordml/word16du" xmlns:w16sdtdh="http://schemas.microsoft.com/office/word/2020/wordml/sdtdatahash" xmlns:w16sdtfl="http://schemas.microsoft.com/office/word/2024/wordml/sdtformatlock" xmlns:w16se="http://schemas.microsoft.com/office/word/2015/wordml/symex" xmlns:wpg="http://schemas.microsoft.com/office/word/2010/wordprocessingGroup" xmlns:wpi="http://schemas.microsoft.com/office/word/2010/wordprocessingInk" xmlns:wne="http://schemas.microsoft.com/office/word/2006/wordml" xmlns:wps="http://schemas.microsoft.com/office/word/2010/wordprocessingShape" mc:Ignorable="w14 w15 w16se w16cid w16 w16cex w16sdtdh w16sdtfl w16du wp14">
+  <w:sdt>
+    <w:sdtPr>
+      <w:id w:val="130378060"/>
+      <w:docPartObj>
+        <w:docPartGallery w:val="Page Numbers (Bottom of Page)"/>
+        <w:docPartUnique/>
+      </w:docPartObj>
+    </w:sdtPr>
+    <w:sdtContent>
+      <w:p>
+        <w:pPr>
+          <w:pStyle w:val="Voettekst"/>
+        </w:pPr>
+        <w:r>
+          <w:rPr>
+            <w:noProof/>
+          </w:rPr>
+          <mc:AlternateContent>
+            <mc:Choice Requires="wps">
+              <w:drawing>
+                <wp:anchor distT="0" distB="0" distL="114300" distR="114300" simplePos="0" relativeHeight="251660288" behindDoc="0" locked="0" layoutInCell="1" allowOverlap="1" wp14:anchorId="26060590" wp14:editId="5372AE35">
+                  <wp:simplePos x="0" y="0"/>
+                  <wp:positionH relativeFrom="margin">
+                    <wp:align>center</wp:align>
+                  </wp:positionH>
+                  <wp:positionV relativeFrom="bottomMargin">
+                    <wp:align>center</wp:align>
+                  </wp:positionV>
+                  <wp:extent cx="551815" cy="238760"/>
+                  <wp:effectExtent l="19050" t="19050" r="19685" b="18415"/>
+                  <wp:wrapNone/>
+                  <wp:docPr id="1668858710" name="Vierkante haken 2"/>
+                  <wp:cNvGraphicFramePr>
+                    <a:graphicFrameLocks xmlns:a="http://schemas.openxmlformats.org/drawingml/2006/main"/>
+                  </wp:cNvGraphicFramePr>
+                  <a:graphic xmlns:a="http://schemas.openxmlformats.org/drawingml/2006/main">
+                    <a:graphicData uri="http://schemas.microsoft.com/office/word/2010/wordprocessingShape">
+                      <wps:wsp>
+                        <wps:cNvSpPr>
+                          <a:spLocks noChangeArrowheads="1"/>
+                        </wps:cNvSpPr>
+                        <wps:spPr bwMode="auto">
+                          <a:xfrm>
+                            <a:off x="0" y="0"/>
+                            <a:ext cx="551815" cy="238760"/>
+                          </a:xfrm>
+                          <a:prstGeom prst="bracketPair">
+                            <a:avLst>
+                              <a:gd name="adj" fmla="val 16667"/>
+                            </a:avLst>
+                          </a:prstGeom>
+                          <a:solidFill>
+                            <a:srgbClr val="FFFFFF"/>
+                          </a:solidFill>
+                          <a:ln w="28575">
+                            <a:solidFill>
+                              <a:srgbClr val="808080"/>
+                            </a:solidFill>
+                            <a:round/>
+                            <a:headEnd/>
+                            <a:tailEnd/>
+                          </a:ln>
+                        </wps:spPr>
+                        <wps:txbx>
+                          <w:txbxContent>
+                            <w:p>
+                              <w:pPr>
+                                <w:jc w:val="center"/>
+                              </w:pPr>
+                              <w:r>
+                                <w:fldChar w:fldCharType="begin"/>
+                              </w:r>
+                              <w:r>
+                                <w:instrText>PAGE    \* MERGEFORMAT</w:instrText>
+                              </w:r>
+                              <w:r>
+                                <w:fldChar w:fldCharType="separate"/>
+                              </w:r>
+                              <w:r>
+                                <w:t>2</w:t>
+                              </w:r>
+                              <w:r>
+                                <w:fldChar w:fldCharType="end"/>
+                              </w:r>
+                            </w:p>
+                          </w:txbxContent>
+                        </wps:txbx>
+                        <wps:bodyPr rot="0" vert="horz" wrap="square" lIns="91440" tIns="0" rIns="91440" bIns="0" anchor="t" anchorCtr="0" upright="1">
+                          <a:noAutofit/>
+                        </wps:bodyPr>
+                      </wps:wsp>
+                    </a:graphicData>
+                  </a:graphic>
+                  <wp14:sizeRelH relativeFrom="margin">
+                    <wp14:pctWidth>10000</wp14:pctWidth>
+                  </wp14:sizeRelH>
+                  <wp14:sizeRelV relativeFrom="bottomMargin">
+                    <wp14:pctHeight>0</wp14:pctHeight>
+                  </wp14:sizeRelV>
+                </wp:anchor>
+              </w:drawing>
+            </mc:Choice>
+            <mc:Fallback>
+              <w:pict>
+                <v:shapetype w14:anchorId="26060590" id="_x0000_t185" coordsize="21600,21600" o:spt="185" adj="3600" path="m@0,nfqx0@0l0@2qy@0,21600em@1,nfqx21600@0l21600@2qy@1,21600em@0,nsqx0@0l0@2qy@0,21600l@1,21600qx21600@2l21600@0qy@1,xe" filled="f">
+                  <v:formulas>
+                    <v:f eqn="val #0"/>
+                    <v:f eqn="sum width 0 #0"/>
+                    <v:f eqn="sum height 0 #0"/>
+                    <v:f eqn="prod @0 2929 10000"/>
+                    <v:f eqn="sum width 0 @3"/>
+                    <v:f eqn="sum height 0 @3"/>
+                    <v:f eqn="val width"/>
+                    <v:f eqn="val height"/>
+                    <v:f eqn="prod width 1 2"/>
+                    <v:f eqn="prod height 1 2"/>
+                  </v:formulas>
+                  <v:path o:extrusionok="f" gradientshapeok="t" limo="10800,10800" o:connecttype="custom" o:connectlocs="@8,0;0,@9;@8,@7;@6,@9" textboxrect="@3,@3,@4,@5"/>
+                  <v:handles>
+                    <v:h position="#0,topLeft" switch="" xrange="0,10800"/>
+                  </v:handles>
+                </v:shapetype>
+                <v:shape id="Vierkante haken 2" o:spid="_x0000_s1026" type="#_x0000_t185" style="position:absolute;margin-left:0;margin-top:0;width:43.45pt;height:18.8pt;z-index:251660288;visibility:visible;mso-wrap-style:square;mso-width-percent:100;mso-height-percent:0;mso-wrap-distance-left:9pt;mso-wrap-distance-top:0;mso-wrap-distance-right:9pt;mso-wrap-distance-bottom:0;mso-position-horizontal:center;mso-position-horizontal-relative:margin;mso-position-vertical:center;mso-position-vertical-relative:bottom-margin-area;mso-width-percent:100;mso-height-percent:0;mso-width-relative:margin;mso-height-relative:bottom-margin-area;v-text-anchor:top" o:gfxdata="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" filled="t" strokecolor="gray" strokeweight="2.25pt">
+                  <v:textbox inset=",0,,0">
+                    <w:txbxContent>
+                      <w:p>
+                        <w:pPr>
+                          <w:jc w:val="center"/>
+                        </w:pPr>
+                        <w:r>
+                          <w:fldChar w:fldCharType="begin"/>
+                        </w:r>
+                        <w:r>
+                          <w:instrText>PAGE    \* MERGEFORMAT</w:instrText>
+                        </w:r>
+                        <w:r>
+                          <w:fldChar w:fldCharType="separate"/>
+                        </w:r>
+                        <w:r>
+                          <w:t>2</w:t>
+                        </w:r>
+                        <w:r>
+                          <w:fldChar w:fldCharType="end"/>
+                        </w:r>
+                      </w:p>
+                    </w:txbxContent>
+                  </v:textbox>
+                  <w10:wrap anchorx="margin" anchory="margin"/>
+                </v:shape>
+              </w:pict>
+            </mc:Fallback>
+          </mc:AlternateContent>
+        </w:r>
+        <w:r>
+          <w:rPr>
+            <w:noProof/>
+          </w:rPr>
+          <mc:AlternateContent>
+            <mc:Choice Requires="wps">
+              <w:drawing>
+                <wp:anchor distT="0" distB="0" distL="114300" distR="114300" simplePos="0" relativeHeight="251659264" behindDoc="0" locked="0" layoutInCell="1" allowOverlap="1" wp14:anchorId="50101C16" wp14:editId="76E0AE7B">
+                  <wp:simplePos x="0" y="0"/>
+                  <wp:positionH relativeFrom="margin">
+                    <wp:align>center</wp:align>
+                  </wp:positionH>
+                  <wp:positionV relativeFrom="bottomMargin">
+                    <wp:align>center</wp:align>
+                  </wp:positionV>
+                  <wp:extent cx="5518150" cy="0"/>
+                  <wp:effectExtent l="9525" t="9525" r="6350" b="9525"/>
+                  <wp:wrapNone/>
+                  <wp:docPr id="1328899866" name="Rechte verbindingslijn met pijl 1"/>
+                  <wp:cNvGraphicFramePr>
+                    <a:graphicFrameLocks xmlns:a="http://schemas.openxmlformats.org/drawingml/2006/main"/>
+                  </wp:cNvGraphicFramePr>
+                  <a:graphic xmlns:a="http://schemas.openxmlformats.org/drawingml/2006/main">
+                    <a:graphicData uri="http://schemas.microsoft.com/office/word/2010/wordprocessingShape">
+                      <wps:wsp>
+                        <wps:cNvCnPr>
+                          <a:cxnSpLocks noChangeShapeType="1"/>
+                        </wps:cNvCnPr>
+                        <wps:spPr bwMode="auto">
+                          <a:xfrm>
+                            <a:off x="0" y="0"/>
+                            <a:ext cx="5518150" cy="0"/>
+                          </a:xfrm>
+                          <a:prstGeom prst="straightConnector1">
+                            <a:avLst/>
+                          </a:prstGeom>
+                          <a:noFill/>
+                          <a:ln w="12700">
+                            <a:solidFill>
+                              <a:srgbClr val="808080"/>
+                            </a:solidFill>
+                            <a:round/>
+                            <a:headEnd/>
+                            <a:tailEnd/>
+                          </a:ln>
+                          <a:extLst>
+                            <a:ext uri="{909E8E84-426E-40DD-AFC4-6F175D3DCCD1}">
+                              <a14:hiddenFill xmlns:a14="http://schemas.microsoft.com/office/drawing/2010/main">
+                                <a:noFill/>
+                              </a14:hiddenFill>
+                            </a:ext>
+                          </a:extLst>
+                        </wps:spPr>
+                        <wps:bodyPr/>
+                      </wps:wsp>
+                    </a:graphicData>
+                  </a:graphic>
+                  <wp14:sizeRelH relativeFrom="page">
+                    <wp14:pctWidth>0</wp14:pctWidth>
+                  </wp14:sizeRelH>
+                  <wp14:sizeRelV relativeFrom="bottomMargin">
+                    <wp14:pctHeight>0</wp14:pctHeight>
+                  </wp14:sizeRelV>
+                </wp:anchor>
+              </w:drawing>
+            </mc:Choice>
+            <mc:Fallback>
+              <w:pict>
+                <v:shapetype w14:anchorId="4AE341A9" id="_x0000_t32" coordsize="21600,21600" o:spt="32" o:oned="t" path="m,l21600,21600e" filled="f">
+                  <v:path arrowok="t" fillok="f" o:connecttype="none"/>
+                  <o:lock v:ext="edit" shapetype="t"/>
+                </v:shapetype>
+                <v:shape id="Rechte verbindingslijn met pijl 1" o:spid="_x0000_s1026" type="#_x0000_t32" style="position:absolute;margin-left:0;margin-top:0;width:434.5pt;height:0;z-index:251659264;visibility:visible;mso-wrap-style:square;mso-width-percent:0;mso-height-percent:0;mso-wrap-distance-left:9pt;mso-wrap-distance-top:0;mso-wrap-distance-right:9pt;mso-wrap-distance-bottom:0;mso-position-horizontal:center;mso-position-horizontal-relative:margin;mso-position-vertical:center;mso-position-vertical-relative:bottom-margin-area;mso-width-percent:0;mso-height-percent:0;mso-width-relative:page;mso-height-relative:bottom-margin-area" o:gfxdata="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" strokecolor="gray" strokeweight="1pt">
+                  <w10:wrap anchorx="margin" anchory="margin"/>
+                </v:shape>
+              </w:pict>
+            </mc:Fallback>
+          </mc:AlternateContent>
+        </w:r>
+      </w:p>
+    </w:sdtContent>
+  </w:sdt>
+</w:ftr>
+</file>
+
+<file path=word/footnotes.xml><?xml version="1.0" encoding="utf-8"?>
+<w:footnotes xmlns:wpc="http://schemas.microsoft.com/office/word/2010/wordprocessingCanvas" xmlns:cx="http://schemas.microsoft.com/office/drawing/2014/chartex" xmlns:cx1="http://schemas.microsoft.com/office/drawing/2015/9/8/chartex" xmlns:cx2="http://schemas.microsoft.com/office/drawing/2015/10/21/chartex" xmlns:cx3="http://schemas.microsoft.com/office/drawing/2016/5/9/chartex" xmlns:cx4="http://schemas.microsoft.com/office/drawing/2016/5/10/chartex" xmlns:cx5="http://schemas.microsoft.com/office/drawing/2016/5/11/chartex" xmlns:cx6="http://schemas.microsoft.com/office/drawing/2016/5/12/chartex" xmlns:cx7="http://schemas.microsoft.com/office/drawing/2016/5/13/chartex" xmlns:cx8="http://schemas.microsoft.com/office/drawing/2016/5/14/chartex" xmlns:mc="http://schemas.openxmlformats.org/markup-compatibility/2006" xmlns:aink="http://schemas.microsoft.com/office/drawing/2016/ink" xmlns:am3d="http://schemas.microsoft.com/office/drawing/2017/model3d" xmlns:o="urn:schemas-microsoft-com:office:office" xmlns:oel="http://schemas.microsoft.com/office/2019/extlst" xmlns:r="http://schemas.openxmlformats.org/officeDocument/2006/relationships" xmlns:m="http://schemas.openxmlformats.org/officeDocument/2006/math" xmlns:v="urn:schemas-microsoft-com:vml" xmlns:wp14="http://schemas.microsoft.com/office/word/2010/wordprocessingDrawing" xmlns:wp="http://schemas.openxmlformats.org/drawingml/2006/wordprocessingDrawing" xmlns:w10="urn:schemas-microsoft-com:office:word" xmlns:w="http://schemas.openxmlformats.org/wordprocessingml/2006/main" xmlns:w14="http://schemas.microsoft.com/office/word/2010/wordml" xmlns:w15="http://schemas.microsoft.com/office/word/2012/wordml" xmlns:w16cex="http://schemas.microsoft.com/office/word/2018/wordml/cex" xmlns:w16cid="http://schemas.microsoft.com/office/word/2016/wordml/cid" xmlns:w16="http://schemas.microsoft.com/office/word/2018/wordml" xmlns:w16du="http://schemas.microsoft.com/office/word/2023/wordml/word16du" xmlns:w16sdtdh="http://schemas.microsoft.com/office/word/2020/wordml/sdtdatahash" xmlns:w16sdtfl="http://schemas.microsoft.com/office/word/2024/wordml/sdtformatlock" xmlns:w16se="http://schemas.microsoft.com/office/word/2015/wordml/symex" xmlns:wpg="http://schemas.microsoft.com/office/word/2010/wordprocessingGroup" xmlns:wpi="http://schemas.microsoft.com/office/word/2010/wordprocessingInk" xmlns:wne="http://schemas.microsoft.com/office/word/2006/wordml" xmlns:wps="http://schemas.microsoft.com/office/word/2010/wordprocessingShape" mc:Ignorable="w14 w15 w16se w16cid w16 w16cex w16sdtdh w16sdtfl w16du wp14">
+  <w:footnote w:type="separator" w:id="-1">
+    <w:p>
+      <w:pPr>
+        <w:spacing w:after="0" w:line="240" w:lineRule="auto"/>
+      </w:pPr>
+      <w:r>
+        <w:separator/>
+      </w:r>
+    </w:p>
+  </w:footnote>
+  <w:footnote w:type="continuationSeparator" w:id="0">
+    <w:p>
+      <w:pPr>
+        <w:spacing w:after="0" w:line="240" w:lineRule="auto"/>
+      </w:pPr>
+      <w:r>
+        <w:continuationSeparator/>
+      </w:r>
+    </w:p>
+  </w:footnote>
+</w:footnotes>
+</file>
+
+<file path=word/header1.xml><?xml version="1.0" encoding="utf-8"?>
+<w:hdr xmlns:wpc="http://schemas.microsoft.com/office/word/2010/wordprocessingCanvas" xmlns:cx="http://schemas.microsoft.com/office/drawing/2014/chartex" xmlns:cx1="http://schemas.microsoft.com/office/drawing/2015/9/8/chartex" xmlns:cx2="http://schemas.microsoft.com/office/drawing/2015/10/21/chartex" xmlns:cx3="http://schemas.microsoft.com/office/drawing/2016/5/9/chartex" xmlns:cx4="http://schemas.microsoft.com/office/drawing/2016/5/10/chartex" xmlns:cx5="http://schemas.microsoft.com/office/drawing/2016/5/11/chartex" xmlns:cx6="http://schemas.microsoft.com/office/drawing/2016/5/12/chartex" xmlns:cx7="http://schemas.microsoft.com/office/drawing/2016/5/13/chartex" xmlns:cx8="http://schemas.microsoft.com/office/drawing/2016/5/14/chartex" xmlns:mc="http://schemas.openxmlformats.org/markup-compatibility/2006" xmlns:aink="http://schemas.microsoft.com/office/drawing/2016/ink" xmlns:am3d="http://schemas.microsoft.com/office/drawing/2017/model3d" xmlns:o="urn:schemas-microsoft-com:office:office" xmlns:oel="http://schemas.microsoft.com/office/2019/extlst" xmlns:r="http://schemas.openxmlformats.org/officeDocument/2006/relationships" xmlns:m="http://schemas.openxmlformats.org/officeDocument/2006/math" xmlns:v="urn:schemas-microsoft-com:vml" xmlns:wp14="http://schemas.microsoft.com/office/word/2010/wordprocessingDrawing" xmlns:wp="http://schemas.openxmlformats.org/drawingml/2006/wordprocessingDrawing" xmlns:w10="urn:schemas-microsoft-com:office:word" xmlns:w="http://schemas.openxmlformats.org/wordprocessingml/2006/main" xmlns:w14="http://schemas.microsoft.com/office/word/2010/wordml" xmlns:w15="http://schemas.microsoft.com/office/word/2012/wordml" xmlns:w16cex="http://schemas.microsoft.com/office/word/2018/wordml/cex" xmlns:w16cid="http://schemas.microsoft.com/office/word/2016/wordml/cid" xmlns:w16="http://schemas.microsoft.com/office/word/2018/wordml" xmlns:w16du="http://schemas.microsoft.com/office/word/2023/wordml/word16du" xmlns:w16sdtdh="http://schemas.microsoft.com/office/word/2020/wordml/sdtdatahash" xmlns:w16sdtfl="http://schemas.microsoft.com/office/word/2024/wordml/sdtformatlock" xmlns:w16se="http://schemas.microsoft.com/office/word/2015/wordml/symex" xmlns:wpg="http://schemas.microsoft.com/office/word/2010/wordprocessingGroup" xmlns:wpi="http://schemas.microsoft.com/office/word/2010/wordprocessingInk" xmlns:wne="http://schemas.microsoft.com/office/word/2006/wordml" xmlns:wps="http://schemas.microsoft.com/office/word/2010/wordprocessingShape" mc:Ignorable="w14 w15 w16se w16cid w16 w16cex w16sdtdh w16sdtfl w16du wp14">
+  <w:p>
+    <w:pPr>
+      <w:pStyle w:val="Koptekst"/>
+      <w:rPr>
+        <w:sz w:val="24"/>
+      </w:rPr>
+    </w:pPr>
+    <w:sdt>
+      <w:sdtPr>
+        <w:rPr>
+          <w:rFonts w:asciiTheme="majorHAnsi" w:eastAsiaTheme="majorEastAsia" w:hAnsiTheme="majorHAnsi" w:cstheme="majorBidi"/>
+          <w:color w:val="156082" w:themeColor="accent1"/>
+          <w:sz w:val="24"/>
+        </w:rPr>
+        <w:alias w:val="Titel"/>
+        <w:id w:val="78404852"/>
+        <w:placeholder>
+          <w:docPart w:val="BD92900E8F274CAB82F2614B8C1A64FC"/>
+        </w:placeholder>
+        <w:dataBinding w:prefixMappings="xmlns:ns0='http://schemas.openxmlformats.org/package/2006/metadata/core-properties' xmlns:ns1='http://purl.org/dc/elements/1.1/'" w:xpath="/ns0:coreProperties[1]/ns1:title[1]" w:storeItemID="{6C3C8BC8-F283-45AE-878A-BAB7291924A1}"/>
+        <w:text/>
+      </w:sdtPr>
+      <w:sdtContent>
+        <w:r>
+          <w:rPr>
+            <w:rFonts w:asciiTheme="majorHAnsi" w:eastAsiaTheme="majorEastAsia" w:hAnsiTheme="majorHAnsi" w:cstheme="majorBidi"/>
+            <w:color w:val="156082" w:themeColor="accent1"/>
+            <w:sz w:val="24"/>
+          </w:rPr>
+          <w:t>Project digitale besturing</w:t>
+        </w:r>
+      </w:sdtContent>
+    </w:sdt>
+    <w:r>
+      <w:rPr>
+        <w:rFonts w:asciiTheme="majorHAnsi" w:eastAsiaTheme="majorEastAsia" w:hAnsiTheme="majorHAnsi" w:cstheme="majorBidi"/>
+        <w:color w:val="156082" w:themeColor="accent1"/>
+        <w:sz w:val="24"/>
+      </w:rPr>
+      <w:ptab w:relativeTo="margin" w:alignment="right" w:leader="none"/>
+    </w:r>
+    <w:sdt>
+      <w:sdtPr>
+        <w:rPr>
+          <w:rFonts w:asciiTheme="majorHAnsi" w:eastAsiaTheme="majorEastAsia" w:hAnsiTheme="majorHAnsi" w:cstheme="majorBidi"/>
+          <w:color w:val="156082" w:themeColor="accent1"/>
+          <w:sz w:val="24"/>
+        </w:rPr>
+        <w:alias w:val="Datum"/>
+        <w:id w:val="78404859"/>
+        <w:placeholder>
+          <w:docPart w:val="1B7B1E11ECA242B984AA29EFAF1ADC4A"/>
+        </w:placeholder>
+        <w:dataBinding w:prefixMappings="xmlns:ns0='http://schemas.microsoft.com/office/2006/coverPageProps'" w:xpath="/ns0:CoverPageProperties[1]/ns0:PublishDate[1]" w:storeItemID="{55AF091B-3C7A-41E3-B477-F2FDAA23CFDA}"/>
+        <w:date w:fullDate="2025-02-11T00:00:00Z">
+          <w:dateFormat w:val="d MMMM yyyy"/>
+          <w:lid w:val="nl-NL"/>
+          <w:storeMappedDataAs w:val="dateTime"/>
+          <w:calendar w:val="gregorian"/>
+        </w:date>
+      </w:sdtPr>
+      <w:sdtContent>
+        <w:r>
+          <w:rPr>
+            <w:rFonts w:asciiTheme="majorHAnsi" w:eastAsiaTheme="majorEastAsia" w:hAnsiTheme="majorHAnsi" w:cstheme="majorBidi"/>
+            <w:color w:val="156082" w:themeColor="accent1"/>
+            <w:sz w:val="24"/>
+          </w:rPr>
+          <w:t>11 februari 2025</w:t>
+        </w:r>
+      </w:sdtContent>
+    </w:sdt>
+  </w:p>
+  <w:p>
+    <w:pPr>
+      <w:pStyle w:val="Koptekst"/>
+    </w:pPr>
+  </w:p>
+</w:hdr>
 </file>
 
 <file path=word/numbering.xml><?xml version="1.0" encoding="utf-8"?>
@@ -6733,6 +7155,7 @@
   <w:style w:type="character" w:default="1" w:styleId="Standaardalinea-lettertype">
     <w:name w:val="Default Paragraph Font"/>
     <w:uiPriority w:val="1"/>
+    <w:semiHidden/>
     <w:unhideWhenUsed/>
   </w:style>
   <w:style w:type="table" w:default="1" w:styleId="Standaardtabel">
@@ -7098,7 +7521,679 @@
       <w:ind w:left="220"/>
     </w:pPr>
   </w:style>
+  <w:style w:type="paragraph" w:styleId="Koptekst">
+    <w:name w:val="header"/>
+    <w:basedOn w:val="Standaard"/>
+    <w:link w:val="KoptekstChar"/>
+    <w:uiPriority w:val="99"/>
+    <w:unhideWhenUsed/>
+    <w:rsid w:val="00D7132B"/>
+    <w:pPr>
+      <w:tabs>
+        <w:tab w:val="center" w:pos="4536"/>
+        <w:tab w:val="right" w:pos="9072"/>
+      </w:tabs>
+      <w:spacing w:after="0" w:line="240" w:lineRule="auto"/>
+    </w:pPr>
+  </w:style>
+  <w:style w:type="character" w:customStyle="1" w:styleId="KoptekstChar">
+    <w:name w:val="Koptekst Char"/>
+    <w:basedOn w:val="Standaardalinea-lettertype"/>
+    <w:link w:val="Koptekst"/>
+    <w:uiPriority w:val="99"/>
+    <w:rsid w:val="00D7132B"/>
+    <w:rPr>
+      <w:rFonts w:ascii="Calibri" w:hAnsi="Calibri"/>
+      <w:sz w:val="22"/>
+      <w:lang w:val="nl-NL"/>
+    </w:rPr>
+  </w:style>
+  <w:style w:type="paragraph" w:styleId="Voettekst">
+    <w:name w:val="footer"/>
+    <w:basedOn w:val="Standaard"/>
+    <w:link w:val="VoettekstChar"/>
+    <w:uiPriority w:val="99"/>
+    <w:unhideWhenUsed/>
+    <w:rsid w:val="00D7132B"/>
+    <w:pPr>
+      <w:tabs>
+        <w:tab w:val="center" w:pos="4536"/>
+        <w:tab w:val="right" w:pos="9072"/>
+      </w:tabs>
+      <w:spacing w:after="0" w:line="240" w:lineRule="auto"/>
+    </w:pPr>
+  </w:style>
+  <w:style w:type="character" w:customStyle="1" w:styleId="VoettekstChar">
+    <w:name w:val="Voettekst Char"/>
+    <w:basedOn w:val="Standaardalinea-lettertype"/>
+    <w:link w:val="Voettekst"/>
+    <w:uiPriority w:val="99"/>
+    <w:rsid w:val="00D7132B"/>
+    <w:rPr>
+      <w:rFonts w:ascii="Calibri" w:hAnsi="Calibri"/>
+      <w:sz w:val="22"/>
+      <w:lang w:val="nl-NL"/>
+    </w:rPr>
+  </w:style>
 </w:styles>
+</file>
+
+<file path=word/glossary/document.xml><?xml version="1.0" encoding="utf-8"?>
+<w:glossaryDocument xmlns:wpc="http://schemas.microsoft.com/office/word/2010/wordprocessingCanvas" xmlns:cx="http://schemas.microsoft.com/office/drawing/2014/chartex" xmlns:cx1="http://schemas.microsoft.com/office/drawing/2015/9/8/chartex" xmlns:cx2="http://schemas.microsoft.com/office/drawing/2015/10/21/chartex" xmlns:cx3="http://schemas.microsoft.com/office/drawing/2016/5/9/chartex" xmlns:cx4="http://schemas.microsoft.com/office/drawing/2016/5/10/chartex" xmlns:cx5="http://schemas.microsoft.com/office/drawing/2016/5/11/chartex" xmlns:cx6="http://schemas.microsoft.com/office/drawing/2016/5/12/chartex" xmlns:cx7="http://schemas.microsoft.com/office/drawing/2016/5/13/chartex" xmlns:cx8="http://schemas.microsoft.com/office/drawing/2016/5/14/chartex" xmlns:mc="http://schemas.openxmlformats.org/markup-compatibility/2006" xmlns:aink="http://schemas.microsoft.com/office/drawing/2016/ink" xmlns:am3d="http://schemas.microsoft.com/office/drawing/2017/model3d" xmlns:o="urn:schemas-microsoft-com:office:office" xmlns:oel="http://schemas.microsoft.com/office/2019/extlst" xmlns:r="http://schemas.openxmlformats.org/officeDocument/2006/relationships" xmlns:m="http://schemas.openxmlformats.org/officeDocument/2006/math" xmlns:v="urn:schemas-microsoft-com:vml" xmlns:wp14="http://schemas.microsoft.com/office/word/2010/wordprocessingDrawing" xmlns:wp="http://schemas.openxmlformats.org/drawingml/2006/wordprocessingDrawing" xmlns:w10="urn:schemas-microsoft-com:office:word" xmlns:w="http://schemas.openxmlformats.org/wordprocessingml/2006/main" xmlns:w14="http://schemas.microsoft.com/office/word/2010/wordml" xmlns:w15="http://schemas.microsoft.com/office/word/2012/wordml" xmlns:w16cex="http://schemas.microsoft.com/office/word/2018/wordml/cex" xmlns:w16cid="http://schemas.microsoft.com/office/word/2016/wordml/cid" xmlns:w16="http://schemas.microsoft.com/office/word/2018/wordml" xmlns:w16du="http://schemas.microsoft.com/office/word/2023/wordml/word16du" xmlns:w16sdtdh="http://schemas.microsoft.com/office/word/2020/wordml/sdtdatahash" xmlns:w16sdtfl="http://schemas.microsoft.com/office/word/2024/wordml/sdtformatlock" xmlns:w16se="http://schemas.microsoft.com/office/word/2015/wordml/symex" xmlns:wpg="http://schemas.microsoft.com/office/word/2010/wordprocessingGroup" xmlns:wpi="http://schemas.microsoft.com/office/word/2010/wordprocessingInk" xmlns:wne="http://schemas.microsoft.com/office/word/2006/wordml" xmlns:wps="http://schemas.microsoft.com/office/word/2010/wordprocessingShape" mc:Ignorable="w14 w15 w16se w16cid w16 w16cex w16sdtdh w16sdtfl w16du wp14">
+  <w:docParts>
+    <w:docPart>
+      <w:docPartPr>
+        <w:name w:val="BD92900E8F274CAB82F2614B8C1A64FC"/>
+        <w:category>
+          <w:name w:val="Algemeen"/>
+          <w:gallery w:val="placeholder"/>
+        </w:category>
+        <w:types>
+          <w:type w:val="bbPlcHdr"/>
+        </w:types>
+        <w:behaviors>
+          <w:behavior w:val="content"/>
+        </w:behaviors>
+        <w:guid w:val="{857BECB6-F4DB-470B-9793-BB0C618B285D}"/>
+      </w:docPartPr>
+      <w:docPartBody>
+        <w:p>
+          <w:pPr>
+            <w:pStyle w:val="BD92900E8F274CAB82F2614B8C1A64FC"/>
+          </w:pPr>
+          <w:r>
+            <w:rPr>
+              <w:rFonts w:asciiTheme="majorHAnsi" w:eastAsiaTheme="majorEastAsia" w:hAnsiTheme="majorHAnsi" w:cstheme="majorBidi"/>
+              <w:color w:val="156082" w:themeColor="accent1"/>
+              <w:sz w:val="27"/>
+              <w:szCs w:val="27"/>
+            </w:rPr>
+            <w:t>[Titel van document]</w:t>
+          </w:r>
+        </w:p>
+      </w:docPartBody>
+    </w:docPart>
+    <w:docPart>
+      <w:docPartPr>
+        <w:name w:val="1B7B1E11ECA242B984AA29EFAF1ADC4A"/>
+        <w:category>
+          <w:name w:val="Algemeen"/>
+          <w:gallery w:val="placeholder"/>
+        </w:category>
+        <w:types>
+          <w:type w:val="bbPlcHdr"/>
+        </w:types>
+        <w:behaviors>
+          <w:behavior w:val="content"/>
+        </w:behaviors>
+        <w:guid w:val="{CABF4789-5A62-4AD4-BCAA-D2D77D2176D9}"/>
+      </w:docPartPr>
+      <w:docPartBody>
+        <w:p>
+          <w:pPr>
+            <w:pStyle w:val="1B7B1E11ECA242B984AA29EFAF1ADC4A"/>
+          </w:pPr>
+          <w:r>
+            <w:rPr>
+              <w:rFonts w:asciiTheme="majorHAnsi" w:eastAsiaTheme="majorEastAsia" w:hAnsiTheme="majorHAnsi" w:cstheme="majorBidi"/>
+              <w:color w:val="156082" w:themeColor="accent1"/>
+              <w:sz w:val="27"/>
+              <w:szCs w:val="27"/>
+            </w:rPr>
+            <w:t>[Datum]</w:t>
+          </w:r>
+        </w:p>
+      </w:docPartBody>
+    </w:docPart>
+  </w:docParts>
+</w:glossaryDocument>
+</file>
+
+<file path=word/glossary/fontTable.xml><?xml version="1.0" encoding="utf-8"?>
+<w:fonts xmlns:mc="http://schemas.openxmlformats.org/markup-compatibility/2006" xmlns:r="http://schemas.openxmlformats.org/officeDocument/2006/relationships" xmlns:w="http://schemas.openxmlformats.org/wordprocessingml/2006/main" xmlns:w14="http://schemas.microsoft.com/office/word/2010/wordml" xmlns:w15="http://schemas.microsoft.com/office/word/2012/wordml" xmlns:w16cex="http://schemas.microsoft.com/office/word/2018/wordml/cex" xmlns:w16cid="http://schemas.microsoft.com/office/word/2016/wordml/cid" xmlns:w16="http://schemas.microsoft.com/office/word/2018/wordml" xmlns:w16du="http://schemas.microsoft.com/office/word/2023/wordml/word16du" xmlns:w16sdtdh="http://schemas.microsoft.com/office/word/2020/wordml/sdtdatahash" xmlns:w16sdtfl="http://schemas.microsoft.com/office/word/2024/wordml/sdtformatlock" xmlns:w16se="http://schemas.microsoft.com/office/word/2015/wordml/symex" mc:Ignorable="w14 w15 w16se w16cid w16 w16cex w16sdtdh w16sdtfl w16du">
+  <w:font w:name="Symbol">
+    <w:panose1 w:val="05050102010706020507"/>
+    <w:charset w:val="02"/>
+    <w:family w:val="roman"/>
+    <w:pitch w:val="variable"/>
+    <w:sig w:usb0="00000000" w:usb1="10000000" w:usb2="00000000" w:usb3="00000000" w:csb0="80000000" w:csb1="00000000"/>
+  </w:font>
+  <w:font w:name="Times New Roman">
+    <w:panose1 w:val="02020603050405020304"/>
+    <w:charset w:val="00"/>
+    <w:family w:val="roman"/>
+    <w:pitch w:val="variable"/>
+    <w:sig w:usb0="E0002EFF" w:usb1="C000785B" w:usb2="00000009" w:usb3="00000000" w:csb0="000001FF" w:csb1="00000000"/>
+  </w:font>
+  <w:font w:name="Courier New">
+    <w:panose1 w:val="02070309020205020404"/>
+    <w:charset w:val="00"/>
+    <w:family w:val="modern"/>
+    <w:pitch w:val="fixed"/>
+    <w:sig w:usb0="E0002EFF" w:usb1="C0007843" w:usb2="00000009" w:usb3="00000000" w:csb0="000001FF" w:csb1="00000000"/>
+  </w:font>
+  <w:font w:name="Wingdings">
+    <w:panose1 w:val="05000000000000000000"/>
+    <w:charset w:val="02"/>
+    <w:family w:val="auto"/>
+    <w:pitch w:val="variable"/>
+    <w:sig w:usb0="00000000" w:usb1="10000000" w:usb2="00000000" w:usb3="00000000" w:csb0="80000000" w:csb1="00000000"/>
+  </w:font>
+  <w:font w:name="Aptos">
+    <w:charset w:val="00"/>
+    <w:family w:val="swiss"/>
+    <w:pitch w:val="variable"/>
+    <w:sig w:usb0="20000287" w:usb1="00000003" w:usb2="00000000" w:usb3="00000000" w:csb0="0000019F" w:csb1="00000000"/>
+  </w:font>
+  <w:font w:name="Calibri">
+    <w:panose1 w:val="020F0502020204030204"/>
+    <w:charset w:val="00"/>
+    <w:family w:val="swiss"/>
+    <w:pitch w:val="variable"/>
+    <w:sig w:usb0="E4002EFF" w:usb1="C200247B" w:usb2="00000009" w:usb3="00000000" w:csb0="000001FF" w:csb1="00000000"/>
+  </w:font>
+  <w:font w:name="Calibri Light">
+    <w:panose1 w:val="020F0302020204030204"/>
+    <w:charset w:val="00"/>
+    <w:family w:val="swiss"/>
+    <w:pitch w:val="variable"/>
+    <w:sig w:usb0="E4002EFF" w:usb1="C200247B" w:usb2="00000009" w:usb3="00000000" w:csb0="000001FF" w:csb1="00000000"/>
+  </w:font>
+  <w:font w:name="Aptos Display">
+    <w:charset w:val="00"/>
+    <w:family w:val="swiss"/>
+    <w:pitch w:val="variable"/>
+    <w:sig w:usb0="20000287" w:usb1="00000003" w:usb2="00000000" w:usb3="00000000" w:csb0="0000019F" w:csb1="00000000"/>
+  </w:font>
+</w:fonts>
+</file>
+
+<file path=word/glossary/settings.xml><?xml version="1.0" encoding="utf-8"?>
+<w:settings xmlns:mc="http://schemas.openxmlformats.org/markup-compatibility/2006" xmlns:o="urn:schemas-microsoft-com:office:office" xmlns:r="http://schemas.openxmlformats.org/officeDocument/2006/relationships" xmlns:m="http://schemas.openxmlformats.org/officeDocument/2006/math" xmlns:v="urn:schemas-microsoft-com:vml" xmlns:w10="urn:schemas-microsoft-com:office:word" xmlns:w="http://schemas.openxmlformats.org/wordprocessingml/2006/main" xmlns:w14="http://schemas.microsoft.com/office/word/2010/wordml" xmlns:w15="http://schemas.microsoft.com/office/word/2012/wordml" xmlns:w16cex="http://schemas.microsoft.com/office/word/2018/wordml/cex" xmlns:w16cid="http://schemas.microsoft.com/office/word/2016/wordml/cid" xmlns:w16="http://schemas.microsoft.com/office/word/2018/wordml" xmlns:w16du="http://schemas.microsoft.com/office/word/2023/wordml/word16du" xmlns:w16sdtdh="http://schemas.microsoft.com/office/word/2020/wordml/sdtdatahash" xmlns:w16sdtfl="http://schemas.microsoft.com/office/word/2024/wordml/sdtformatlock" xmlns:w16se="http://schemas.microsoft.com/office/word/2015/wordml/symex" xmlns:sl="http://schemas.openxmlformats.org/schemaLibrary/2006/main" mc:Ignorable="w14 w15 w16se w16cid w16 w16cex w16sdtdh w16sdtfl w16du">
+  <w:view w:val="normal"/>
+  <w:defaultTabStop w:val="708"/>
+  <w:hyphenationZone w:val="425"/>
+  <w:characterSpacingControl w:val="doNotCompress"/>
+  <w:compat>
+    <w:useFELayout/>
+    <w:compatSetting w:name="compatibilityMode" w:uri="http://schemas.microsoft.com/office/word" w:val="15"/>
+    <w:compatSetting w:name="overrideTableStyleFontSizeAndJustification" w:uri="http://schemas.microsoft.com/office/word" w:val="1"/>
+    <w:compatSetting w:name="enableOpenTypeFeatures" w:uri="http://schemas.microsoft.com/office/word" w:val="1"/>
+    <w:compatSetting w:name="doNotFlipMirrorIndents" w:uri="http://schemas.microsoft.com/office/word" w:val="1"/>
+    <w:compatSetting w:name="differentiateMultirowTableHeaders" w:uri="http://schemas.microsoft.com/office/word" w:val="1"/>
+    <w:compatSetting w:name="useWord2013TrackBottomHyphenation" w:uri="http://schemas.microsoft.com/office/word" w:val="0"/>
+  </w:compat>
+  <w:rsids>
+    <w:rsidRoot w:val="00C83E48"/>
+    <w:rsid w:val="00695877"/>
+    <w:rsid w:val="00C83E48"/>
+    <w:rsid w:val="00F75229"/>
+  </w:rsids>
+  <m:mathPr>
+    <m:mathFont m:val="Cambria Math"/>
+    <m:brkBin m:val="before"/>
+    <m:brkBinSub m:val="--"/>
+    <m:smallFrac m:val="0"/>
+    <m:dispDef/>
+    <m:lMargin m:val="0"/>
+    <m:rMargin m:val="0"/>
+    <m:defJc m:val="centerGroup"/>
+    <m:wrapIndent m:val="1440"/>
+    <m:intLim m:val="subSup"/>
+    <m:naryLim m:val="undOvr"/>
+  </m:mathPr>
+  <w:themeFontLang w:val="nl-NL"/>
+  <w:clrSchemeMapping w:bg1="light1" w:t1="dark1" w:bg2="light2" w:t2="dark2" w:accent1="accent1" w:accent2="accent2" w:accent3="accent3" w:accent4="accent4" w:accent5="accent5" w:accent6="accent6" w:hyperlink="hyperlink" w:followedHyperlink="followedHyperlink"/>
+  <w:decimalSymbol w:val=","/>
+  <w:listSeparator w:val=";"/>
+  <w15:chartTrackingRefBased/>
+</w:settings>
+</file>
+
+<file path=word/glossary/styles.xml><?xml version="1.0" encoding="utf-8"?>
+<w:styles xmlns:mc="http://schemas.openxmlformats.org/markup-compatibility/2006" xmlns:r="http://schemas.openxmlformats.org/officeDocument/2006/relationships" xmlns:w="http://schemas.openxmlformats.org/wordprocessingml/2006/main" xmlns:w14="http://schemas.microsoft.com/office/word/2010/wordml" xmlns:w15="http://schemas.microsoft.com/office/word/2012/wordml" xmlns:w16cex="http://schemas.microsoft.com/office/word/2018/wordml/cex" xmlns:w16cid="http://schemas.microsoft.com/office/word/2016/wordml/cid" xmlns:w16="http://schemas.microsoft.com/office/word/2018/wordml" xmlns:w16du="http://schemas.microsoft.com/office/word/2023/wordml/word16du" xmlns:w16sdtdh="http://schemas.microsoft.com/office/word/2020/wordml/sdtdatahash" xmlns:w16sdtfl="http://schemas.microsoft.com/office/word/2024/wordml/sdtformatlock" xmlns:w16se="http://schemas.microsoft.com/office/word/2015/wordml/symex" mc:Ignorable="w14 w15 w16se w16cid w16 w16cex w16sdtdh w16sdtfl w16du">
+  <w:docDefaults>
+    <w:rPrDefault>
+      <w:rPr>
+        <w:rFonts w:asciiTheme="minorHAnsi" w:eastAsiaTheme="minorEastAsia" w:hAnsiTheme="minorHAnsi" w:cstheme="minorBidi"/>
+        <w:kern w:val="2"/>
+        <w:sz w:val="24"/>
+        <w:szCs w:val="24"/>
+        <w:lang w:val="nl-NL" w:eastAsia="nl-NL" w:bidi="ar-SA"/>
+        <w14:ligatures w14:val="standardContextual"/>
+      </w:rPr>
+    </w:rPrDefault>
+    <w:pPrDefault>
+      <w:pPr>
+        <w:spacing w:after="160" w:line="278" w:lineRule="auto"/>
+      </w:pPr>
+    </w:pPrDefault>
+  </w:docDefaults>
+  <w:latentStyles w:defLockedState="0" w:defUIPriority="99" w:defSemiHidden="0" w:defUnhideWhenUsed="0" w:defQFormat="0" w:count="376">
+    <w:lsdException w:name="Normal" w:uiPriority="0" w:qFormat="1"/>
+    <w:lsdException w:name="heading 1" w:uiPriority="9" w:qFormat="1"/>
+    <w:lsdException w:name="heading 2" w:semiHidden="1" w:uiPriority="9" w:unhideWhenUsed="1" w:qFormat="1"/>
+    <w:lsdException w:name="heading 3" w:semiHidden="1" w:uiPriority="9" w:unhideWhenUsed="1" w:qFormat="1"/>
+    <w:lsdException w:name="heading 4" w:semiHidden="1" w:uiPriority="9" w:unhideWhenUsed="1" w:qFormat="1"/>
+    <w:lsdException w:name="heading 5" w:semiHidden="1" w:uiPriority="9" w:unhideWhenUsed="1" w:qFormat="1"/>
+    <w:lsdException w:name="heading 6" w:semiHidden="1" w:uiPriority="9" w:unhideWhenUsed="1" w:qFormat="1"/>
+    <w:lsdException w:name="heading 7" w:semiHidden="1" w:uiPriority="9" w:unhideWhenUsed="1" w:qFormat="1"/>
+    <w:lsdException w:name="heading 8" w:semiHidden="1" w:uiPriority="9" w:unhideWhenUsed="1" w:qFormat="1"/>
+    <w:lsdException w:name="heading 9" w:semiHidden="1" w:uiPriority="9" w:unhideWhenUsed="1" w:qFormat="1"/>
+    <w:lsdException w:name="index 1" w:semiHidden="1" w:unhideWhenUsed="1"/>
+    <w:lsdException w:name="index 2" w:semiHidden="1" w:unhideWhenUsed="1"/>
+    <w:lsdException w:name="index 3" w:semiHidden="1" w:unhideWhenUsed="1"/>
+    <w:lsdException w:name="index 4" w:semiHidden="1" w:unhideWhenUsed="1"/>
+    <w:lsdException w:name="index 5" w:semiHidden="1" w:unhideWhenUsed="1"/>
+    <w:lsdException w:name="index 6" w:semiHidden="1" w:unhideWhenUsed="1"/>
+    <w:lsdException w:name="index 7" w:semiHidden="1" w:unhideWhenUsed="1"/>
+    <w:lsdException w:name="index 8" w:semiHidden="1" w:unhideWhenUsed="1"/>
+    <w:lsdException w:name="index 9" w:semiHidden="1" w:unhideWhenUsed="1"/>
+    <w:lsdException w:name="toc 1" w:semiHidden="1" w:uiPriority="39" w:unhideWhenUsed="1"/>
+    <w:lsdException w:name="toc 2" w:semiHidden="1" w:uiPriority="39" w:unhideWhenUsed="1"/>
+    <w:lsdException w:name="toc 3" w:semiHidden="1" w:uiPriority="39" w:unhideWhenUsed="1"/>
+    <w:lsdException w:name="toc 4" w:semiHidden="1" w:uiPriority="39" w:unhideWhenUsed="1"/>
+    <w:lsdException w:name="toc 5" w:semiHidden="1" w:uiPriority="39" w:unhideWhenUsed="1"/>
+    <w:lsdException w:name="toc 6" w:semiHidden="1" w:uiPriority="39" w:unhideWhenUsed="1"/>
+    <w:lsdException w:name="toc 7" w:semiHidden="1" w:uiPriority="39" w:unhideWhenUsed="1"/>
+    <w:lsdException w:name="toc 8" w:semiHidden="1" w:uiPriority="39" w:unhideWhenUsed="1"/>
+    <w:lsdException w:name="toc 9" w:semiHidden="1" w:uiPriority="39" w:unhideWhenUsed="1"/>
+    <w:lsdException w:name="Normal Indent" w:semiHidden="1" w:unhideWhenUsed="1"/>
+    <w:lsdException w:name="footnote text" w:semiHidden="1" w:unhideWhenUsed="1"/>
+    <w:lsdException w:name="annotation text" w:semiHidden="1" w:unhideWhenUsed="1"/>
+    <w:lsdException w:name="header" w:semiHidden="1" w:unhideWhenUsed="1"/>
+    <w:lsdException w:name="footer" w:semiHidden="1" w:unhideWhenUsed="1"/>
+    <w:lsdException w:name="index heading" w:semiHidden="1" w:unhideWhenUsed="1"/>
+    <w:lsdException w:name="caption" w:semiHidden="1" w:uiPriority="35" w:unhideWhenUsed="1" w:qFormat="1"/>
+    <w:lsdException w:name="table of figures" w:semiHidden="1" w:unhideWhenUsed="1"/>
+    <w:lsdException w:name="envelope address" w:semiHidden="1" w:unhideWhenUsed="1"/>
+    <w:lsdException w:name="envelope return" w:semiHidden="1" w:unhideWhenUsed="1"/>
+    <w:lsdException w:name="footnote reference" w:semiHidden="1" w:unhideWhenUsed="1"/>
+    <w:lsdException w:name="annotation reference" w:semiHidden="1" w:unhideWhenUsed="1"/>
+    <w:lsdException w:name="line number" w:semiHidden="1" w:unhideWhenUsed="1"/>
+    <w:lsdException w:name="page number" w:semiHidden="1" w:unhideWhenUsed="1"/>
+    <w:lsdException w:name="endnote reference" w:semiHidden="1" w:unhideWhenUsed="1"/>
+    <w:lsdException w:name="endnote text" w:semiHidden="1" w:unhideWhenUsed="1"/>
+    <w:lsdException w:name="table of authorities" w:semiHidden="1" w:unhideWhenUsed="1"/>
+    <w:lsdException w:name="macro" w:semiHidden="1" w:unhideWhenUsed="1"/>
+    <w:lsdException w:name="toa heading" w:semiHidden="1" w:unhideWhenUsed="1"/>
+    <w:lsdException w:name="List" w:semiHidden="1" w:unhideWhenUsed="1"/>
+    <w:lsdException w:name="List Bullet" w:semiHidden="1" w:unhideWhenUsed="1"/>
+    <w:lsdException w:name="List Number" w:semiHidden="1" w:unhideWhenUsed="1"/>
+    <w:lsdException w:name="List 2" w:semiHidden="1" w:unhideWhenUsed="1"/>
+    <w:lsdException w:name="List 3" w:semiHidden="1" w:unhideWhenUsed="1"/>
+    <w:lsdException w:name="List 4" w:semiHidden="1" w:unhideWhenUsed="1"/>
+    <w:lsdException w:name="List 5" w:semiHidden="1" w:unhideWhenUsed="1"/>
+    <w:lsdException w:name="List Bullet 2" w:semiHidden="1" w:unhideWhenUsed="1"/>
+    <w:lsdException w:name="List Bullet 3" w:semiHidden="1" w:unhideWhenUsed="1"/>
+    <w:lsdException w:name="List Bullet 4" w:semiHidden="1" w:unhideWhenUsed="1"/>
+    <w:lsdException w:name="List Bullet 5" w:semiHidden="1" w:unhideWhenUsed="1"/>
+    <w:lsdException w:name="List Number 2" w:semiHidden="1" w:unhideWhenUsed="1"/>
+    <w:lsdException w:name="List Number 3" w:semiHidden="1" w:unhideWhenUsed="1"/>
+    <w:lsdException w:name="List Number 4" w:semiHidden="1" w:unhideWhenUsed="1"/>
+    <w:lsdException w:name="List Number 5" w:semiHidden="1" w:unhideWhenUsed="1"/>
+    <w:lsdException w:name="Title" w:uiPriority="10" w:qFormat="1"/>
+    <w:lsdException w:name="Closing" w:semiHidden="1" w:unhideWhenUsed="1"/>
+    <w:lsdException w:name="Signature" w:semiHidden="1" w:unhideWhenUsed="1"/>
+    <w:lsdException w:name="Default Paragraph Font" w:semiHidden="1" w:uiPriority="1" w:unhideWhenUsed="1"/>
+    <w:lsdException w:name="Body Text" w:semiHidden="1" w:unhideWhenUsed="1"/>
+    <w:lsdException w:name="Body Text Indent" w:semiHidden="1" w:unhideWhenUsed="1"/>
+    <w:lsdException w:name="List Continue" w:semiHidden="1" w:unhideWhenUsed="1"/>
+    <w:lsdException w:name="List Continue 2" w:semiHidden="1" w:unhideWhenUsed="1"/>
+    <w:lsdException w:name="List Continue 3" w:semiHidden="1" w:unhideWhenUsed="1"/>
+    <w:lsdException w:name="List Continue 4" w:semiHidden="1" w:unhideWhenUsed="1"/>
+    <w:lsdException w:name="List Continue 5" w:semiHidden="1" w:unhideWhenUsed="1"/>
+    <w:lsdException w:name="Message Header" w:semiHidden="1" w:unhideWhenUsed="1"/>
+    <w:lsdException w:name="Subtitle" w:uiPriority="11" w:qFormat="1"/>
+    <w:lsdException w:name="Salutation" w:semiHidden="1" w:unhideWhenUsed="1"/>
+    <w:lsdException w:name="Date" w:semiHidden="1" w:unhideWhenUsed="1"/>
+    <w:lsdException w:name="Body Text First Indent" w:semiHidden="1" w:unhideWhenUsed="1"/>
+    <w:lsdException w:name="Body Text First Indent 2" w:semiHidden="1" w:unhideWhenUsed="1"/>
+    <w:lsdException w:name="Note Heading" w:semiHidden="1" w:unhideWhenUsed="1"/>
+    <w:lsdException w:name="Body Text 2" w:semiHidden="1" w:unhideWhenUsed="1"/>
+    <w:lsdException w:name="Body Text 3" w:semiHidden="1" w:unhideWhenUsed="1"/>
+    <w:lsdException w:name="Body Text Indent 2" w:semiHidden="1" w:unhideWhenUsed="1"/>
+    <w:lsdException w:name="Body Text Indent 3" w:semiHidden="1" w:unhideWhenUsed="1"/>
+    <w:lsdException w:name="Block Text" w:semiHidden="1" w:unhideWhenUsed="1"/>
+    <w:lsdException w:name="Hyperlink" w:semiHidden="1" w:unhideWhenUsed="1"/>
+    <w:lsdException w:name="FollowedHyperlink" w:semiHidden="1" w:unhideWhenUsed="1"/>
+    <w:lsdException w:name="Strong" w:uiPriority="22" w:qFormat="1"/>
+    <w:lsdException w:name="Emphasis" w:uiPriority="20" w:qFormat="1"/>
+    <w:lsdException w:name="Document Map" w:semiHidden="1" w:unhideWhenUsed="1"/>
+    <w:lsdException w:name="Plain Text" w:semiHidden="1" w:unhideWhenUsed="1"/>
+    <w:lsdException w:name="E-mail Signature" w:semiHidden="1" w:unhideWhenUsed="1"/>
+    <w:lsdException w:name="HTML Top of Form" w:semiHidden="1" w:unhideWhenUsed="1"/>
+    <w:lsdException w:name="HTML Bottom of Form" w:semiHidden="1" w:unhideWhenUsed="1"/>
+    <w:lsdException w:name="Normal (Web)" w:semiHidden="1" w:unhideWhenUsed="1"/>
+    <w:lsdException w:name="HTML Acronym" w:semiHidden="1" w:unhideWhenUsed="1"/>
+    <w:lsdException w:name="HTML Address" w:semiHidden="1" w:unhideWhenUsed="1"/>
+    <w:lsdException w:name="HTML Cite" w:semiHidden="1" w:unhideWhenUsed="1"/>
+    <w:lsdException w:name="HTML Code" w:semiHidden="1" w:unhideWhenUsed="1"/>
+    <w:lsdException w:name="HTML Definition" w:semiHidden="1" w:unhideWhenUsed="1"/>
+    <w:lsdException w:name="HTML Keyboard" w:semiHidden="1" w:unhideWhenUsed="1"/>
+    <w:lsdException w:name="HTML Preformatted" w:semiHidden="1" w:unhideWhenUsed="1"/>
+    <w:lsdException w:name="HTML Sample" w:semiHidden="1" w:unhideWhenUsed="1"/>
+    <w:lsdException w:name="HTML Typewriter" w:semiHidden="1" w:unhideWhenUsed="1"/>
+    <w:lsdException w:name="HTML Variable" w:semiHidden="1" w:unhideWhenUsed="1"/>
+    <w:lsdException w:name="Normal Table" w:semiHidden="1" w:unhideWhenUsed="1"/>
+    <w:lsdException w:name="annotation subject" w:semiHidden="1" w:unhideWhenUsed="1"/>
+    <w:lsdException w:name="No List" w:semiHidden="1" w:unhideWhenUsed="1"/>
+    <w:lsdException w:name="Outline List 1" w:semiHidden="1" w:unhideWhenUsed="1"/>
+    <w:lsdException w:name="Outline List 2" w:semiHidden="1" w:unhideWhenUsed="1"/>
+    <w:lsdException w:name="Outline List 3" w:semiHidden="1" w:unhideWhenUsed="1"/>
+    <w:lsdException w:name="Table Simple 1" w:semiHidden="1" w:unhideWhenUsed="1"/>
+    <w:lsdException w:name="Table Simple 2" w:semiHidden="1" w:unhideWhenUsed="1"/>
+    <w:lsdException w:name="Table Simple 3" w:semiHidden="1" w:unhideWhenUsed="1"/>
+    <w:lsdException w:name="Table Classic 1" w:semiHidden="1" w:unhideWhenUsed="1"/>
+    <w:lsdException w:name="Table Classic 2" w:semiHidden="1" w:unhideWhenUsed="1"/>
+    <w:lsdException w:name="Table Classic 3" w:semiHidden="1" w:unhideWhenUsed="1"/>
+    <w:lsdException w:name="Table Classic 4" w:semiHidden="1" w:unhideWhenUsed="1"/>
+    <w:lsdException w:name="Table Colorful 1" w:semiHidden="1" w:unhideWhenUsed="1"/>
+    <w:lsdException w:name="Table Colorful 2" w:semiHidden="1" w:unhideWhenUsed="1"/>
+    <w:lsdException w:name="Table Colorful 3" w:semiHidden="1" w:unhideWhenUsed="1"/>
+    <w:lsdException w:name="Table Columns 1" w:semiHidden="1" w:unhideWhenUsed="1"/>
+    <w:lsdException w:name="Table Columns 2" w:semiHidden="1" w:unhideWhenUsed="1"/>
+    <w:lsdException w:name="Table Columns 3" w:semiHidden="1" w:unhideWhenUsed="1"/>
+    <w:lsdException w:name="Table Columns 4" w:semiHidden="1" w:unhideWhenUsed="1"/>
+    <w:lsdException w:name="Table Columns 5" w:semiHidden="1" w:unhideWhenUsed="1"/>
+    <w:lsdException w:name="Table Grid 1" w:semiHidden="1" w:unhideWhenUsed="1"/>
+    <w:lsdException w:name="Table Grid 2" w:semiHidden="1" w:unhideWhenUsed="1"/>
+    <w:lsdException w:name="Table Grid 3" w:semiHidden="1" w:unhideWhenUsed="1"/>
+    <w:lsdException w:name="Table Grid 4" w:semiHidden="1" w:unhideWhenUsed="1"/>
+    <w:lsdException w:name="Table Grid 5" w:semiHidden="1" w:unhideWhenUsed="1"/>
+    <w:lsdException w:name="Table Grid 6" w:semiHidden="1" w:unhideWhenUsed="1"/>
+    <w:lsdException w:name="Table Grid 7" w:semiHidden="1" w:unhideWhenUsed="1"/>
+    <w:lsdException w:name="Table Grid 8" w:semiHidden="1" w:unhideWhenUsed="1"/>
+    <w:lsdException w:name="Table List 1" w:semiHidden="1" w:unhideWhenUsed="1"/>
+    <w:lsdException w:name="Table List 2" w:semiHidden="1" w:unhideWhenUsed="1"/>
+    <w:lsdException w:name="Table List 3" w:semiHidden="1" w:unhideWhenUsed="1"/>
+    <w:lsdException w:name="Table List 4" w:semiHidden="1" w:unhideWhenUsed="1"/>
+    <w:lsdException w:name="Table List 5" w:semiHidden="1" w:unhideWhenUsed="1"/>
+    <w:lsdException w:name="Table List 6" w:semiHidden="1" w:unhideWhenUsed="1"/>
+    <w:lsdException w:name="Table List 7" w:semiHidden="1" w:unhideWhenUsed="1"/>
+    <w:lsdException w:name="Table List 8" w:semiHidden="1" w:unhideWhenUsed="1"/>
+    <w:lsdException w:name="Table 3D effects 1" w:semiHidden="1" w:unhideWhenUsed="1"/>
+    <w:lsdException w:name="Table 3D effects 2" w:semiHidden="1" w:unhideWhenUsed="1"/>
+    <w:lsdException w:name="Table 3D effects 3" w:semiHidden="1" w:unhideWhenUsed="1"/>
+    <w:lsdException w:name="Table Contemporary" w:semiHidden="1" w:unhideWhenUsed="1"/>
+    <w:lsdException w:name="Table Elegant" w:semiHidden="1" w:unhideWhenUsed="1"/>
+    <w:lsdException w:name="Table Professional" w:semiHidden="1" w:unhideWhenUsed="1"/>
+    <w:lsdException w:name="Table Subtle 1" w:semiHidden="1" w:unhideWhenUsed="1"/>
+    <w:lsdException w:name="Table Subtle 2" w:semiHidden="1" w:unhideWhenUsed="1"/>
+    <w:lsdException w:name="Table Web 1" w:semiHidden="1" w:unhideWhenUsed="1"/>
+    <w:lsdException w:name="Table Web 2" w:semiHidden="1" w:unhideWhenUsed="1"/>
+    <w:lsdException w:name="Table Web 3" w:semiHidden="1" w:unhideWhenUsed="1"/>
+    <w:lsdException w:name="Balloon Text" w:semiHidden="1" w:unhideWhenUsed="1"/>
+    <w:lsdException w:name="Table Grid" w:uiPriority="39"/>
+    <w:lsdException w:name="Table Theme" w:semiHidden="1" w:unhideWhenUsed="1"/>
+    <w:lsdException w:name="Placeholder Text" w:semiHidden="1"/>
+    <w:lsdException w:name="No Spacing" w:uiPriority="1" w:qFormat="1"/>
+    <w:lsdException w:name="Light Shading" w:uiPriority="60"/>
+    <w:lsdException w:name="Light List" w:uiPriority="61"/>
+    <w:lsdException w:name="Light Grid" w:uiPriority="62"/>
+    <w:lsdException w:name="Medium Shading 1" w:uiPriority="63"/>
+    <w:lsdException w:name="Medium Shading 2" w:uiPriority="64"/>
+    <w:lsdException w:name="Medium List 1" w:uiPriority="65"/>
+    <w:lsdException w:name="Medium List 2" w:uiPriority="66"/>
+    <w:lsdException w:name="Medium Grid 1" w:uiPriority="67"/>
+    <w:lsdException w:name="Medium Grid 2" w:uiPriority="68"/>
+    <w:lsdException w:name="Medium Grid 3" w:uiPriority="69"/>
+    <w:lsdException w:name="Dark List" w:uiPriority="70"/>
+    <w:lsdException w:name="Colorful Shading" w:uiPriority="71"/>
+    <w:lsdException w:name="Colorful List" w:uiPriority="72"/>
+    <w:lsdException w:name="Colorful Grid" w:uiPriority="73"/>
+    <w:lsdException w:name="Light Shading Accent 1" w:uiPriority="60"/>
+    <w:lsdException w:name="Light List Accent 1" w:uiPriority="61"/>
+    <w:lsdException w:name="Light Grid Accent 1" w:uiPriority="62"/>
+    <w:lsdException w:name="Medium Shading 1 Accent 1" w:uiPriority="63"/>
+    <w:lsdException w:name="Medium Shading 2 Accent 1" w:uiPriority="64"/>
+    <w:lsdException w:name="Medium List 1 Accent 1" w:uiPriority="65"/>
+    <w:lsdException w:name="Revision" w:semiHidden="1"/>
+    <w:lsdException w:name="List Paragraph" w:uiPriority="34" w:qFormat="1"/>
+    <w:lsdException w:name="Quote" w:uiPriority="29" w:qFormat="1"/>
+    <w:lsdException w:name="Intense Quote" w:uiPriority="30" w:qFormat="1"/>
+    <w:lsdException w:name="Medium List 2 Accent 1" w:uiPriority="66"/>
+    <w:lsdException w:name="Medium Grid 1 Accent 1" w:uiPriority="67"/>
+    <w:lsdException w:name="Medium Grid 2 Accent 1" w:uiPriority="68"/>
+    <w:lsdException w:name="Medium Grid 3 Accent 1" w:uiPriority="69"/>
+    <w:lsdException w:name="Dark List Accent 1" w:uiPriority="70"/>
+    <w:lsdException w:name="Colorful Shading Accent 1" w:uiPriority="71"/>
+    <w:lsdException w:name="Colorful List Accent 1" w:uiPriority="72"/>
+    <w:lsdException w:name="Colorful Grid Accent 1" w:uiPriority="73"/>
+    <w:lsdException w:name="Light Shading Accent 2" w:uiPriority="60"/>
+    <w:lsdException w:name="Light List Accent 2" w:uiPriority="61"/>
+    <w:lsdException w:name="Light Grid Accent 2" w:uiPriority="62"/>
+    <w:lsdException w:name="Medium Shading 1 Accent 2" w:uiPriority="63"/>
+    <w:lsdException w:name="Medium Shading 2 Accent 2" w:uiPriority="64"/>
+    <w:lsdException w:name="Medium List 1 Accent 2" w:uiPriority="65"/>
+    <w:lsdException w:name="Medium List 2 Accent 2" w:uiPriority="66"/>
+    <w:lsdException w:name="Medium Grid 1 Accent 2" w:uiPriority="67"/>
+    <w:lsdException w:name="Medium Grid 2 Accent 2" w:uiPriority="68"/>
+    <w:lsdException w:name="Medium Grid 3 Accent 2" w:uiPriority="69"/>
+    <w:lsdException w:name="Dark List Accent 2" w:uiPriority="70"/>
+    <w:lsdException w:name="Colorful Shading Accent 2" w:uiPriority="71"/>
+    <w:lsdException w:name="Colorful List Accent 2" w:uiPriority="72"/>
+    <w:lsdException w:name="Colorful Grid Accent 2" w:uiPriority="73"/>
+    <w:lsdException w:name="Light Shading Accent 3" w:uiPriority="60"/>
+    <w:lsdException w:name="Light List Accent 3" w:uiPriority="61"/>
+    <w:lsdException w:name="Light Grid Accent 3" w:uiPriority="62"/>
+    <w:lsdException w:name="Medium Shading 1 Accent 3" w:uiPriority="63"/>
+    <w:lsdException w:name="Medium Shading 2 Accent 3" w:uiPriority="64"/>
+    <w:lsdException w:name="Medium List 1 Accent 3" w:uiPriority="65"/>
+    <w:lsdException w:name="Medium List 2 Accent 3" w:uiPriority="66"/>
+    <w:lsdException w:name="Medium Grid 1 Accent 3" w:uiPriority="67"/>
+    <w:lsdException w:name="Medium Grid 2 Accent 3" w:uiPriority="68"/>
+    <w:lsdException w:name="Medium Grid 3 Accent 3" w:uiPriority="69"/>
+    <w:lsdException w:name="Dark List Accent 3" w:uiPriority="70"/>
+    <w:lsdException w:name="Colorful Shading Accent 3" w:uiPriority="71"/>
+    <w:lsdException w:name="Colorful List Accent 3" w:uiPriority="72"/>
+    <w:lsdException w:name="Colorful Grid Accent 3" w:uiPriority="73"/>
+    <w:lsdException w:name="Light Shading Accent 4" w:uiPriority="60"/>
+    <w:lsdException w:name="Light List Accent 4" w:uiPriority="61"/>
+    <w:lsdException w:name="Light Grid Accent 4" w:uiPriority="62"/>
+    <w:lsdException w:name="Medium Shading 1 Accent 4" w:uiPriority="63"/>
+    <w:lsdException w:name="Medium Shading 2 Accent 4" w:uiPriority="64"/>
+    <w:lsdException w:name="Medium List 1 Accent 4" w:uiPriority="65"/>
+    <w:lsdException w:name="Medium List 2 Accent 4" w:uiPriority="66"/>
+    <w:lsdException w:name="Medium Grid 1 Accent 4" w:uiPriority="67"/>
+    <w:lsdException w:name="Medium Grid 2 Accent 4" w:uiPriority="68"/>
+    <w:lsdException w:name="Medium Grid 3 Accent 4" w:uiPriority="69"/>
+    <w:lsdException w:name="Dark List Accent 4" w:uiPriority="70"/>
+    <w:lsdException w:name="Colorful Shading Accent 4" w:uiPriority="71"/>
+    <w:lsdException w:name="Colorful List Accent 4" w:uiPriority="72"/>
+    <w:lsdException w:name="Colorful Grid Accent 4" w:uiPriority="73"/>
+    <w:lsdException w:name="Light Shading Accent 5" w:uiPriority="60"/>
+    <w:lsdException w:name="Light List Accent 5" w:uiPriority="61"/>
+    <w:lsdException w:name="Light Grid Accent 5" w:uiPriority="62"/>
+    <w:lsdException w:name="Medium Shading 1 Accent 5" w:uiPriority="63"/>
+    <w:lsdException w:name="Medium Shading 2 Accent 5" w:uiPriority="64"/>
+    <w:lsdException w:name="Medium List 1 Accent 5" w:uiPriority="65"/>
+    <w:lsdException w:name="Medium List 2 Accent 5" w:uiPriority="66"/>
+    <w:lsdException w:name="Medium Grid 1 Accent 5" w:uiPriority="67"/>
+    <w:lsdException w:name="Medium Grid 2 Accent 5" w:uiPriority="68"/>
+    <w:lsdException w:name="Medium Grid 3 Accent 5" w:uiPriority="69"/>
+    <w:lsdException w:name="Dark List Accent 5" w:uiPriority="70"/>
+    <w:lsdException w:name="Colorful Shading Accent 5" w:uiPriority="71"/>
+    <w:lsdException w:name="Colorful List Accent 5" w:uiPriority="72"/>
+    <w:lsdException w:name="Colorful Grid Accent 5" w:uiPriority="73"/>
+    <w:lsdException w:name="Light Shading Accent 6" w:uiPriority="60"/>
+    <w:lsdException w:name="Light List Accent 6" w:uiPriority="61"/>
+    <w:lsdException w:name="Light Grid Accent 6" w:uiPriority="62"/>
+    <w:lsdException w:name="Medium Shading 1 Accent 6" w:uiPriority="63"/>
+    <w:lsdException w:name="Medium Shading 2 Accent 6" w:uiPriority="64"/>
+    <w:lsdException w:name="Medium List 1 Accent 6" w:uiPriority="65"/>
+    <w:lsdException w:name="Medium List 2 Accent 6" w:uiPriority="66"/>
+    <w:lsdException w:name="Medium Grid 1 Accent 6" w:uiPriority="67"/>
+    <w:lsdException w:name="Medium Grid 2 Accent 6" w:uiPriority="68"/>
+    <w:lsdException w:name="Medium Grid 3 Accent 6" w:uiPriority="69"/>
+    <w:lsdException w:name="Dark List Accent 6" w:uiPriority="70"/>
+    <w:lsdException w:name="Colorful Shading Accent 6" w:uiPriority="71"/>
+    <w:lsdException w:name="Colorful List Accent 6" w:uiPriority="72"/>
+    <w:lsdException w:name="Colorful Grid Accent 6" w:uiPriority="73"/>
+    <w:lsdException w:name="Subtle Emphasis" w:uiPriority="19" w:qFormat="1"/>
+    <w:lsdException w:name="Intense Emphasis" w:uiPriority="21" w:qFormat="1"/>
+    <w:lsdException w:name="Subtle Reference" w:uiPriority="31" w:qFormat="1"/>
+    <w:lsdException w:name="Intense Reference" w:uiPriority="32" w:qFormat="1"/>
+    <w:lsdException w:name="Book Title" w:uiPriority="33" w:qFormat="1"/>
+    <w:lsdException w:name="Bibliography" w:semiHidden="1" w:uiPriority="37" w:unhideWhenUsed="1"/>
+    <w:lsdException w:name="TOC Heading" w:semiHidden="1" w:uiPriority="39" w:unhideWhenUsed="1" w:qFormat="1"/>
+    <w:lsdException w:name="Plain Table 1" w:uiPriority="41"/>
+    <w:lsdException w:name="Plain Table 2" w:uiPriority="42"/>
+    <w:lsdException w:name="Plain Table 3" w:uiPriority="43"/>
+    <w:lsdException w:name="Plain Table 4" w:uiPriority="44"/>
+    <w:lsdException w:name="Plain Table 5" w:uiPriority="45"/>
+    <w:lsdException w:name="Grid Table Light" w:uiPriority="40"/>
+    <w:lsdException w:name="Grid Table 1 Light" w:uiPriority="46"/>
+    <w:lsdException w:name="Grid Table 2" w:uiPriority="47"/>
+    <w:lsdException w:name="Grid Table 3" w:uiPriority="48"/>
+    <w:lsdException w:name="Grid Table 4" w:uiPriority="49"/>
+    <w:lsdException w:name="Grid Table 5 Dark" w:uiPriority="50"/>
+    <w:lsdException w:name="Grid Table 6 Colorful" w:uiPriority="51"/>
+    <w:lsdException w:name="Grid Table 7 Colorful" w:uiPriority="52"/>
+    <w:lsdException w:name="Grid Table 1 Light Accent 1" w:uiPriority="46"/>
+    <w:lsdException w:name="Grid Table 2 Accent 1" w:uiPriority="47"/>
+    <w:lsdException w:name="Grid Table 3 Accent 1" w:uiPriority="48"/>
+    <w:lsdException w:name="Grid Table 4 Accent 1" w:uiPriority="49"/>
+    <w:lsdException w:name="Grid Table 5 Dark Accent 1" w:uiPriority="50"/>
+    <w:lsdException w:name="Grid Table 6 Colorful Accent 1" w:uiPriority="51"/>
+    <w:lsdException w:name="Grid Table 7 Colorful Accent 1" w:uiPriority="52"/>
+    <w:lsdException w:name="Grid Table 1 Light Accent 2" w:uiPriority="46"/>
+    <w:lsdException w:name="Grid Table 2 Accent 2" w:uiPriority="47"/>
+    <w:lsdException w:name="Grid Table 3 Accent 2" w:uiPriority="48"/>
+    <w:lsdException w:name="Grid Table 4 Accent 2" w:uiPriority="49"/>
+    <w:lsdException w:name="Grid Table 5 Dark Accent 2" w:uiPriority="50"/>
+    <w:lsdException w:name="Grid Table 6 Colorful Accent 2" w:uiPriority="51"/>
+    <w:lsdException w:name="Grid Table 7 Colorful Accent 2" w:uiPriority="52"/>
+    <w:lsdException w:name="Grid Table 1 Light Accent 3" w:uiPriority="46"/>
+    <w:lsdException w:name="Grid Table 2 Accent 3" w:uiPriority="47"/>
+    <w:lsdException w:name="Grid Table 3 Accent 3" w:uiPriority="48"/>
+    <w:lsdException w:name="Grid Table 4 Accent 3" w:uiPriority="49"/>
+    <w:lsdException w:name="Grid Table 5 Dark Accent 3" w:uiPriority="50"/>
+    <w:lsdException w:name="Grid Table 6 Colorful Accent 3" w:uiPriority="51"/>
+    <w:lsdException w:name="Grid Table 7 Colorful Accent 3" w:uiPriority="52"/>
+    <w:lsdException w:name="Grid Table 1 Light Accent 4" w:uiPriority="46"/>
+    <w:lsdException w:name="Grid Table 2 Accent 4" w:uiPriority="47"/>
+    <w:lsdException w:name="Grid Table 3 Accent 4" w:uiPriority="48"/>
+    <w:lsdException w:name="Grid Table 4 Accent 4" w:uiPriority="49"/>
+    <w:lsdException w:name="Grid Table 5 Dark Accent 4" w:uiPriority="50"/>
+    <w:lsdException w:name="Grid Table 6 Colorful Accent 4" w:uiPriority="51"/>
+    <w:lsdException w:name="Grid Table 7 Colorful Accent 4" w:uiPriority="52"/>
+    <w:lsdException w:name="Grid Table 1 Light Accent 5" w:uiPriority="46"/>
+    <w:lsdException w:name="Grid Table 2 Accent 5" w:uiPriority="47"/>
+    <w:lsdException w:name="Grid Table 3 Accent 5" w:uiPriority="48"/>
+    <w:lsdException w:name="Grid Table 4 Accent 5" w:uiPriority="49"/>
+    <w:lsdException w:name="Grid Table 5 Dark Accent 5" w:uiPriority="50"/>
+    <w:lsdException w:name="Grid Table 6 Colorful Accent 5" w:uiPriority="51"/>
+    <w:lsdException w:name="Grid Table 7 Colorful Accent 5" w:uiPriority="52"/>
+    <w:lsdException w:name="Grid Table 1 Light Accent 6" w:uiPriority="46"/>
+    <w:lsdException w:name="Grid Table 2 Accent 6" w:uiPriority="47"/>
+    <w:lsdException w:name="Grid Table 3 Accent 6" w:uiPriority="48"/>
+    <w:lsdException w:name="Grid Table 4 Accent 6" w:uiPriority="49"/>
+    <w:lsdException w:name="Grid Table 5 Dark Accent 6" w:uiPriority="50"/>
+    <w:lsdException w:name="Grid Table 6 Colorful Accent 6" w:uiPriority="51"/>
+    <w:lsdException w:name="Grid Table 7 Colorful Accent 6" w:uiPriority="52"/>
+    <w:lsdException w:name="List Table 1 Light" w:uiPriority="46"/>
+    <w:lsdException w:name="List Table 2" w:uiPriority="47"/>
+    <w:lsdException w:name="List Table 3" w:uiPriority="48"/>
+    <w:lsdException w:name="List Table 4" w:uiPriority="49"/>
+    <w:lsdException w:name="List Table 5 Dark" w:uiPriority="50"/>
+    <w:lsdException w:name="List Table 6 Colorful" w:uiPriority="51"/>
+    <w:lsdException w:name="List Table 7 Colorful" w:uiPriority="52"/>
+    <w:lsdException w:name="List Table 1 Light Accent 1" w:uiPriority="46"/>
+    <w:lsdException w:name="List Table 2 Accent 1" w:uiPriority="47"/>
+    <w:lsdException w:name="List Table 3 Accent 1" w:uiPriority="48"/>
+    <w:lsdException w:name="List Table 4 Accent 1" w:uiPriority="49"/>
+    <w:lsdException w:name="List Table 5 Dark Accent 1" w:uiPriority="50"/>
+    <w:lsdException w:name="List Table 6 Colorful Accent 1" w:uiPriority="51"/>
+    <w:lsdException w:name="List Table 7 Colorful Accent 1" w:uiPriority="52"/>
+    <w:lsdException w:name="List Table 1 Light Accent 2" w:uiPriority="46"/>
+    <w:lsdException w:name="List Table 2 Accent 2" w:uiPriority="47"/>
+    <w:lsdException w:name="List Table 3 Accent 2" w:uiPriority="48"/>
+    <w:lsdException w:name="List Table 4 Accent 2" w:uiPriority="49"/>
+    <w:lsdException w:name="List Table 5 Dark Accent 2" w:uiPriority="50"/>
+    <w:lsdException w:name="List Table 6 Colorful Accent 2" w:uiPriority="51"/>
+    <w:lsdException w:name="List Table 7 Colorful Accent 2" w:uiPriority="52"/>
+    <w:lsdException w:name="List Table 1 Light Accent 3" w:uiPriority="46"/>
+    <w:lsdException w:name="List Table 2 Accent 3" w:uiPriority="47"/>
+    <w:lsdException w:name="List Table 3 Accent 3" w:uiPriority="48"/>
+    <w:lsdException w:name="List Table 4 Accent 3" w:uiPriority="49"/>
+    <w:lsdException w:name="List Table 5 Dark Accent 3" w:uiPriority="50"/>
+    <w:lsdException w:name="List Table 6 Colorful Accent 3" w:uiPriority="51"/>
+    <w:lsdException w:name="List Table 7 Colorful Accent 3" w:uiPriority="52"/>
+    <w:lsdException w:name="List Table 1 Light Accent 4" w:uiPriority="46"/>
+    <w:lsdException w:name="List Table 2 Accent 4" w:uiPriority="47"/>
+    <w:lsdException w:name="List Table 3 Accent 4" w:uiPriority="48"/>
+    <w:lsdException w:name="List Table 4 Accent 4" w:uiPriority="49"/>
+    <w:lsdException w:name="List Table 5 Dark Accent 4" w:uiPriority="50"/>
+    <w:lsdException w:name="List Table 6 Colorful Accent 4" w:uiPriority="51"/>
+    <w:lsdException w:name="List Table 7 Colorful Accent 4" w:uiPriority="52"/>
+    <w:lsdException w:name="List Table 1 Light Accent 5" w:uiPriority="46"/>
+    <w:lsdException w:name="List Table 2 Accent 5" w:uiPriority="47"/>
+    <w:lsdException w:name="List Table 3 Accent 5" w:uiPriority="48"/>
+    <w:lsdException w:name="List Table 4 Accent 5" w:uiPriority="49"/>
+    <w:lsdException w:name="List Table 5 Dark Accent 5" w:uiPriority="50"/>
+    <w:lsdException w:name="List Table 6 Colorful Accent 5" w:uiPriority="51"/>
+    <w:lsdException w:name="List Table 7 Colorful Accent 5" w:uiPriority="52"/>
+    <w:lsdException w:name="List Table 1 Light Accent 6" w:uiPriority="46"/>
+    <w:lsdException w:name="List Table 2 Accent 6" w:uiPriority="47"/>
+    <w:lsdException w:name="List Table 3 Accent 6" w:uiPriority="48"/>
+    <w:lsdException w:name="List Table 4 Accent 6" w:uiPriority="49"/>
+    <w:lsdException w:name="List Table 5 Dark Accent 6" w:uiPriority="50"/>
+    <w:lsdException w:name="List Table 6 Colorful Accent 6" w:uiPriority="51"/>
+    <w:lsdException w:name="List Table 7 Colorful Accent 6" w:uiPriority="52"/>
+    <w:lsdException w:name="Mention" w:semiHidden="1" w:unhideWhenUsed="1"/>
+    <w:lsdException w:name="Smart Hyperlink" w:semiHidden="1" w:unhideWhenUsed="1"/>
+    <w:lsdException w:name="Hashtag" w:semiHidden="1" w:unhideWhenUsed="1"/>
+    <w:lsdException w:name="Unresolved Mention" w:semiHidden="1" w:unhideWhenUsed="1"/>
+    <w:lsdException w:name="Smart Link" w:semiHidden="1" w:unhideWhenUsed="1"/>
+  </w:latentStyles>
+  <w:style w:type="paragraph" w:default="1" w:styleId="Standaard">
+    <w:name w:val="Normal"/>
+    <w:qFormat/>
+  </w:style>
+  <w:style w:type="character" w:default="1" w:styleId="Standaardalinea-lettertype">
+    <w:name w:val="Default Paragraph Font"/>
+    <w:uiPriority w:val="1"/>
+    <w:semiHidden/>
+    <w:unhideWhenUsed/>
+  </w:style>
+  <w:style w:type="table" w:default="1" w:styleId="Standaardtabel">
+    <w:name w:val="Normal Table"/>
+    <w:uiPriority w:val="99"/>
+    <w:semiHidden/>
+    <w:unhideWhenUsed/>
+    <w:tblPr>
+      <w:tblInd w:w="0" w:type="dxa"/>
+      <w:tblCellMar>
+        <w:top w:w="0" w:type="dxa"/>
+        <w:left w:w="108" w:type="dxa"/>
+        <w:bottom w:w="0" w:type="dxa"/>
+        <w:right w:w="108" w:type="dxa"/>
+      </w:tblCellMar>
+    </w:tblPr>
+  </w:style>
+  <w:style w:type="numbering" w:default="1" w:styleId="Geenlijst">
+    <w:name w:val="No List"/>
+    <w:uiPriority w:val="99"/>
+    <w:semiHidden/>
+    <w:unhideWhenUsed/>
+  </w:style>
+  <w:style w:type="paragraph" w:customStyle="1" w:styleId="BD92900E8F274CAB82F2614B8C1A64FC">
+    <w:name w:val="BD92900E8F274CAB82F2614B8C1A64FC"/>
+    <w:rsid w:val="00C83E48"/>
+  </w:style>
+  <w:style w:type="paragraph" w:customStyle="1" w:styleId="1B7B1E11ECA242B984AA29EFAF1ADC4A">
+    <w:name w:val="1B7B1E11ECA242B984AA29EFAF1ADC4A"/>
+    <w:rsid w:val="00C83E48"/>
+  </w:style>
+</w:styles>
+</file>
+
+<file path=word/glossary/webSettings.xml><?xml version="1.0" encoding="utf-8"?>
+<w:webSettings xmlns:mc="http://schemas.openxmlformats.org/markup-compatibility/2006" xmlns:r="http://schemas.openxmlformats.org/officeDocument/2006/relationships" xmlns:w="http://schemas.openxmlformats.org/wordprocessingml/2006/main" xmlns:w14="http://schemas.microsoft.com/office/word/2010/wordml" xmlns:w15="http://schemas.microsoft.com/office/word/2012/wordml" xmlns:w16cex="http://schemas.microsoft.com/office/word/2018/wordml/cex" xmlns:w16cid="http://schemas.microsoft.com/office/word/2016/wordml/cid" xmlns:w16="http://schemas.microsoft.com/office/word/2018/wordml" xmlns:w16du="http://schemas.microsoft.com/office/word/2023/wordml/word16du" xmlns:w16sdtdh="http://schemas.microsoft.com/office/word/2020/wordml/sdtdatahash" xmlns:w16sdtfl="http://schemas.microsoft.com/office/word/2024/wordml/sdtformatlock" xmlns:w16se="http://schemas.microsoft.com/office/word/2015/wordml/symex" mc:Ignorable="w14 w15 w16se w16cid w16 w16cex w16sdtdh w16sdtfl w16du">
+  <w:optimizeForBrowser/>
+  <w:allowPNG/>
+</w:webSettings>
 </file>
 
 <file path=word/theme/theme1.xml><?xml version="1.0" encoding="utf-8"?>
@@ -7363,10 +8458,37 @@
 </file>
 
 <file path=customXml/item1.xml><?xml version="1.0" encoding="utf-8"?>
-<b:Sources xmlns:b="http://schemas.openxmlformats.org/officeDocument/2006/bibliography" xmlns="http://schemas.openxmlformats.org/officeDocument/2006/bibliography" SelectedStyle="\APASixthEditionOfficeOnline.xsl" StyleName="APA" Version="6"/>
+<CoverPageProperties xmlns="http://schemas.microsoft.com/office/2006/coverPageProps">
+  <PublishDate>2025-02-11T00:00:00</PublishDate>
+  <Abstract/>
+  <CompanyAddress/>
+  <CompanyPhone/>
+  <CompanyFax/>
+  <CompanyEmail/>
+</CoverPageProperties>
 </file>
 
 <file path=customXml/item2.xml><?xml version="1.0" encoding="utf-8"?>
+<p:properties xmlns:p="http://schemas.microsoft.com/office/2006/metadata/properties" xmlns:xsi="http://www.w3.org/2001/XMLSchema-instance" xmlns:pc="http://schemas.microsoft.com/office/infopath/2007/PartnerControls">
+  <documentManagement>
+    <TaxCatchAll xmlns="ca8b83c6-7672-4382-97f7-fbb555df663f" xsi:nil="true"/>
+    <lcf76f155ced4ddcb4097134ff3c332f xmlns="46259ce9-205f-4823-9e83-9e2efa43e6d8">
+      <Terms xmlns="http://schemas.microsoft.com/office/infopath/2007/PartnerControls"/>
+    </lcf76f155ced4ddcb4097134ff3c332f>
+  </documentManagement>
+</p:properties>
+</file>
+
+<file path=customXml/item3.xml><?xml version="1.0" encoding="utf-8"?>
+<?mso-contentType ?>
+<FormTemplates xmlns="http://schemas.microsoft.com/sharepoint/v3/contenttype/forms">
+  <Display>DocumentLibraryForm</Display>
+  <Edit>DocumentLibraryForm</Edit>
+  <New>DocumentLibraryForm</New>
+</FormTemplates>
+</file>
+
+<file path=customXml/item4.xml><?xml version="1.0" encoding="utf-8"?>
 <ct:contentTypeSchema xmlns:ct="http://schemas.microsoft.com/office/2006/metadata/contentType" xmlns:ma="http://schemas.microsoft.com/office/2006/metadata/properties/metaAttributes" ct:_="" ma:_="" ma:contentTypeName="Document" ma:contentTypeID="0x010100C98BE9C2CD6F2E40946CF6CEB68A13C7" ma:contentTypeVersion="12" ma:contentTypeDescription="Create a new document." ma:contentTypeScope="" ma:versionID="dfd31d26c0fa1f8b1db2e0c8334e3d86">
   <xsd:schema xmlns:xsd="http://www.w3.org/2001/XMLSchema" xmlns:xs="http://www.w3.org/2001/XMLSchema" xmlns:p="http://schemas.microsoft.com/office/2006/metadata/properties" xmlns:ns2="46259ce9-205f-4823-9e83-9e2efa43e6d8" xmlns:ns3="ca8b83c6-7672-4382-97f7-fbb555df663f" targetNamespace="http://schemas.microsoft.com/office/2006/metadata/properties" ma:root="true" ma:fieldsID="a63bc578bc0b953d9e7a7a6e1fa08041" ns2:_="" ns3:_="">
     <xsd:import namespace="46259ce9-205f-4823-9e83-9e2efa43e6d8"/>
@@ -7567,35 +8689,38 @@
 </ct:contentTypeSchema>
 </file>
 
-<file path=customXml/item3.xml><?xml version="1.0" encoding="utf-8"?>
-<?mso-contentType ?>
-<FormTemplates xmlns="http://schemas.microsoft.com/sharepoint/v3/contenttype/forms">
-  <Display>DocumentLibraryForm</Display>
-  <Edit>DocumentLibraryForm</Edit>
-  <New>DocumentLibraryForm</New>
-</FormTemplates>
-</file>
-
-<file path=customXml/item4.xml><?xml version="1.0" encoding="utf-8"?>
-<p:properties xmlns:p="http://schemas.microsoft.com/office/2006/metadata/properties" xmlns:xsi="http://www.w3.org/2001/XMLSchema-instance" xmlns:pc="http://schemas.microsoft.com/office/infopath/2007/PartnerControls">
-  <documentManagement>
-    <TaxCatchAll xmlns="ca8b83c6-7672-4382-97f7-fbb555df663f" xsi:nil="true"/>
-    <lcf76f155ced4ddcb4097134ff3c332f xmlns="46259ce9-205f-4823-9e83-9e2efa43e6d8">
-      <Terms xmlns="http://schemas.microsoft.com/office/infopath/2007/PartnerControls"/>
-    </lcf76f155ced4ddcb4097134ff3c332f>
-  </documentManagement>
-</p:properties>
+<file path=customXml/item5.xml><?xml version="1.0" encoding="utf-8"?>
+<b:Sources xmlns:b="http://schemas.openxmlformats.org/officeDocument/2006/bibliography" xmlns="http://schemas.openxmlformats.org/officeDocument/2006/bibliography" SelectedStyle="\APASixthEditionOfficeOnline.xsl" StyleName="APA" Version="6"/>
 </file>
 
 <file path=customXml/itemProps1.xml><?xml version="1.0" encoding="utf-8"?>
-<ds:datastoreItem xmlns:ds="http://schemas.openxmlformats.org/officeDocument/2006/customXml" ds:itemID="{A831FB71-04B3-409A-9033-06CF392AE7A3}">
+<ds:datastoreItem xmlns:ds="http://schemas.openxmlformats.org/officeDocument/2006/customXml" ds:itemID="{55AF091B-3C7A-41E3-B477-F2FDAA23CFDA}">
   <ds:schemaRefs>
-    <ds:schemaRef ds:uri="http://schemas.openxmlformats.org/officeDocument/2006/bibliography"/>
+    <ds:schemaRef ds:uri="http://schemas.microsoft.com/office/2006/coverPageProps"/>
   </ds:schemaRefs>
 </ds:datastoreItem>
 </file>
 
 <file path=customXml/itemProps2.xml><?xml version="1.0" encoding="utf-8"?>
+<ds:datastoreItem xmlns:ds="http://schemas.openxmlformats.org/officeDocument/2006/customXml" ds:itemID="{801228B9-C1C1-4458-917E-ECCDBB961C65}">
+  <ds:schemaRefs>
+    <ds:schemaRef ds:uri="http://schemas.microsoft.com/office/2006/metadata/properties"/>
+    <ds:schemaRef ds:uri="http://schemas.microsoft.com/office/infopath/2007/PartnerControls"/>
+    <ds:schemaRef ds:uri="ca8b83c6-7672-4382-97f7-fbb555df663f"/>
+    <ds:schemaRef ds:uri="46259ce9-205f-4823-9e83-9e2efa43e6d8"/>
+  </ds:schemaRefs>
+</ds:datastoreItem>
+</file>
+
+<file path=customXml/itemProps3.xml><?xml version="1.0" encoding="utf-8"?>
+<ds:datastoreItem xmlns:ds="http://schemas.openxmlformats.org/officeDocument/2006/customXml" ds:itemID="{B503BC98-383B-496F-AD9E-0F00C58A4659}">
+  <ds:schemaRefs>
+    <ds:schemaRef ds:uri="http://schemas.microsoft.com/sharepoint/v3/contenttype/forms"/>
+  </ds:schemaRefs>
+</ds:datastoreItem>
+</file>
+
+<file path=customXml/itemProps4.xml><?xml version="1.0" encoding="utf-8"?>
 <ds:datastoreItem xmlns:ds="http://schemas.openxmlformats.org/officeDocument/2006/customXml" ds:itemID="{009593CF-13AF-4013-9D45-B78B750BC578}">
   <ds:schemaRefs>
     <ds:schemaRef ds:uri="http://schemas.microsoft.com/office/2006/metadata/contentType"/>
@@ -7614,21 +8739,10 @@
 </ds:datastoreItem>
 </file>
 
-<file path=customXml/itemProps3.xml><?xml version="1.0" encoding="utf-8"?>
-<ds:datastoreItem xmlns:ds="http://schemas.openxmlformats.org/officeDocument/2006/customXml" ds:itemID="{B503BC98-383B-496F-AD9E-0F00C58A4659}">
+<file path=customXml/itemProps5.xml><?xml version="1.0" encoding="utf-8"?>
+<ds:datastoreItem xmlns:ds="http://schemas.openxmlformats.org/officeDocument/2006/customXml" ds:itemID="{A831FB71-04B3-409A-9033-06CF392AE7A3}">
   <ds:schemaRefs>
-    <ds:schemaRef ds:uri="http://schemas.microsoft.com/sharepoint/v3/contenttype/forms"/>
-  </ds:schemaRefs>
-</ds:datastoreItem>
-</file>
-
-<file path=customXml/itemProps4.xml><?xml version="1.0" encoding="utf-8"?>
-<ds:datastoreItem xmlns:ds="http://schemas.openxmlformats.org/officeDocument/2006/customXml" ds:itemID="{801228B9-C1C1-4458-917E-ECCDBB961C65}">
-  <ds:schemaRefs>
-    <ds:schemaRef ds:uri="http://schemas.microsoft.com/office/2006/metadata/properties"/>
-    <ds:schemaRef ds:uri="http://schemas.microsoft.com/office/infopath/2007/PartnerControls"/>
-    <ds:schemaRef ds:uri="ca8b83c6-7672-4382-97f7-fbb555df663f"/>
-    <ds:schemaRef ds:uri="46259ce9-205f-4823-9e83-9e2efa43e6d8"/>
+    <ds:schemaRef ds:uri="http://schemas.openxmlformats.org/officeDocument/2006/bibliography"/>
   </ds:schemaRefs>
 </ds:datastoreItem>
 </file>
</xml_diff>

<commit_message>
Update uren en werk aan verslag
</commit_message>
<xml_diff>
--- a/Documentatie/Verslag/Project verslag.docx
+++ b/Documentatie/Verslag/Project verslag.docx
@@ -190,6 +190,13 @@
         </w:p>
         <w:p>
           <w:pPr>
+            <w:rPr>
+              <w:lang w:eastAsia="en-US"/>
+            </w:rPr>
+          </w:pPr>
+        </w:p>
+        <w:p>
+          <w:pPr>
             <w:pStyle w:val="Inhopg1"/>
             <w:tabs>
               <w:tab w:val="right" w:leader="dot" w:pos="9350"/>
@@ -212,7 +219,7 @@
           <w:r>
             <w:fldChar w:fldCharType="separate"/>
           </w:r>
-          <w:hyperlink w:anchor="_Toc190162407" w:history="1">
+          <w:hyperlink w:anchor="_Toc192500109" w:history="1">
             <w:r>
               <w:rPr>
                 <w:rStyle w:val="Hyperlink"/>
@@ -240,7 +247,7 @@
                 <w:noProof/>
                 <w:webHidden/>
               </w:rPr>
-              <w:instrText xml:space="preserve"> PAGEREF _Toc190162407 \h </w:instrText>
+              <w:instrText xml:space="preserve"> PAGEREF _Toc192500109 \h </w:instrText>
             </w:r>
             <w:r>
               <w:rPr>
@@ -286,7 +293,7 @@
               <w14:ligatures w14:val="standardContextual"/>
             </w:rPr>
           </w:pPr>
-          <w:hyperlink w:anchor="_Toc190162408" w:history="1">
+          <w:hyperlink w:anchor="_Toc192500110" w:history="1">
             <w:r>
               <w:rPr>
                 <w:rStyle w:val="Hyperlink"/>
@@ -313,7 +320,7 @@
                 <w:noProof/>
                 <w:webHidden/>
               </w:rPr>
-              <w:instrText xml:space="preserve"> PAGEREF _Toc190162408 \h </w:instrText>
+              <w:instrText xml:space="preserve"> PAGEREF _Toc192500110 \h </w:instrText>
             </w:r>
             <w:r>
               <w:rPr>
@@ -359,7 +366,7 @@
               <w14:ligatures w14:val="standardContextual"/>
             </w:rPr>
           </w:pPr>
-          <w:hyperlink w:anchor="_Toc190162409" w:history="1">
+          <w:hyperlink w:anchor="_Toc192500111" w:history="1">
             <w:r>
               <w:rPr>
                 <w:rStyle w:val="Hyperlink"/>
@@ -386,7 +393,7 @@
                 <w:noProof/>
                 <w:webHidden/>
               </w:rPr>
-              <w:instrText xml:space="preserve"> PAGEREF _Toc190162409 \h </w:instrText>
+              <w:instrText xml:space="preserve"> PAGEREF _Toc192500111 \h </w:instrText>
             </w:r>
             <w:r>
               <w:rPr>
@@ -432,7 +439,7 @@
               <w14:ligatures w14:val="standardContextual"/>
             </w:rPr>
           </w:pPr>
-          <w:hyperlink w:anchor="_Toc190162410" w:history="1">
+          <w:hyperlink w:anchor="_Toc192500112" w:history="1">
             <w:r>
               <w:rPr>
                 <w:rStyle w:val="Hyperlink"/>
@@ -459,7 +466,7 @@
                 <w:noProof/>
                 <w:webHidden/>
               </w:rPr>
-              <w:instrText xml:space="preserve"> PAGEREF _Toc190162410 \h </w:instrText>
+              <w:instrText xml:space="preserve"> PAGEREF _Toc192500112 \h </w:instrText>
             </w:r>
             <w:r>
               <w:rPr>
@@ -505,7 +512,7 @@
               <w14:ligatures w14:val="standardContextual"/>
             </w:rPr>
           </w:pPr>
-          <w:hyperlink w:anchor="_Toc190162411" w:history="1">
+          <w:hyperlink w:anchor="_Toc192500113" w:history="1">
             <w:r>
               <w:rPr>
                 <w:rStyle w:val="Hyperlink"/>
@@ -532,7 +539,7 @@
                 <w:noProof/>
                 <w:webHidden/>
               </w:rPr>
-              <w:instrText xml:space="preserve"> PAGEREF _Toc190162411 \h </w:instrText>
+              <w:instrText xml:space="preserve"> PAGEREF _Toc192500113 \h </w:instrText>
             </w:r>
             <w:r>
               <w:rPr>
@@ -578,7 +585,7 @@
               <w14:ligatures w14:val="standardContextual"/>
             </w:rPr>
           </w:pPr>
-          <w:hyperlink w:anchor="_Toc190162412" w:history="1">
+          <w:hyperlink w:anchor="_Toc192500114" w:history="1">
             <w:r>
               <w:rPr>
                 <w:rStyle w:val="Hyperlink"/>
@@ -605,7 +612,7 @@
                 <w:noProof/>
                 <w:webHidden/>
               </w:rPr>
-              <w:instrText xml:space="preserve"> PAGEREF _Toc190162412 \h </w:instrText>
+              <w:instrText xml:space="preserve"> PAGEREF _Toc192500114 \h </w:instrText>
             </w:r>
             <w:r>
               <w:rPr>
@@ -651,7 +658,7 @@
               <w14:ligatures w14:val="standardContextual"/>
             </w:rPr>
           </w:pPr>
-          <w:hyperlink w:anchor="_Toc190162413" w:history="1">
+          <w:hyperlink w:anchor="_Toc192500115" w:history="1">
             <w:r>
               <w:rPr>
                 <w:rStyle w:val="Hyperlink"/>
@@ -678,7 +685,7 @@
                 <w:noProof/>
                 <w:webHidden/>
               </w:rPr>
-              <w:instrText xml:space="preserve"> PAGEREF _Toc190162413 \h </w:instrText>
+              <w:instrText xml:space="preserve"> PAGEREF _Toc192500115 \h </w:instrText>
             </w:r>
             <w:r>
               <w:rPr>
@@ -699,6 +706,444 @@
                 <w:webHidden/>
               </w:rPr>
               <w:t>5</w:t>
+            </w:r>
+            <w:r>
+              <w:rPr>
+                <w:noProof/>
+                <w:webHidden/>
+              </w:rPr>
+              <w:fldChar w:fldCharType="end"/>
+            </w:r>
+          </w:hyperlink>
+        </w:p>
+        <w:p>
+          <w:pPr>
+            <w:pStyle w:val="Inhopg1"/>
+            <w:tabs>
+              <w:tab w:val="right" w:leader="dot" w:pos="9350"/>
+            </w:tabs>
+            <w:rPr>
+              <w:rFonts w:asciiTheme="minorHAnsi" w:hAnsiTheme="minorHAnsi"/>
+              <w:noProof/>
+              <w:kern w:val="2"/>
+              <w:sz w:val="24"/>
+              <w:lang w:eastAsia="nl-NL"/>
+              <w14:ligatures w14:val="standardContextual"/>
+            </w:rPr>
+          </w:pPr>
+          <w:hyperlink w:anchor="_Toc192500116" w:history="1">
+            <w:r>
+              <w:rPr>
+                <w:rStyle w:val="Hyperlink"/>
+                <w:noProof/>
+              </w:rPr>
+              <w:t>Programma van eisen Project Digitale besturing</w:t>
+            </w:r>
+            <w:r>
+              <w:rPr>
+                <w:noProof/>
+                <w:webHidden/>
+              </w:rPr>
+              <w:tab/>
+            </w:r>
+            <w:r>
+              <w:rPr>
+                <w:noProof/>
+                <w:webHidden/>
+              </w:rPr>
+              <w:fldChar w:fldCharType="begin"/>
+            </w:r>
+            <w:r>
+              <w:rPr>
+                <w:noProof/>
+                <w:webHidden/>
+              </w:rPr>
+              <w:instrText xml:space="preserve"> PAGEREF _Toc192500116 \h </w:instrText>
+            </w:r>
+            <w:r>
+              <w:rPr>
+                <w:noProof/>
+                <w:webHidden/>
+              </w:rPr>
+            </w:r>
+            <w:r>
+              <w:rPr>
+                <w:noProof/>
+                <w:webHidden/>
+              </w:rPr>
+              <w:fldChar w:fldCharType="separate"/>
+            </w:r>
+            <w:r>
+              <w:rPr>
+                <w:noProof/>
+                <w:webHidden/>
+              </w:rPr>
+              <w:t>8</w:t>
+            </w:r>
+            <w:r>
+              <w:rPr>
+                <w:noProof/>
+                <w:webHidden/>
+              </w:rPr>
+              <w:fldChar w:fldCharType="end"/>
+            </w:r>
+          </w:hyperlink>
+        </w:p>
+        <w:p>
+          <w:pPr>
+            <w:pStyle w:val="Inhopg2"/>
+            <w:tabs>
+              <w:tab w:val="right" w:leader="dot" w:pos="9350"/>
+            </w:tabs>
+            <w:rPr>
+              <w:rFonts w:asciiTheme="minorHAnsi" w:hAnsiTheme="minorHAnsi"/>
+              <w:noProof/>
+              <w:kern w:val="2"/>
+              <w:sz w:val="24"/>
+              <w:lang w:eastAsia="nl-NL"/>
+              <w14:ligatures w14:val="standardContextual"/>
+            </w:rPr>
+          </w:pPr>
+          <w:hyperlink w:anchor="_Toc192500117" w:history="1">
+            <w:r>
+              <w:rPr>
+                <w:rStyle w:val="Hyperlink"/>
+                <w:noProof/>
+              </w:rPr>
+              <w:t>Hardware gedeelte</w:t>
+            </w:r>
+            <w:r>
+              <w:rPr>
+                <w:noProof/>
+                <w:webHidden/>
+              </w:rPr>
+              <w:tab/>
+            </w:r>
+            <w:r>
+              <w:rPr>
+                <w:noProof/>
+                <w:webHidden/>
+              </w:rPr>
+              <w:fldChar w:fldCharType="begin"/>
+            </w:r>
+            <w:r>
+              <w:rPr>
+                <w:noProof/>
+                <w:webHidden/>
+              </w:rPr>
+              <w:instrText xml:space="preserve"> PAGEREF _Toc192500117 \h </w:instrText>
+            </w:r>
+            <w:r>
+              <w:rPr>
+                <w:noProof/>
+                <w:webHidden/>
+              </w:rPr>
+            </w:r>
+            <w:r>
+              <w:rPr>
+                <w:noProof/>
+                <w:webHidden/>
+              </w:rPr>
+              <w:fldChar w:fldCharType="separate"/>
+            </w:r>
+            <w:r>
+              <w:rPr>
+                <w:noProof/>
+                <w:webHidden/>
+              </w:rPr>
+              <w:t>8</w:t>
+            </w:r>
+            <w:r>
+              <w:rPr>
+                <w:noProof/>
+                <w:webHidden/>
+              </w:rPr>
+              <w:fldChar w:fldCharType="end"/>
+            </w:r>
+          </w:hyperlink>
+        </w:p>
+        <w:p>
+          <w:pPr>
+            <w:pStyle w:val="Inhopg2"/>
+            <w:tabs>
+              <w:tab w:val="right" w:leader="dot" w:pos="9350"/>
+            </w:tabs>
+            <w:rPr>
+              <w:rFonts w:asciiTheme="minorHAnsi" w:hAnsiTheme="minorHAnsi"/>
+              <w:noProof/>
+              <w:kern w:val="2"/>
+              <w:sz w:val="24"/>
+              <w:lang w:eastAsia="nl-NL"/>
+              <w14:ligatures w14:val="standardContextual"/>
+            </w:rPr>
+          </w:pPr>
+          <w:hyperlink w:anchor="_Toc192500118" w:history="1">
+            <w:r>
+              <w:rPr>
+                <w:rStyle w:val="Hyperlink"/>
+                <w:noProof/>
+              </w:rPr>
+              <w:t>Software gedeelte</w:t>
+            </w:r>
+            <w:r>
+              <w:rPr>
+                <w:noProof/>
+                <w:webHidden/>
+              </w:rPr>
+              <w:tab/>
+            </w:r>
+            <w:r>
+              <w:rPr>
+                <w:noProof/>
+                <w:webHidden/>
+              </w:rPr>
+              <w:fldChar w:fldCharType="begin"/>
+            </w:r>
+            <w:r>
+              <w:rPr>
+                <w:noProof/>
+                <w:webHidden/>
+              </w:rPr>
+              <w:instrText xml:space="preserve"> PAGEREF _Toc192500118 \h </w:instrText>
+            </w:r>
+            <w:r>
+              <w:rPr>
+                <w:noProof/>
+                <w:webHidden/>
+              </w:rPr>
+            </w:r>
+            <w:r>
+              <w:rPr>
+                <w:noProof/>
+                <w:webHidden/>
+              </w:rPr>
+              <w:fldChar w:fldCharType="separate"/>
+            </w:r>
+            <w:r>
+              <w:rPr>
+                <w:noProof/>
+                <w:webHidden/>
+              </w:rPr>
+              <w:t>8</w:t>
+            </w:r>
+            <w:r>
+              <w:rPr>
+                <w:noProof/>
+                <w:webHidden/>
+              </w:rPr>
+              <w:fldChar w:fldCharType="end"/>
+            </w:r>
+          </w:hyperlink>
+        </w:p>
+        <w:p>
+          <w:pPr>
+            <w:pStyle w:val="Inhopg2"/>
+            <w:tabs>
+              <w:tab w:val="right" w:leader="dot" w:pos="9350"/>
+            </w:tabs>
+            <w:rPr>
+              <w:rFonts w:asciiTheme="minorHAnsi" w:hAnsiTheme="minorHAnsi"/>
+              <w:noProof/>
+              <w:kern w:val="2"/>
+              <w:sz w:val="24"/>
+              <w:lang w:eastAsia="nl-NL"/>
+              <w14:ligatures w14:val="standardContextual"/>
+            </w:rPr>
+          </w:pPr>
+          <w:hyperlink w:anchor="_Toc192500119" w:history="1">
+            <w:r>
+              <w:rPr>
+                <w:rStyle w:val="Hyperlink"/>
+                <w:noProof/>
+              </w:rPr>
+              <w:t>Programma-gedeelte</w:t>
+            </w:r>
+            <w:r>
+              <w:rPr>
+                <w:noProof/>
+                <w:webHidden/>
+              </w:rPr>
+              <w:tab/>
+            </w:r>
+            <w:r>
+              <w:rPr>
+                <w:noProof/>
+                <w:webHidden/>
+              </w:rPr>
+              <w:fldChar w:fldCharType="begin"/>
+            </w:r>
+            <w:r>
+              <w:rPr>
+                <w:noProof/>
+                <w:webHidden/>
+              </w:rPr>
+              <w:instrText xml:space="preserve"> PAGEREF _Toc192500119 \h </w:instrText>
+            </w:r>
+            <w:r>
+              <w:rPr>
+                <w:noProof/>
+                <w:webHidden/>
+              </w:rPr>
+            </w:r>
+            <w:r>
+              <w:rPr>
+                <w:noProof/>
+                <w:webHidden/>
+              </w:rPr>
+              <w:fldChar w:fldCharType="separate"/>
+            </w:r>
+            <w:r>
+              <w:rPr>
+                <w:noProof/>
+                <w:webHidden/>
+              </w:rPr>
+              <w:t>9</w:t>
+            </w:r>
+            <w:r>
+              <w:rPr>
+                <w:noProof/>
+                <w:webHidden/>
+              </w:rPr>
+              <w:fldChar w:fldCharType="end"/>
+            </w:r>
+          </w:hyperlink>
+        </w:p>
+        <w:p>
+          <w:pPr>
+            <w:pStyle w:val="Inhopg2"/>
+            <w:tabs>
+              <w:tab w:val="right" w:leader="dot" w:pos="9350"/>
+            </w:tabs>
+            <w:rPr>
+              <w:rFonts w:asciiTheme="minorHAnsi" w:hAnsiTheme="minorHAnsi"/>
+              <w:noProof/>
+              <w:kern w:val="2"/>
+              <w:sz w:val="24"/>
+              <w:lang w:eastAsia="nl-NL"/>
+              <w14:ligatures w14:val="standardContextual"/>
+            </w:rPr>
+          </w:pPr>
+          <w:hyperlink w:anchor="_Toc192500120" w:history="1">
+            <w:r>
+              <w:rPr>
+                <w:rStyle w:val="Hyperlink"/>
+                <w:noProof/>
+              </w:rPr>
+              <w:t>IO gedeelte</w:t>
+            </w:r>
+            <w:r>
+              <w:rPr>
+                <w:noProof/>
+                <w:webHidden/>
+              </w:rPr>
+              <w:tab/>
+            </w:r>
+            <w:r>
+              <w:rPr>
+                <w:noProof/>
+                <w:webHidden/>
+              </w:rPr>
+              <w:fldChar w:fldCharType="begin"/>
+            </w:r>
+            <w:r>
+              <w:rPr>
+                <w:noProof/>
+                <w:webHidden/>
+              </w:rPr>
+              <w:instrText xml:space="preserve"> PAGEREF _Toc192500120 \h </w:instrText>
+            </w:r>
+            <w:r>
+              <w:rPr>
+                <w:noProof/>
+                <w:webHidden/>
+              </w:rPr>
+            </w:r>
+            <w:r>
+              <w:rPr>
+                <w:noProof/>
+                <w:webHidden/>
+              </w:rPr>
+              <w:fldChar w:fldCharType="separate"/>
+            </w:r>
+            <w:r>
+              <w:rPr>
+                <w:noProof/>
+                <w:webHidden/>
+              </w:rPr>
+              <w:t>9</w:t>
+            </w:r>
+            <w:r>
+              <w:rPr>
+                <w:noProof/>
+                <w:webHidden/>
+              </w:rPr>
+              <w:fldChar w:fldCharType="end"/>
+            </w:r>
+          </w:hyperlink>
+        </w:p>
+        <w:p>
+          <w:pPr>
+            <w:pStyle w:val="Inhopg2"/>
+            <w:tabs>
+              <w:tab w:val="right" w:leader="dot" w:pos="9350"/>
+            </w:tabs>
+            <w:rPr>
+              <w:rFonts w:asciiTheme="minorHAnsi" w:hAnsiTheme="minorHAnsi"/>
+              <w:noProof/>
+              <w:kern w:val="2"/>
+              <w:sz w:val="24"/>
+              <w:lang w:eastAsia="nl-NL"/>
+              <w14:ligatures w14:val="standardContextual"/>
+            </w:rPr>
+          </w:pPr>
+          <w:hyperlink w:anchor="_Toc192500121" w:history="1">
+            <w:r>
+              <w:rPr>
+                <w:rStyle w:val="Hyperlink"/>
+                <w:noProof/>
+              </w:rPr>
+              <w:t>Testplan gedeelte</w:t>
+            </w:r>
+            <w:r>
+              <w:rPr>
+                <w:noProof/>
+                <w:webHidden/>
+              </w:rPr>
+              <w:tab/>
+            </w:r>
+            <w:r>
+              <w:rPr>
+                <w:noProof/>
+                <w:webHidden/>
+              </w:rPr>
+              <w:fldChar w:fldCharType="begin"/>
+            </w:r>
+            <w:r>
+              <w:rPr>
+                <w:noProof/>
+                <w:webHidden/>
+              </w:rPr>
+              <w:instrText xml:space="preserve"> PAGEREF _Toc192500121 \h </w:instrText>
+            </w:r>
+            <w:r>
+              <w:rPr>
+                <w:noProof/>
+                <w:webHidden/>
+              </w:rPr>
+            </w:r>
+            <w:r>
+              <w:rPr>
+                <w:noProof/>
+                <w:webHidden/>
+              </w:rPr>
+              <w:fldChar w:fldCharType="separate"/>
+            </w:r>
+            <w:r>
+              <w:rPr>
+                <w:noProof/>
+                <w:webHidden/>
+              </w:rPr>
+              <w:t>10</w:t>
             </w:r>
             <w:r>
               <w:rPr>
@@ -734,7 +1179,7 @@
         </w:rPr>
       </w:pPr>
       <w:bookmarkStart w:id="0" w:name="_Toc180574015"/>
-      <w:bookmarkStart w:id="1" w:name="_Toc190162407"/>
+      <w:bookmarkStart w:id="1" w:name="_Toc192500109"/>
       <w:r>
         <w:rPr>
           <w:rFonts w:cs="Calibri Light"/>
@@ -3771,7 +4216,7 @@
       <w:pPr>
         <w:pStyle w:val="Kop1"/>
       </w:pPr>
-      <w:bookmarkStart w:id="2" w:name="_Toc190162408"/>
+      <w:bookmarkStart w:id="2" w:name="_Toc192500110"/>
       <w:r>
         <w:lastRenderedPageBreak/>
         <w:t>Kennismaking</w:t>
@@ -3786,7 +4231,7 @@
         <w:pStyle w:val="Kop2"/>
       </w:pPr>
       <w:bookmarkStart w:id="3" w:name="_Toc180574020"/>
-      <w:bookmarkStart w:id="4" w:name="_Toc190162409"/>
+      <w:bookmarkStart w:id="4" w:name="_Toc192500111"/>
       <w:r>
         <w:t>Ammaar:</w:t>
       </w:r>
@@ -3801,15 +4246,7 @@
         <w:t xml:space="preserve">Vorige opleiding: </w:t>
       </w:r>
       <w:r>
-        <w:t xml:space="preserve">MBO Smart </w:t>
-      </w:r>
-      <w:proofErr w:type="spellStart"/>
-      <w:r>
-        <w:t>Industry</w:t>
-      </w:r>
-      <w:proofErr w:type="spellEnd"/>
-      <w:r>
-        <w:t>, kennis in elektro &amp; programmeren. </w:t>
+        <w:t>MBO Smart Industry, kennis in elektro &amp; programmeren. </w:t>
       </w:r>
     </w:p>
     <w:p>
@@ -3828,7 +4265,7 @@
         <w:pStyle w:val="Kop2"/>
       </w:pPr>
       <w:bookmarkStart w:id="5" w:name="_Toc180574021"/>
-      <w:bookmarkStart w:id="6" w:name="_Toc190162410"/>
+      <w:bookmarkStart w:id="6" w:name="_Toc192500112"/>
       <w:r>
         <w:t>Perijn:</w:t>
       </w:r>
@@ -3843,15 +4280,7 @@
         <w:t xml:space="preserve">Vorige opleiding:  </w:t>
       </w:r>
       <w:r>
-        <w:t xml:space="preserve">MBO Smart </w:t>
-      </w:r>
-      <w:proofErr w:type="spellStart"/>
-      <w:r>
-        <w:t>Industry</w:t>
-      </w:r>
-      <w:proofErr w:type="spellEnd"/>
-      <w:r>
-        <w:t>, kennis in elektro &amp; programmeren </w:t>
+        <w:t>MBO Smart Industry, kennis in elektro &amp; programmeren </w:t>
       </w:r>
     </w:p>
     <w:p>
@@ -3862,15 +4291,7 @@
         <w:t xml:space="preserve"> programmeren</w:t>
       </w:r>
       <w:r>
-        <w:t xml:space="preserve"> in bijna elke taal. Verstand van </w:t>
-      </w:r>
-      <w:proofErr w:type="spellStart"/>
-      <w:r>
-        <w:t>embedded</w:t>
-      </w:r>
-      <w:proofErr w:type="spellEnd"/>
-      <w:r>
-        <w:t xml:space="preserve"> systems. </w:t>
+        <w:t xml:space="preserve"> in bijna elke taal. Verstand van embedded systems. </w:t>
       </w:r>
     </w:p>
     <w:p>
@@ -3884,7 +4305,7 @@
         <w:pStyle w:val="Kop2"/>
       </w:pPr>
       <w:bookmarkStart w:id="7" w:name="_Toc180574023"/>
-      <w:bookmarkStart w:id="8" w:name="_Toc190162411"/>
+      <w:bookmarkStart w:id="8" w:name="_Toc192500113"/>
       <w:r>
         <w:t>Jesse:</w:t>
       </w:r>
@@ -3917,7 +4338,7 @@
         <w:pStyle w:val="Kop2"/>
       </w:pPr>
       <w:bookmarkStart w:id="9" w:name="_Toc180574024"/>
-      <w:bookmarkStart w:id="10" w:name="_Toc190162412"/>
+      <w:bookmarkStart w:id="10" w:name="_Toc192500114"/>
       <w:r>
         <w:t>Dirk:</w:t>
       </w:r>
@@ -3954,7 +4375,7 @@
       <w:pPr>
         <w:pStyle w:val="Kop1"/>
       </w:pPr>
-      <w:bookmarkStart w:id="11" w:name="_Toc190162413"/>
+      <w:bookmarkStart w:id="11" w:name="_Toc192500115"/>
       <w:r>
         <w:lastRenderedPageBreak/>
         <w:t>Plan van aanpak</w:t>
@@ -5406,6 +5827,621 @@
       <w:r>
         <w:t>bij inhoudelijke of organisatorische problemen.</w:t>
       </w:r>
+    </w:p>
+    <w:p>
+      <w:r>
+        <w:br w:type="page"/>
+      </w:r>
+    </w:p>
+    <w:p>
+      <w:pPr>
+        <w:pStyle w:val="Kop1"/>
+      </w:pPr>
+      <w:bookmarkStart w:id="12" w:name="_Toc192500116"/>
+      <w:r>
+        <w:lastRenderedPageBreak/>
+        <w:t>Programma van eisen Project Digitale besturing</w:t>
+      </w:r>
+      <w:bookmarkEnd w:id="12"/>
+    </w:p>
+    <w:p/>
+    <w:p>
+      <w:pPr>
+        <w:pStyle w:val="Kop2"/>
+      </w:pPr>
+      <w:bookmarkStart w:id="13" w:name="_Toc192500117"/>
+      <w:r>
+        <w:t>Hardware gedeelte</w:t>
+      </w:r>
+      <w:bookmarkEnd w:id="13"/>
+    </w:p>
+    <w:p>
+      <w:pPr>
+        <w:pStyle w:val="Lijstalinea"/>
+        <w:numPr>
+          <w:ilvl w:val="0"/>
+          <w:numId w:val="7"/>
+        </w:numPr>
+      </w:pPr>
+      <w:r>
+        <w:t>De wasmachine moet minstens drie realisatiemogelijkheden hebben</w:t>
+      </w:r>
+    </w:p>
+    <w:p>
+      <w:pPr>
+        <w:pStyle w:val="Lijstalinea"/>
+        <w:numPr>
+          <w:ilvl w:val="0"/>
+          <w:numId w:val="7"/>
+        </w:numPr>
+      </w:pPr>
+      <w:r>
+        <w:t>Er moet een kostprijsberekening bijgehouden worden</w:t>
+      </w:r>
+    </w:p>
+    <w:p>
+      <w:pPr>
+        <w:pStyle w:val="Lijstalinea"/>
+        <w:numPr>
+          <w:ilvl w:val="0"/>
+          <w:numId w:val="7"/>
+        </w:numPr>
+      </w:pPr>
+      <w:r>
+        <w:t>De wasmachine moet betrouwbaar werken</w:t>
+      </w:r>
+    </w:p>
+    <w:p>
+      <w:pPr>
+        <w:pStyle w:val="Lijstalinea"/>
+        <w:numPr>
+          <w:ilvl w:val="0"/>
+          <w:numId w:val="7"/>
+        </w:numPr>
+      </w:pPr>
+      <w:r>
+        <w:t>Er moet rekening gehouden worden met toekomstige functies</w:t>
+      </w:r>
+    </w:p>
+    <w:p>
+      <w:pPr>
+        <w:pStyle w:val="Lijstalinea"/>
+        <w:numPr>
+          <w:ilvl w:val="0"/>
+          <w:numId w:val="7"/>
+        </w:numPr>
+      </w:pPr>
+      <w:r>
+        <w:t>Er moet duidelijk afgestemd worden hoe de elektrische componenten worden aangestuurd</w:t>
+      </w:r>
+    </w:p>
+    <w:p>
+      <w:pPr>
+        <w:pStyle w:val="Lijstalinea"/>
+        <w:numPr>
+          <w:ilvl w:val="0"/>
+          <w:numId w:val="7"/>
+        </w:numPr>
+      </w:pPr>
+      <w:r>
+        <w:t>De wasmachine moet ontwikkeld worden via het top-down principe</w:t>
+      </w:r>
+    </w:p>
+    <w:p/>
+    <w:p>
+      <w:pPr>
+        <w:pStyle w:val="Kop2"/>
+      </w:pPr>
+      <w:bookmarkStart w:id="14" w:name="_Toc192500118"/>
+      <w:r>
+        <w:t>Software gedeelte</w:t>
+      </w:r>
+      <w:bookmarkEnd w:id="14"/>
+    </w:p>
+    <w:p>
+      <w:pPr>
+        <w:pStyle w:val="Lijstalinea"/>
+        <w:numPr>
+          <w:ilvl w:val="0"/>
+          <w:numId w:val="6"/>
+        </w:numPr>
+      </w:pPr>
+      <w:r>
+        <w:t>Het programma moet gemaakt worden in HDL desinger</w:t>
+      </w:r>
+    </w:p>
+    <w:p>
+      <w:pPr>
+        <w:pStyle w:val="Lijstalinea"/>
+        <w:numPr>
+          <w:ilvl w:val="0"/>
+          <w:numId w:val="6"/>
+        </w:numPr>
+      </w:pPr>
+      <w:r>
+        <w:t>Het programma moet een state diagram zijn</w:t>
+      </w:r>
+    </w:p>
+    <w:p>
+      <w:pPr>
+        <w:pStyle w:val="Lijstalinea"/>
+        <w:numPr>
+          <w:ilvl w:val="0"/>
+          <w:numId w:val="6"/>
+        </w:numPr>
+      </w:pPr>
+      <w:r>
+        <w:t>Het programma moet een testplan bevatten</w:t>
+      </w:r>
+    </w:p>
+    <w:p>
+      <w:pPr>
+        <w:pStyle w:val="Lijstalinea"/>
+        <w:numPr>
+          <w:ilvl w:val="0"/>
+          <w:numId w:val="6"/>
+        </w:numPr>
+      </w:pPr>
+      <w:r>
+        <w:t xml:space="preserve">Het programma moet werken op een </w:t>
+      </w:r>
+      <w:r>
+        <w:t>Hitachi EH-150</w:t>
+      </w:r>
+    </w:p>
+    <w:p>
+      <w:pPr>
+        <w:pStyle w:val="Lijstalinea"/>
+        <w:numPr>
+          <w:ilvl w:val="0"/>
+          <w:numId w:val="6"/>
+        </w:numPr>
+      </w:pPr>
+      <w:r>
+        <w:t>Er moet een handleiding komen voor het programma</w:t>
+      </w:r>
+    </w:p>
+    <w:p>
+      <w:pPr>
+        <w:pStyle w:val="Lijstalinea"/>
+        <w:numPr>
+          <w:ilvl w:val="0"/>
+          <w:numId w:val="6"/>
+        </w:numPr>
+      </w:pPr>
+      <w:r>
+        <w:t>Er moet een logboek bijgehouden worden voor het programma</w:t>
+      </w:r>
+    </w:p>
+    <w:p>
+      <w:pPr>
+        <w:pStyle w:val="Lijstalinea"/>
+        <w:numPr>
+          <w:ilvl w:val="0"/>
+          <w:numId w:val="6"/>
+        </w:numPr>
+      </w:pPr>
+      <w:r>
+        <w:t>Het programma moet ontwikkeld worden via het top-down principe</w:t>
+      </w:r>
+    </w:p>
+    <w:p>
+      <w:pPr>
+        <w:pStyle w:val="Lijstalinea"/>
+        <w:numPr>
+          <w:ilvl w:val="0"/>
+          <w:numId w:val="6"/>
+        </w:numPr>
+      </w:pPr>
+      <w:r>
+        <w:t>Het programma moet geverifieerd worden met een simulatie door middel van een CAE-programma</w:t>
+      </w:r>
+    </w:p>
+    <w:p>
+      <w:pPr>
+        <w:pStyle w:val="Lijstalinea"/>
+        <w:numPr>
+          <w:ilvl w:val="0"/>
+          <w:numId w:val="6"/>
+        </w:numPr>
+      </w:pPr>
+      <w:r>
+        <w:t>Het programma is overzichtelijk en moet gemotiveerd zijn in functionele blokken</w:t>
+      </w:r>
+    </w:p>
+    <w:p>
+      <w:pPr>
+        <w:pStyle w:val="Lijstalinea"/>
+        <w:numPr>
+          <w:ilvl w:val="0"/>
+          <w:numId w:val="6"/>
+        </w:numPr>
+      </w:pPr>
+      <w:r>
+        <w:t>Het programma wordt omgezet in quartus</w:t>
+      </w:r>
+    </w:p>
+    <w:p>
+      <w:pPr>
+        <w:pStyle w:val="Lijstalinea"/>
+      </w:pPr>
+    </w:p>
+    <w:p/>
+    <w:p>
+      <w:pPr>
+        <w:rPr>
+          <w:b/>
+          <w:bCs/>
+          <w:i/>
+          <w:iCs/>
+          <w:sz w:val="28"/>
+          <w:szCs w:val="28"/>
+        </w:rPr>
+      </w:pPr>
+      <w:r>
+        <w:rPr>
+          <w:b/>
+          <w:bCs/>
+          <w:i/>
+          <w:iCs/>
+          <w:sz w:val="28"/>
+          <w:szCs w:val="28"/>
+        </w:rPr>
+        <w:br w:type="page"/>
+      </w:r>
+    </w:p>
+    <w:p>
+      <w:pPr>
+        <w:pStyle w:val="Kop2"/>
+      </w:pPr>
+      <w:bookmarkStart w:id="15" w:name="_Toc192500119"/>
+      <w:r>
+        <w:lastRenderedPageBreak/>
+        <w:t>Programma</w:t>
+      </w:r>
+      <w:r>
+        <w:t>-gedeelte</w:t>
+      </w:r>
+      <w:bookmarkEnd w:id="15"/>
+    </w:p>
+    <w:p>
+      <w:pPr>
+        <w:pStyle w:val="Kop5"/>
+      </w:pPr>
+      <w:r>
+        <w:t>Wassen op 40C</w:t>
+      </w:r>
+    </w:p>
+    <w:p>
+      <w:pPr>
+        <w:pStyle w:val="Lijstalinea"/>
+        <w:numPr>
+          <w:ilvl w:val="1"/>
+          <w:numId w:val="10"/>
+        </w:numPr>
+      </w:pPr>
+      <w:r>
+        <w:t>Tijdens het programma “wassen op 40C” wordt het water gedurende programma opgewarmd tot 40C</w:t>
+      </w:r>
+    </w:p>
+    <w:p>
+      <w:pPr>
+        <w:pStyle w:val="Lijstalinea"/>
+        <w:numPr>
+          <w:ilvl w:val="1"/>
+          <w:numId w:val="10"/>
+        </w:numPr>
+      </w:pPr>
+      <w:r>
+        <w:t>Op het einde van het was traject wordt het vieze water afgepompt en afgespoeld met schoon koud water</w:t>
+      </w:r>
+    </w:p>
+    <w:p>
+      <w:pPr>
+        <w:pStyle w:val="Lijstalinea"/>
+        <w:numPr>
+          <w:ilvl w:val="1"/>
+          <w:numId w:val="10"/>
+        </w:numPr>
+      </w:pPr>
+      <w:r>
+        <w:t>De wasmachine draait met een</w:t>
+      </w:r>
+      <w:r>
+        <w:rPr>
+          <w:rFonts w:ascii="Arial" w:hAnsi="Arial" w:cs="Arial"/>
+          <w:sz w:val="18"/>
+          <w:szCs w:val="18"/>
+          <w:shd w:val="clear" w:color="auto" w:fill="FFFFFF"/>
+        </w:rPr>
+        <w:t xml:space="preserve"> </w:t>
+      </w:r>
+      <w:r>
+        <w:t>tussenpozen</w:t>
+      </w:r>
+      <w:r>
+        <w:t xml:space="preserve"> beurtelings links- en rechtsom tijdens het programma “wassen op 40C”</w:t>
+      </w:r>
+    </w:p>
+    <w:p>
+      <w:pPr>
+        <w:pStyle w:val="Lijstalinea"/>
+        <w:numPr>
+          <w:ilvl w:val="1"/>
+          <w:numId w:val="10"/>
+        </w:numPr>
+      </w:pPr>
+      <w:r>
+        <w:t>In de stand “spoelstop” blijft het was in het spoelwater wordt het spoelwater afgepompt en gecentrifugeerd</w:t>
+      </w:r>
+      <w:r>
+        <w:br/>
+      </w:r>
+    </w:p>
+    <w:p>
+      <w:pPr>
+        <w:pStyle w:val="Kop5"/>
+      </w:pPr>
+      <w:r>
+        <w:t>Centrifugeren</w:t>
+      </w:r>
+    </w:p>
+    <w:p>
+      <w:pPr>
+        <w:pStyle w:val="Lijstalinea"/>
+        <w:numPr>
+          <w:ilvl w:val="1"/>
+          <w:numId w:val="10"/>
+        </w:numPr>
+      </w:pPr>
+      <w:r>
+        <w:t>Met de drie standen schakelaar wordt de centrifuge beïnvloed</w:t>
+      </w:r>
+    </w:p>
+    <w:p>
+      <w:pPr>
+        <w:pStyle w:val="Lijstalinea"/>
+        <w:numPr>
+          <w:ilvl w:val="1"/>
+          <w:numId w:val="10"/>
+        </w:numPr>
+      </w:pPr>
+      <w:r>
+        <w:t>In de stand “spoelstop” blijft het de was in het water liggen</w:t>
+      </w:r>
+    </w:p>
+    <w:p>
+      <w:pPr>
+        <w:pStyle w:val="Lijstalinea"/>
+        <w:numPr>
+          <w:ilvl w:val="1"/>
+          <w:numId w:val="10"/>
+        </w:numPr>
+      </w:pPr>
+      <w:r>
+        <w:t>Bij de standen 1200 en 800 wordt er wel gecentrifugeerd met 800 of 1200 omwentelingen per minuut</w:t>
+      </w:r>
+    </w:p>
+    <w:p>
+      <w:pPr>
+        <w:pStyle w:val="Lijstalinea"/>
+        <w:numPr>
+          <w:ilvl w:val="1"/>
+          <w:numId w:val="10"/>
+        </w:numPr>
+      </w:pPr>
+      <w:r>
+        <w:t>Bij het centrifugeren wordt er ook tegelijk afgepompt</w:t>
+      </w:r>
+    </w:p>
+    <w:p/>
+    <w:p>
+      <w:pPr>
+        <w:pStyle w:val="Kop5"/>
+      </w:pPr>
+      <w:r>
+        <w:t>Deur</w:t>
+      </w:r>
+    </w:p>
+    <w:p>
+      <w:pPr>
+        <w:pStyle w:val="Lijstalinea"/>
+        <w:numPr>
+          <w:ilvl w:val="0"/>
+          <w:numId w:val="9"/>
+        </w:numPr>
+      </w:pPr>
+      <w:r>
+        <w:t>De deur van de wasmachine kan alleen geopend worden wanneer de deur ontgrendeld is</w:t>
+      </w:r>
+    </w:p>
+    <w:p>
+      <w:pPr>
+        <w:pStyle w:val="Lijstalinea"/>
+        <w:numPr>
+          <w:ilvl w:val="0"/>
+          <w:numId w:val="9"/>
+        </w:numPr>
+      </w:pPr>
+      <w:r>
+        <w:t>De wasmachine heeft drie programma’s</w:t>
+      </w:r>
+    </w:p>
+    <w:p/>
+    <w:p>
+      <w:pPr>
+        <w:pStyle w:val="Kop2"/>
+      </w:pPr>
+      <w:bookmarkStart w:id="16" w:name="_Toc192500120"/>
+      <w:r>
+        <w:t>IO gedeelte</w:t>
+      </w:r>
+      <w:bookmarkEnd w:id="16"/>
+    </w:p>
+    <w:p>
+      <w:pPr>
+        <w:pStyle w:val="Lijstalinea"/>
+        <w:numPr>
+          <w:ilvl w:val="0"/>
+          <w:numId w:val="9"/>
+        </w:numPr>
+      </w:pPr>
+      <w:r>
+        <w:t>Het lampje boven de wasmachine moet branden als de wasmachine aan is</w:t>
+      </w:r>
+    </w:p>
+    <w:p>
+      <w:pPr>
+        <w:pStyle w:val="Lijstalinea"/>
+        <w:numPr>
+          <w:ilvl w:val="0"/>
+          <w:numId w:val="9"/>
+        </w:numPr>
+      </w:pPr>
+      <w:r>
+        <w:t>Als de deur vergrendeld is moet het lampje boven de schakelaar “vuldeur” branden</w:t>
+      </w:r>
+    </w:p>
+    <w:p>
+      <w:pPr>
+        <w:pStyle w:val="Lijstalinea"/>
+        <w:numPr>
+          <w:ilvl w:val="0"/>
+          <w:numId w:val="9"/>
+        </w:numPr>
+      </w:pPr>
+      <w:r>
+        <w:t>Wanneer het programma loopt moet het lampje boven de schakelaar “start” branden</w:t>
+      </w:r>
+    </w:p>
+    <w:p>
+      <w:pPr>
+        <w:pStyle w:val="Lijstalinea"/>
+        <w:numPr>
+          <w:ilvl w:val="0"/>
+          <w:numId w:val="9"/>
+        </w:numPr>
+      </w:pPr>
+      <w:r>
+        <w:t>Met de schakelaar “start” wordt het gekozen programma gestart</w:t>
+      </w:r>
+    </w:p>
+    <w:p>
+      <w:pPr>
+        <w:pStyle w:val="Lijstalinea"/>
+        <w:numPr>
+          <w:ilvl w:val="0"/>
+          <w:numId w:val="9"/>
+        </w:numPr>
+      </w:pPr>
+      <w:r>
+        <w:t>Met de draaischakelaar “programma keuze” kan een programma worden gekozen</w:t>
+      </w:r>
+    </w:p>
+    <w:p>
+      <w:pPr>
+        <w:pStyle w:val="Lijstalinea"/>
+        <w:numPr>
+          <w:ilvl w:val="0"/>
+          <w:numId w:val="9"/>
+        </w:numPr>
+      </w:pPr>
+      <w:r>
+        <w:t>Met de aan / uit schakelaar wordt de wasmachine aan of uitgezet</w:t>
+      </w:r>
+    </w:p>
+    <w:p>
+      <w:pPr>
+        <w:pStyle w:val="Lijstalinea"/>
+        <w:numPr>
+          <w:ilvl w:val="0"/>
+          <w:numId w:val="9"/>
+        </w:numPr>
+      </w:pPr>
+      <w:r>
+        <w:t xml:space="preserve">Met de schakelaar “vuldeur” wordt de wasmachine geopend </w:t>
+      </w:r>
+    </w:p>
+    <w:p>
+      <w:pPr>
+        <w:rPr>
+          <w:b/>
+          <w:bCs/>
+          <w:i/>
+          <w:iCs/>
+          <w:sz w:val="28"/>
+          <w:szCs w:val="28"/>
+        </w:rPr>
+      </w:pPr>
+    </w:p>
+    <w:p>
+      <w:pPr>
+        <w:pStyle w:val="Kop2"/>
+      </w:pPr>
+      <w:bookmarkStart w:id="17" w:name="_Toc192500121"/>
+      <w:r>
+        <w:lastRenderedPageBreak/>
+        <w:t>Testplan gedeelte</w:t>
+      </w:r>
+      <w:bookmarkEnd w:id="17"/>
+    </w:p>
+    <w:p>
+      <w:pPr>
+        <w:pStyle w:val="Lijstalinea"/>
+        <w:numPr>
+          <w:ilvl w:val="0"/>
+          <w:numId w:val="8"/>
+        </w:numPr>
+      </w:pPr>
+      <w:r>
+        <w:t>Er moet een testplan komen om de functionaliteit te waarborgen</w:t>
+      </w:r>
+    </w:p>
+    <w:p>
+      <w:pPr>
+        <w:pStyle w:val="Lijstalinea"/>
+        <w:numPr>
+          <w:ilvl w:val="0"/>
+          <w:numId w:val="8"/>
+        </w:numPr>
+      </w:pPr>
+      <w:r>
+        <w:t>Er moet een testplan komen om de juistheid van de wasmachine te kunnen aantonen</w:t>
+      </w:r>
+    </w:p>
+    <w:p>
+      <w:pPr>
+        <w:pStyle w:val="Lijstalinea"/>
+        <w:numPr>
+          <w:ilvl w:val="0"/>
+          <w:numId w:val="8"/>
+        </w:numPr>
+      </w:pPr>
+      <w:r>
+        <w:t>Er moet een testplan komen voor wat er gebeurt in ongedefinieerde toestand terecht komt</w:t>
+      </w:r>
+    </w:p>
+    <w:p>
+      <w:pPr>
+        <w:pStyle w:val="Lijstalinea"/>
+        <w:numPr>
+          <w:ilvl w:val="0"/>
+          <w:numId w:val="8"/>
+        </w:numPr>
+      </w:pPr>
+      <w:r>
+        <w:t>Er moet een testplan komen om na te gaan wat er gebeurt als er een sensor kapotgaat</w:t>
+      </w:r>
+    </w:p>
+    <w:p>
+      <w:pPr>
+        <w:pStyle w:val="Lijstalinea"/>
+      </w:pPr>
+    </w:p>
+    <w:p>
+      <w:pPr>
+        <w:pStyle w:val="Kop1"/>
+      </w:pPr>
     </w:p>
     <w:p/>
     <w:p/>
@@ -5671,7 +6707,7 @@
             </mc:Choice>
             <mc:Fallback>
               <w:pict>
-                <v:shapetype w14:anchorId="4AE341A9" id="_x0000_t32" coordsize="21600,21600" o:spt="32" o:oned="t" path="m,l21600,21600e" filled="f">
+                <v:shapetype w14:anchorId="157058BF" id="_x0000_t32" coordsize="21600,21600" o:spt="32" o:oned="t" path="m,l21600,21600e" filled="f">
                   <v:path arrowok="t" fillok="f" o:connecttype="none"/>
                   <o:lock v:ext="edit" shapetype="t"/>
                 </v:shapetype>
@@ -6097,6 +7133,345 @@
     </w:lvl>
   </w:abstractNum>
   <w:abstractNum w:abstractNumId="2" w15:restartNumberingAfterBreak="0">
+    <w:nsid w:val="0D2E3F03"/>
+    <w:multiLevelType w:val="hybridMultilevel"/>
+    <w:tmpl w:val="3E7C99BA"/>
+    <w:lvl w:ilvl="0" w:tplc="20000001">
+      <w:start w:val="1"/>
+      <w:numFmt w:val="bullet"/>
+      <w:lvlText w:val=""/>
+      <w:lvlJc w:val="left"/>
+      <w:pPr>
+        <w:ind w:left="720" w:hanging="360"/>
+      </w:pPr>
+      <w:rPr>
+        <w:rFonts w:ascii="Symbol" w:hAnsi="Symbol" w:hint="default"/>
+      </w:rPr>
+    </w:lvl>
+    <w:lvl w:ilvl="1" w:tplc="20000003" w:tentative="1">
+      <w:start w:val="1"/>
+      <w:numFmt w:val="bullet"/>
+      <w:lvlText w:val="o"/>
+      <w:lvlJc w:val="left"/>
+      <w:pPr>
+        <w:ind w:left="1440" w:hanging="360"/>
+      </w:pPr>
+      <w:rPr>
+        <w:rFonts w:ascii="Courier New" w:hAnsi="Courier New" w:cs="Courier New" w:hint="default"/>
+      </w:rPr>
+    </w:lvl>
+    <w:lvl w:ilvl="2" w:tplc="20000005" w:tentative="1">
+      <w:start w:val="1"/>
+      <w:numFmt w:val="bullet"/>
+      <w:lvlText w:val=""/>
+      <w:lvlJc w:val="left"/>
+      <w:pPr>
+        <w:ind w:left="2160" w:hanging="360"/>
+      </w:pPr>
+      <w:rPr>
+        <w:rFonts w:ascii="Wingdings" w:hAnsi="Wingdings" w:hint="default"/>
+      </w:rPr>
+    </w:lvl>
+    <w:lvl w:ilvl="3" w:tplc="20000001" w:tentative="1">
+      <w:start w:val="1"/>
+      <w:numFmt w:val="bullet"/>
+      <w:lvlText w:val=""/>
+      <w:lvlJc w:val="left"/>
+      <w:pPr>
+        <w:ind w:left="2880" w:hanging="360"/>
+      </w:pPr>
+      <w:rPr>
+        <w:rFonts w:ascii="Symbol" w:hAnsi="Symbol" w:hint="default"/>
+      </w:rPr>
+    </w:lvl>
+    <w:lvl w:ilvl="4" w:tplc="20000003" w:tentative="1">
+      <w:start w:val="1"/>
+      <w:numFmt w:val="bullet"/>
+      <w:lvlText w:val="o"/>
+      <w:lvlJc w:val="left"/>
+      <w:pPr>
+        <w:ind w:left="3600" w:hanging="360"/>
+      </w:pPr>
+      <w:rPr>
+        <w:rFonts w:ascii="Courier New" w:hAnsi="Courier New" w:cs="Courier New" w:hint="default"/>
+      </w:rPr>
+    </w:lvl>
+    <w:lvl w:ilvl="5" w:tplc="20000005" w:tentative="1">
+      <w:start w:val="1"/>
+      <w:numFmt w:val="bullet"/>
+      <w:lvlText w:val=""/>
+      <w:lvlJc w:val="left"/>
+      <w:pPr>
+        <w:ind w:left="4320" w:hanging="360"/>
+      </w:pPr>
+      <w:rPr>
+        <w:rFonts w:ascii="Wingdings" w:hAnsi="Wingdings" w:hint="default"/>
+      </w:rPr>
+    </w:lvl>
+    <w:lvl w:ilvl="6" w:tplc="20000001" w:tentative="1">
+      <w:start w:val="1"/>
+      <w:numFmt w:val="bullet"/>
+      <w:lvlText w:val=""/>
+      <w:lvlJc w:val="left"/>
+      <w:pPr>
+        <w:ind w:left="5040" w:hanging="360"/>
+      </w:pPr>
+      <w:rPr>
+        <w:rFonts w:ascii="Symbol" w:hAnsi="Symbol" w:hint="default"/>
+      </w:rPr>
+    </w:lvl>
+    <w:lvl w:ilvl="7" w:tplc="20000003" w:tentative="1">
+      <w:start w:val="1"/>
+      <w:numFmt w:val="bullet"/>
+      <w:lvlText w:val="o"/>
+      <w:lvlJc w:val="left"/>
+      <w:pPr>
+        <w:ind w:left="5760" w:hanging="360"/>
+      </w:pPr>
+      <w:rPr>
+        <w:rFonts w:ascii="Courier New" w:hAnsi="Courier New" w:cs="Courier New" w:hint="default"/>
+      </w:rPr>
+    </w:lvl>
+    <w:lvl w:ilvl="8" w:tplc="20000005" w:tentative="1">
+      <w:start w:val="1"/>
+      <w:numFmt w:val="bullet"/>
+      <w:lvlText w:val=""/>
+      <w:lvlJc w:val="left"/>
+      <w:pPr>
+        <w:ind w:left="6480" w:hanging="360"/>
+      </w:pPr>
+      <w:rPr>
+        <w:rFonts w:ascii="Wingdings" w:hAnsi="Wingdings" w:hint="default"/>
+      </w:rPr>
+    </w:lvl>
+  </w:abstractNum>
+  <w:abstractNum w:abstractNumId="3" w15:restartNumberingAfterBreak="0">
+    <w:nsid w:val="0D6A5325"/>
+    <w:multiLevelType w:val="hybridMultilevel"/>
+    <w:tmpl w:val="FDAE96B8"/>
+    <w:lvl w:ilvl="0" w:tplc="20000001">
+      <w:start w:val="1"/>
+      <w:numFmt w:val="bullet"/>
+      <w:lvlText w:val=""/>
+      <w:lvlJc w:val="left"/>
+      <w:pPr>
+        <w:ind w:left="720" w:hanging="360"/>
+      </w:pPr>
+      <w:rPr>
+        <w:rFonts w:ascii="Symbol" w:hAnsi="Symbol" w:hint="default"/>
+      </w:rPr>
+    </w:lvl>
+    <w:lvl w:ilvl="1" w:tplc="20000003" w:tentative="1">
+      <w:start w:val="1"/>
+      <w:numFmt w:val="bullet"/>
+      <w:lvlText w:val="o"/>
+      <w:lvlJc w:val="left"/>
+      <w:pPr>
+        <w:ind w:left="1440" w:hanging="360"/>
+      </w:pPr>
+      <w:rPr>
+        <w:rFonts w:ascii="Courier New" w:hAnsi="Courier New" w:cs="Courier New" w:hint="default"/>
+      </w:rPr>
+    </w:lvl>
+    <w:lvl w:ilvl="2" w:tplc="20000005" w:tentative="1">
+      <w:start w:val="1"/>
+      <w:numFmt w:val="bullet"/>
+      <w:lvlText w:val=""/>
+      <w:lvlJc w:val="left"/>
+      <w:pPr>
+        <w:ind w:left="2160" w:hanging="360"/>
+      </w:pPr>
+      <w:rPr>
+        <w:rFonts w:ascii="Wingdings" w:hAnsi="Wingdings" w:hint="default"/>
+      </w:rPr>
+    </w:lvl>
+    <w:lvl w:ilvl="3" w:tplc="20000001" w:tentative="1">
+      <w:start w:val="1"/>
+      <w:numFmt w:val="bullet"/>
+      <w:lvlText w:val=""/>
+      <w:lvlJc w:val="left"/>
+      <w:pPr>
+        <w:ind w:left="2880" w:hanging="360"/>
+      </w:pPr>
+      <w:rPr>
+        <w:rFonts w:ascii="Symbol" w:hAnsi="Symbol" w:hint="default"/>
+      </w:rPr>
+    </w:lvl>
+    <w:lvl w:ilvl="4" w:tplc="20000003" w:tentative="1">
+      <w:start w:val="1"/>
+      <w:numFmt w:val="bullet"/>
+      <w:lvlText w:val="o"/>
+      <w:lvlJc w:val="left"/>
+      <w:pPr>
+        <w:ind w:left="3600" w:hanging="360"/>
+      </w:pPr>
+      <w:rPr>
+        <w:rFonts w:ascii="Courier New" w:hAnsi="Courier New" w:cs="Courier New" w:hint="default"/>
+      </w:rPr>
+    </w:lvl>
+    <w:lvl w:ilvl="5" w:tplc="20000005" w:tentative="1">
+      <w:start w:val="1"/>
+      <w:numFmt w:val="bullet"/>
+      <w:lvlText w:val=""/>
+      <w:lvlJc w:val="left"/>
+      <w:pPr>
+        <w:ind w:left="4320" w:hanging="360"/>
+      </w:pPr>
+      <w:rPr>
+        <w:rFonts w:ascii="Wingdings" w:hAnsi="Wingdings" w:hint="default"/>
+      </w:rPr>
+    </w:lvl>
+    <w:lvl w:ilvl="6" w:tplc="20000001" w:tentative="1">
+      <w:start w:val="1"/>
+      <w:numFmt w:val="bullet"/>
+      <w:lvlText w:val=""/>
+      <w:lvlJc w:val="left"/>
+      <w:pPr>
+        <w:ind w:left="5040" w:hanging="360"/>
+      </w:pPr>
+      <w:rPr>
+        <w:rFonts w:ascii="Symbol" w:hAnsi="Symbol" w:hint="default"/>
+      </w:rPr>
+    </w:lvl>
+    <w:lvl w:ilvl="7" w:tplc="20000003" w:tentative="1">
+      <w:start w:val="1"/>
+      <w:numFmt w:val="bullet"/>
+      <w:lvlText w:val="o"/>
+      <w:lvlJc w:val="left"/>
+      <w:pPr>
+        <w:ind w:left="5760" w:hanging="360"/>
+      </w:pPr>
+      <w:rPr>
+        <w:rFonts w:ascii="Courier New" w:hAnsi="Courier New" w:cs="Courier New" w:hint="default"/>
+      </w:rPr>
+    </w:lvl>
+    <w:lvl w:ilvl="8" w:tplc="20000005" w:tentative="1">
+      <w:start w:val="1"/>
+      <w:numFmt w:val="bullet"/>
+      <w:lvlText w:val=""/>
+      <w:lvlJc w:val="left"/>
+      <w:pPr>
+        <w:ind w:left="6480" w:hanging="360"/>
+      </w:pPr>
+      <w:rPr>
+        <w:rFonts w:ascii="Wingdings" w:hAnsi="Wingdings" w:hint="default"/>
+      </w:rPr>
+    </w:lvl>
+  </w:abstractNum>
+  <w:abstractNum w:abstractNumId="4" w15:restartNumberingAfterBreak="0">
+    <w:nsid w:val="0DDB39DB"/>
+    <w:multiLevelType w:val="hybridMultilevel"/>
+    <w:tmpl w:val="A4E0C1AC"/>
+    <w:lvl w:ilvl="0" w:tplc="20000001">
+      <w:start w:val="1"/>
+      <w:numFmt w:val="bullet"/>
+      <w:lvlText w:val=""/>
+      <w:lvlJc w:val="left"/>
+      <w:pPr>
+        <w:ind w:left="720" w:hanging="360"/>
+      </w:pPr>
+      <w:rPr>
+        <w:rFonts w:ascii="Symbol" w:hAnsi="Symbol" w:hint="default"/>
+      </w:rPr>
+    </w:lvl>
+    <w:lvl w:ilvl="1" w:tplc="20000003" w:tentative="1">
+      <w:start w:val="1"/>
+      <w:numFmt w:val="bullet"/>
+      <w:lvlText w:val="o"/>
+      <w:lvlJc w:val="left"/>
+      <w:pPr>
+        <w:ind w:left="1440" w:hanging="360"/>
+      </w:pPr>
+      <w:rPr>
+        <w:rFonts w:ascii="Courier New" w:hAnsi="Courier New" w:cs="Courier New" w:hint="default"/>
+      </w:rPr>
+    </w:lvl>
+    <w:lvl w:ilvl="2" w:tplc="20000005" w:tentative="1">
+      <w:start w:val="1"/>
+      <w:numFmt w:val="bullet"/>
+      <w:lvlText w:val=""/>
+      <w:lvlJc w:val="left"/>
+      <w:pPr>
+        <w:ind w:left="2160" w:hanging="360"/>
+      </w:pPr>
+      <w:rPr>
+        <w:rFonts w:ascii="Wingdings" w:hAnsi="Wingdings" w:hint="default"/>
+      </w:rPr>
+    </w:lvl>
+    <w:lvl w:ilvl="3" w:tplc="20000001" w:tentative="1">
+      <w:start w:val="1"/>
+      <w:numFmt w:val="bullet"/>
+      <w:lvlText w:val=""/>
+      <w:lvlJc w:val="left"/>
+      <w:pPr>
+        <w:ind w:left="2880" w:hanging="360"/>
+      </w:pPr>
+      <w:rPr>
+        <w:rFonts w:ascii="Symbol" w:hAnsi="Symbol" w:hint="default"/>
+      </w:rPr>
+    </w:lvl>
+    <w:lvl w:ilvl="4" w:tplc="20000003" w:tentative="1">
+      <w:start w:val="1"/>
+      <w:numFmt w:val="bullet"/>
+      <w:lvlText w:val="o"/>
+      <w:lvlJc w:val="left"/>
+      <w:pPr>
+        <w:ind w:left="3600" w:hanging="360"/>
+      </w:pPr>
+      <w:rPr>
+        <w:rFonts w:ascii="Courier New" w:hAnsi="Courier New" w:cs="Courier New" w:hint="default"/>
+      </w:rPr>
+    </w:lvl>
+    <w:lvl w:ilvl="5" w:tplc="20000005" w:tentative="1">
+      <w:start w:val="1"/>
+      <w:numFmt w:val="bullet"/>
+      <w:lvlText w:val=""/>
+      <w:lvlJc w:val="left"/>
+      <w:pPr>
+        <w:ind w:left="4320" w:hanging="360"/>
+      </w:pPr>
+      <w:rPr>
+        <w:rFonts w:ascii="Wingdings" w:hAnsi="Wingdings" w:hint="default"/>
+      </w:rPr>
+    </w:lvl>
+    <w:lvl w:ilvl="6" w:tplc="20000001" w:tentative="1">
+      <w:start w:val="1"/>
+      <w:numFmt w:val="bullet"/>
+      <w:lvlText w:val=""/>
+      <w:lvlJc w:val="left"/>
+      <w:pPr>
+        <w:ind w:left="5040" w:hanging="360"/>
+      </w:pPr>
+      <w:rPr>
+        <w:rFonts w:ascii="Symbol" w:hAnsi="Symbol" w:hint="default"/>
+      </w:rPr>
+    </w:lvl>
+    <w:lvl w:ilvl="7" w:tplc="20000003" w:tentative="1">
+      <w:start w:val="1"/>
+      <w:numFmt w:val="bullet"/>
+      <w:lvlText w:val="o"/>
+      <w:lvlJc w:val="left"/>
+      <w:pPr>
+        <w:ind w:left="5760" w:hanging="360"/>
+      </w:pPr>
+      <w:rPr>
+        <w:rFonts w:ascii="Courier New" w:hAnsi="Courier New" w:cs="Courier New" w:hint="default"/>
+      </w:rPr>
+    </w:lvl>
+    <w:lvl w:ilvl="8" w:tplc="20000005" w:tentative="1">
+      <w:start w:val="1"/>
+      <w:numFmt w:val="bullet"/>
+      <w:lvlText w:val=""/>
+      <w:lvlJc w:val="left"/>
+      <w:pPr>
+        <w:ind w:left="6480" w:hanging="360"/>
+      </w:pPr>
+      <w:rPr>
+        <w:rFonts w:ascii="Wingdings" w:hAnsi="Wingdings" w:hint="default"/>
+      </w:rPr>
+    </w:lvl>
+  </w:abstractNum>
+  <w:abstractNum w:abstractNumId="5" w15:restartNumberingAfterBreak="0">
     <w:nsid w:val="178C0149"/>
     <w:multiLevelType w:val="multilevel"/>
     <w:tmpl w:val="14C293D0"/>
@@ -6245,7 +7620,233 @@
       </w:rPr>
     </w:lvl>
   </w:abstractNum>
-  <w:abstractNum w:abstractNumId="3" w15:restartNumberingAfterBreak="0">
+  <w:abstractNum w:abstractNumId="6" w15:restartNumberingAfterBreak="0">
+    <w:nsid w:val="1C4960D6"/>
+    <w:multiLevelType w:val="hybridMultilevel"/>
+    <w:tmpl w:val="81180B52"/>
+    <w:lvl w:ilvl="0" w:tplc="20000001">
+      <w:start w:val="1"/>
+      <w:numFmt w:val="bullet"/>
+      <w:lvlText w:val=""/>
+      <w:lvlJc w:val="left"/>
+      <w:pPr>
+        <w:ind w:left="720" w:hanging="360"/>
+      </w:pPr>
+      <w:rPr>
+        <w:rFonts w:ascii="Symbol" w:hAnsi="Symbol" w:hint="default"/>
+      </w:rPr>
+    </w:lvl>
+    <w:lvl w:ilvl="1" w:tplc="20000003" w:tentative="1">
+      <w:start w:val="1"/>
+      <w:numFmt w:val="bullet"/>
+      <w:lvlText w:val="o"/>
+      <w:lvlJc w:val="left"/>
+      <w:pPr>
+        <w:ind w:left="1440" w:hanging="360"/>
+      </w:pPr>
+      <w:rPr>
+        <w:rFonts w:ascii="Courier New" w:hAnsi="Courier New" w:cs="Courier New" w:hint="default"/>
+      </w:rPr>
+    </w:lvl>
+    <w:lvl w:ilvl="2" w:tplc="20000005" w:tentative="1">
+      <w:start w:val="1"/>
+      <w:numFmt w:val="bullet"/>
+      <w:lvlText w:val=""/>
+      <w:lvlJc w:val="left"/>
+      <w:pPr>
+        <w:ind w:left="2160" w:hanging="360"/>
+      </w:pPr>
+      <w:rPr>
+        <w:rFonts w:ascii="Wingdings" w:hAnsi="Wingdings" w:hint="default"/>
+      </w:rPr>
+    </w:lvl>
+    <w:lvl w:ilvl="3" w:tplc="20000001" w:tentative="1">
+      <w:start w:val="1"/>
+      <w:numFmt w:val="bullet"/>
+      <w:lvlText w:val=""/>
+      <w:lvlJc w:val="left"/>
+      <w:pPr>
+        <w:ind w:left="2880" w:hanging="360"/>
+      </w:pPr>
+      <w:rPr>
+        <w:rFonts w:ascii="Symbol" w:hAnsi="Symbol" w:hint="default"/>
+      </w:rPr>
+    </w:lvl>
+    <w:lvl w:ilvl="4" w:tplc="20000003" w:tentative="1">
+      <w:start w:val="1"/>
+      <w:numFmt w:val="bullet"/>
+      <w:lvlText w:val="o"/>
+      <w:lvlJc w:val="left"/>
+      <w:pPr>
+        <w:ind w:left="3600" w:hanging="360"/>
+      </w:pPr>
+      <w:rPr>
+        <w:rFonts w:ascii="Courier New" w:hAnsi="Courier New" w:cs="Courier New" w:hint="default"/>
+      </w:rPr>
+    </w:lvl>
+    <w:lvl w:ilvl="5" w:tplc="20000005" w:tentative="1">
+      <w:start w:val="1"/>
+      <w:numFmt w:val="bullet"/>
+      <w:lvlText w:val=""/>
+      <w:lvlJc w:val="left"/>
+      <w:pPr>
+        <w:ind w:left="4320" w:hanging="360"/>
+      </w:pPr>
+      <w:rPr>
+        <w:rFonts w:ascii="Wingdings" w:hAnsi="Wingdings" w:hint="default"/>
+      </w:rPr>
+    </w:lvl>
+    <w:lvl w:ilvl="6" w:tplc="20000001" w:tentative="1">
+      <w:start w:val="1"/>
+      <w:numFmt w:val="bullet"/>
+      <w:lvlText w:val=""/>
+      <w:lvlJc w:val="left"/>
+      <w:pPr>
+        <w:ind w:left="5040" w:hanging="360"/>
+      </w:pPr>
+      <w:rPr>
+        <w:rFonts w:ascii="Symbol" w:hAnsi="Symbol" w:hint="default"/>
+      </w:rPr>
+    </w:lvl>
+    <w:lvl w:ilvl="7" w:tplc="20000003" w:tentative="1">
+      <w:start w:val="1"/>
+      <w:numFmt w:val="bullet"/>
+      <w:lvlText w:val="o"/>
+      <w:lvlJc w:val="left"/>
+      <w:pPr>
+        <w:ind w:left="5760" w:hanging="360"/>
+      </w:pPr>
+      <w:rPr>
+        <w:rFonts w:ascii="Courier New" w:hAnsi="Courier New" w:cs="Courier New" w:hint="default"/>
+      </w:rPr>
+    </w:lvl>
+    <w:lvl w:ilvl="8" w:tplc="20000005" w:tentative="1">
+      <w:start w:val="1"/>
+      <w:numFmt w:val="bullet"/>
+      <w:lvlText w:val=""/>
+      <w:lvlJc w:val="left"/>
+      <w:pPr>
+        <w:ind w:left="6480" w:hanging="360"/>
+      </w:pPr>
+      <w:rPr>
+        <w:rFonts w:ascii="Wingdings" w:hAnsi="Wingdings" w:hint="default"/>
+      </w:rPr>
+    </w:lvl>
+  </w:abstractNum>
+  <w:abstractNum w:abstractNumId="7" w15:restartNumberingAfterBreak="0">
+    <w:nsid w:val="268D17E0"/>
+    <w:multiLevelType w:val="hybridMultilevel"/>
+    <w:tmpl w:val="85DCD272"/>
+    <w:lvl w:ilvl="0" w:tplc="20000001">
+      <w:start w:val="1"/>
+      <w:numFmt w:val="bullet"/>
+      <w:lvlText w:val=""/>
+      <w:lvlJc w:val="left"/>
+      <w:pPr>
+        <w:ind w:left="720" w:hanging="360"/>
+      </w:pPr>
+      <w:rPr>
+        <w:rFonts w:ascii="Symbol" w:hAnsi="Symbol" w:hint="default"/>
+      </w:rPr>
+    </w:lvl>
+    <w:lvl w:ilvl="1" w:tplc="20000001">
+      <w:start w:val="1"/>
+      <w:numFmt w:val="bullet"/>
+      <w:lvlText w:val=""/>
+      <w:lvlJc w:val="left"/>
+      <w:pPr>
+        <w:ind w:left="1440" w:hanging="360"/>
+      </w:pPr>
+      <w:rPr>
+        <w:rFonts w:ascii="Symbol" w:hAnsi="Symbol" w:hint="default"/>
+      </w:rPr>
+    </w:lvl>
+    <w:lvl w:ilvl="2" w:tplc="20000005" w:tentative="1">
+      <w:start w:val="1"/>
+      <w:numFmt w:val="bullet"/>
+      <w:lvlText w:val=""/>
+      <w:lvlJc w:val="left"/>
+      <w:pPr>
+        <w:ind w:left="2160" w:hanging="360"/>
+      </w:pPr>
+      <w:rPr>
+        <w:rFonts w:ascii="Wingdings" w:hAnsi="Wingdings" w:hint="default"/>
+      </w:rPr>
+    </w:lvl>
+    <w:lvl w:ilvl="3" w:tplc="20000001" w:tentative="1">
+      <w:start w:val="1"/>
+      <w:numFmt w:val="bullet"/>
+      <w:lvlText w:val=""/>
+      <w:lvlJc w:val="left"/>
+      <w:pPr>
+        <w:ind w:left="2880" w:hanging="360"/>
+      </w:pPr>
+      <w:rPr>
+        <w:rFonts w:ascii="Symbol" w:hAnsi="Symbol" w:hint="default"/>
+      </w:rPr>
+    </w:lvl>
+    <w:lvl w:ilvl="4" w:tplc="20000003" w:tentative="1">
+      <w:start w:val="1"/>
+      <w:numFmt w:val="bullet"/>
+      <w:lvlText w:val="o"/>
+      <w:lvlJc w:val="left"/>
+      <w:pPr>
+        <w:ind w:left="3600" w:hanging="360"/>
+      </w:pPr>
+      <w:rPr>
+        <w:rFonts w:ascii="Courier New" w:hAnsi="Courier New" w:cs="Courier New" w:hint="default"/>
+      </w:rPr>
+    </w:lvl>
+    <w:lvl w:ilvl="5" w:tplc="20000005" w:tentative="1">
+      <w:start w:val="1"/>
+      <w:numFmt w:val="bullet"/>
+      <w:lvlText w:val=""/>
+      <w:lvlJc w:val="left"/>
+      <w:pPr>
+        <w:ind w:left="4320" w:hanging="360"/>
+      </w:pPr>
+      <w:rPr>
+        <w:rFonts w:ascii="Wingdings" w:hAnsi="Wingdings" w:hint="default"/>
+      </w:rPr>
+    </w:lvl>
+    <w:lvl w:ilvl="6" w:tplc="20000001" w:tentative="1">
+      <w:start w:val="1"/>
+      <w:numFmt w:val="bullet"/>
+      <w:lvlText w:val=""/>
+      <w:lvlJc w:val="left"/>
+      <w:pPr>
+        <w:ind w:left="5040" w:hanging="360"/>
+      </w:pPr>
+      <w:rPr>
+        <w:rFonts w:ascii="Symbol" w:hAnsi="Symbol" w:hint="default"/>
+      </w:rPr>
+    </w:lvl>
+    <w:lvl w:ilvl="7" w:tplc="20000003" w:tentative="1">
+      <w:start w:val="1"/>
+      <w:numFmt w:val="bullet"/>
+      <w:lvlText w:val="o"/>
+      <w:lvlJc w:val="left"/>
+      <w:pPr>
+        <w:ind w:left="5760" w:hanging="360"/>
+      </w:pPr>
+      <w:rPr>
+        <w:rFonts w:ascii="Courier New" w:hAnsi="Courier New" w:cs="Courier New" w:hint="default"/>
+      </w:rPr>
+    </w:lvl>
+    <w:lvl w:ilvl="8" w:tplc="20000005" w:tentative="1">
+      <w:start w:val="1"/>
+      <w:numFmt w:val="bullet"/>
+      <w:lvlText w:val=""/>
+      <w:lvlJc w:val="left"/>
+      <w:pPr>
+        <w:ind w:left="6480" w:hanging="360"/>
+      </w:pPr>
+      <w:rPr>
+        <w:rFonts w:ascii="Wingdings" w:hAnsi="Wingdings" w:hint="default"/>
+      </w:rPr>
+    </w:lvl>
+  </w:abstractNum>
+  <w:abstractNum w:abstractNumId="8" w15:restartNumberingAfterBreak="0">
     <w:nsid w:val="3F991571"/>
     <w:multiLevelType w:val="multilevel"/>
     <w:tmpl w:val="A1B2CFE4"/>
@@ -6394,7 +7995,7 @@
       </w:rPr>
     </w:lvl>
   </w:abstractNum>
-  <w:abstractNum w:abstractNumId="4" w15:restartNumberingAfterBreak="0">
+  <w:abstractNum w:abstractNumId="9" w15:restartNumberingAfterBreak="0">
     <w:nsid w:val="487578E0"/>
     <w:multiLevelType w:val="multilevel"/>
     <w:tmpl w:val="E770657C"/>
@@ -6544,19 +8145,34 @@
     </w:lvl>
   </w:abstractNum>
   <w:num w:numId="1" w16cid:durableId="475729947">
-    <w:abstractNumId w:val="2"/>
+    <w:abstractNumId w:val="5"/>
   </w:num>
   <w:num w:numId="2" w16cid:durableId="552498987">
     <w:abstractNumId w:val="0"/>
   </w:num>
   <w:num w:numId="3" w16cid:durableId="250357693">
-    <w:abstractNumId w:val="3"/>
+    <w:abstractNumId w:val="8"/>
   </w:num>
   <w:num w:numId="4" w16cid:durableId="1334409241">
-    <w:abstractNumId w:val="4"/>
+    <w:abstractNumId w:val="9"/>
   </w:num>
   <w:num w:numId="5" w16cid:durableId="633023174">
     <w:abstractNumId w:val="1"/>
+  </w:num>
+  <w:num w:numId="6" w16cid:durableId="936213996">
+    <w:abstractNumId w:val="4"/>
+  </w:num>
+  <w:num w:numId="7" w16cid:durableId="889414288">
+    <w:abstractNumId w:val="2"/>
+  </w:num>
+  <w:num w:numId="8" w16cid:durableId="1376465830">
+    <w:abstractNumId w:val="6"/>
+  </w:num>
+  <w:num w:numId="9" w16cid:durableId="1669018343">
+    <w:abstractNumId w:val="3"/>
+  </w:num>
+  <w:num w:numId="10" w16cid:durableId="1211763849">
+    <w:abstractNumId w:val="7"/>
   </w:num>
 </w:numbering>
 </file>
@@ -7575,6 +9191,25 @@
       <w:lang w:val="nl-NL"/>
     </w:rPr>
   </w:style>
+  <w:style w:type="paragraph" w:styleId="Lijstalinea">
+    <w:name w:val="List Paragraph"/>
+    <w:basedOn w:val="Standaard"/>
+    <w:uiPriority w:val="34"/>
+    <w:qFormat/>
+    <w:rsid w:val="0007333E"/>
+    <w:pPr>
+      <w:spacing w:line="278" w:lineRule="auto"/>
+      <w:ind w:left="720"/>
+      <w:contextualSpacing/>
+    </w:pPr>
+    <w:rPr>
+      <w:rFonts w:asciiTheme="minorHAnsi" w:eastAsiaTheme="minorHAnsi" w:hAnsiTheme="minorHAnsi"/>
+      <w:kern w:val="2"/>
+      <w:sz w:val="24"/>
+      <w:lang w:eastAsia="en-US"/>
+      <w14:ligatures w14:val="standardContextual"/>
+    </w:rPr>
+  </w:style>
 </w:styles>
 </file>
 
@@ -7705,6 +9340,13 @@
     <w:pitch w:val="variable"/>
     <w:sig w:usb0="20000287" w:usb1="00000003" w:usb2="00000000" w:usb3="00000000" w:csb0="0000019F" w:csb1="00000000"/>
   </w:font>
+  <w:font w:name="Arial">
+    <w:panose1 w:val="020B0604020202020204"/>
+    <w:charset w:val="00"/>
+    <w:family w:val="swiss"/>
+    <w:pitch w:val="variable"/>
+    <w:sig w:usb0="E0002EFF" w:usb1="C000785B" w:usb2="00000009" w:usb3="00000000" w:csb0="000001FF" w:csb1="00000000"/>
+  </w:font>
 </w:fonts>
 </file>
 
@@ -7726,6 +9368,9 @@
   <w:rsids>
     <w:rsidRoot w:val="00C83E48"/>
     <w:rsid w:val="00695877"/>
+    <w:rsid w:val="0081144C"/>
+    <w:rsid w:val="008465F8"/>
+    <w:rsid w:val="00C50E9D"/>
     <w:rsid w:val="00C83E48"/>
     <w:rsid w:val="00F75229"/>
   </w:rsids>
@@ -8469,14 +10114,7 @@
 </file>
 
 <file path=customXml/item2.xml><?xml version="1.0" encoding="utf-8"?>
-<p:properties xmlns:p="http://schemas.microsoft.com/office/2006/metadata/properties" xmlns:xsi="http://www.w3.org/2001/XMLSchema-instance" xmlns:pc="http://schemas.microsoft.com/office/infopath/2007/PartnerControls">
-  <documentManagement>
-    <TaxCatchAll xmlns="ca8b83c6-7672-4382-97f7-fbb555df663f" xsi:nil="true"/>
-    <lcf76f155ced4ddcb4097134ff3c332f xmlns="46259ce9-205f-4823-9e83-9e2efa43e6d8">
-      <Terms xmlns="http://schemas.microsoft.com/office/infopath/2007/PartnerControls"/>
-    </lcf76f155ced4ddcb4097134ff3c332f>
-  </documentManagement>
-</p:properties>
+<b:Sources xmlns:b="http://schemas.openxmlformats.org/officeDocument/2006/bibliography" xmlns="http://schemas.openxmlformats.org/officeDocument/2006/bibliography" SelectedStyle="\APASixthEditionOfficeOnline.xsl" StyleName="APA" Version="6"/>
 </file>
 
 <file path=customXml/item3.xml><?xml version="1.0" encoding="utf-8"?>
@@ -8489,6 +10127,17 @@
 </file>
 
 <file path=customXml/item4.xml><?xml version="1.0" encoding="utf-8"?>
+<p:properties xmlns:p="http://schemas.microsoft.com/office/2006/metadata/properties" xmlns:xsi="http://www.w3.org/2001/XMLSchema-instance" xmlns:pc="http://schemas.microsoft.com/office/infopath/2007/PartnerControls">
+  <documentManagement>
+    <TaxCatchAll xmlns="ca8b83c6-7672-4382-97f7-fbb555df663f" xsi:nil="true"/>
+    <lcf76f155ced4ddcb4097134ff3c332f xmlns="46259ce9-205f-4823-9e83-9e2efa43e6d8">
+      <Terms xmlns="http://schemas.microsoft.com/office/infopath/2007/PartnerControls"/>
+    </lcf76f155ced4ddcb4097134ff3c332f>
+  </documentManagement>
+</p:properties>
+</file>
+
+<file path=customXml/item5.xml><?xml version="1.0" encoding="utf-8"?>
 <ct:contentTypeSchema xmlns:ct="http://schemas.microsoft.com/office/2006/metadata/contentType" xmlns:ma="http://schemas.microsoft.com/office/2006/metadata/properties/metaAttributes" ct:_="" ma:_="" ma:contentTypeName="Document" ma:contentTypeID="0x010100C98BE9C2CD6F2E40946CF6CEB68A13C7" ma:contentTypeVersion="12" ma:contentTypeDescription="Create a new document." ma:contentTypeScope="" ma:versionID="dfd31d26c0fa1f8b1db2e0c8334e3d86">
   <xsd:schema xmlns:xsd="http://www.w3.org/2001/XMLSchema" xmlns:xs="http://www.w3.org/2001/XMLSchema" xmlns:p="http://schemas.microsoft.com/office/2006/metadata/properties" xmlns:ns2="46259ce9-205f-4823-9e83-9e2efa43e6d8" xmlns:ns3="ca8b83c6-7672-4382-97f7-fbb555df663f" targetNamespace="http://schemas.microsoft.com/office/2006/metadata/properties" ma:root="true" ma:fieldsID="a63bc578bc0b953d9e7a7a6e1fa08041" ns2:_="" ns3:_="">
     <xsd:import namespace="46259ce9-205f-4823-9e83-9e2efa43e6d8"/>
@@ -8689,10 +10338,6 @@
 </ct:contentTypeSchema>
 </file>
 
-<file path=customXml/item5.xml><?xml version="1.0" encoding="utf-8"?>
-<b:Sources xmlns:b="http://schemas.openxmlformats.org/officeDocument/2006/bibliography" xmlns="http://schemas.openxmlformats.org/officeDocument/2006/bibliography" SelectedStyle="\APASixthEditionOfficeOnline.xsl" StyleName="APA" Version="6"/>
-</file>
-
 <file path=customXml/itemProps1.xml><?xml version="1.0" encoding="utf-8"?>
 <ds:datastoreItem xmlns:ds="http://schemas.openxmlformats.org/officeDocument/2006/customXml" ds:itemID="{55AF091B-3C7A-41E3-B477-F2FDAA23CFDA}">
   <ds:schemaRefs>
@@ -8702,12 +10347,9 @@
 </file>
 
 <file path=customXml/itemProps2.xml><?xml version="1.0" encoding="utf-8"?>
-<ds:datastoreItem xmlns:ds="http://schemas.openxmlformats.org/officeDocument/2006/customXml" ds:itemID="{801228B9-C1C1-4458-917E-ECCDBB961C65}">
+<ds:datastoreItem xmlns:ds="http://schemas.openxmlformats.org/officeDocument/2006/customXml" ds:itemID="{A831FB71-04B3-409A-9033-06CF392AE7A3}">
   <ds:schemaRefs>
-    <ds:schemaRef ds:uri="http://schemas.microsoft.com/office/2006/metadata/properties"/>
-    <ds:schemaRef ds:uri="http://schemas.microsoft.com/office/infopath/2007/PartnerControls"/>
-    <ds:schemaRef ds:uri="ca8b83c6-7672-4382-97f7-fbb555df663f"/>
-    <ds:schemaRef ds:uri="46259ce9-205f-4823-9e83-9e2efa43e6d8"/>
+    <ds:schemaRef ds:uri="http://schemas.openxmlformats.org/officeDocument/2006/bibliography"/>
   </ds:schemaRefs>
 </ds:datastoreItem>
 </file>
@@ -8721,6 +10363,17 @@
 </file>
 
 <file path=customXml/itemProps4.xml><?xml version="1.0" encoding="utf-8"?>
+<ds:datastoreItem xmlns:ds="http://schemas.openxmlformats.org/officeDocument/2006/customXml" ds:itemID="{801228B9-C1C1-4458-917E-ECCDBB961C65}">
+  <ds:schemaRefs>
+    <ds:schemaRef ds:uri="http://schemas.microsoft.com/office/2006/metadata/properties"/>
+    <ds:schemaRef ds:uri="http://schemas.microsoft.com/office/infopath/2007/PartnerControls"/>
+    <ds:schemaRef ds:uri="ca8b83c6-7672-4382-97f7-fbb555df663f"/>
+    <ds:schemaRef ds:uri="46259ce9-205f-4823-9e83-9e2efa43e6d8"/>
+  </ds:schemaRefs>
+</ds:datastoreItem>
+</file>
+
+<file path=customXml/itemProps5.xml><?xml version="1.0" encoding="utf-8"?>
 <ds:datastoreItem xmlns:ds="http://schemas.openxmlformats.org/officeDocument/2006/customXml" ds:itemID="{009593CF-13AF-4013-9D45-B78B750BC578}">
   <ds:schemaRefs>
     <ds:schemaRef ds:uri="http://schemas.microsoft.com/office/2006/metadata/contentType"/>
@@ -8737,12 +10390,4 @@
     <ds:schemaRef ds:uri="http://schemas.microsoft.com/internal/obd"/>
   </ds:schemaRefs>
 </ds:datastoreItem>
-</file>
-
-<file path=customXml/itemProps5.xml><?xml version="1.0" encoding="utf-8"?>
-<ds:datastoreItem xmlns:ds="http://schemas.openxmlformats.org/officeDocument/2006/customXml" ds:itemID="{A831FB71-04B3-409A-9033-06CF392AE7A3}">
-  <ds:schemaRefs>
-    <ds:schemaRef ds:uri="http://schemas.openxmlformats.org/officeDocument/2006/bibliography"/>
-  </ds:schemaRefs>
-</ds:datastoreItem>
 </file>
</xml_diff>

<commit_message>
eindversie projectverslag tevens ook ingeleverd in blackboard.
</commit_message>
<xml_diff>
--- a/Documentatie/Verslag/Project verslag.docx
+++ b/Documentatie/Verslag/Project verslag.docx
@@ -159,12 +159,60 @@
       <w:pPr>
         <w:pStyle w:val="Kop1"/>
       </w:pPr>
-      <w:bookmarkStart w:id="0" w:name="_Toc194049439"/>
+      <w:bookmarkStart w:id="0" w:name="_Toc194498773"/>
       <w:r>
         <w:lastRenderedPageBreak/>
         <w:t>Samenvatting</w:t>
       </w:r>
       <w:bookmarkEnd w:id="0"/>
+    </w:p>
+    <w:p/>
+    <w:p>
+      <w:r>
+        <w:t xml:space="preserve">Dit project richtte zich op het ontwerpen, programmeren en documenteren van een digitaal besturingssysteem voor een wasmachine. Het doel was om een efficiënt en betrouwbaar systeem te ontwikkelen dat het </w:t>
+      </w:r>
+      <w:proofErr w:type="spellStart"/>
+      <w:r>
+        <w:t>wasproces</w:t>
+      </w:r>
+      <w:proofErr w:type="spellEnd"/>
+      <w:r>
+        <w:t xml:space="preserve"> automatisch kon regelen. Tijdens het project doorliepen we verschillende fasen, beginnend met de conceptontwikkeling waarin de functionele eisen en specificaties werden vastgesteld. Vervolgens ontwierpen en simuleerden we de digitale logica met behulp van programmeerbare logische apparaten (</w:t>
+      </w:r>
+      <w:proofErr w:type="spellStart"/>
+      <w:r>
+        <w:t>PLD’s</w:t>
+      </w:r>
+      <w:proofErr w:type="spellEnd"/>
+      <w:r>
+        <w:t xml:space="preserve">) om de werking te valideren. Daarna werd de daadwerkelijke code geschreven om de wasmachine aan te sturen, inclusief verschillende wasprogramma’s, timers en </w:t>
+      </w:r>
+      <w:proofErr w:type="spellStart"/>
+      <w:r>
+        <w:t>foutafhandelingsmechanismen</w:t>
+      </w:r>
+      <w:proofErr w:type="spellEnd"/>
+      <w:r>
+        <w:t>. Na de implementatiefase werd het systeem uitgebreid getest en geoptimaliseerd om een stabiele en foutloze werking te garanderen.</w:t>
+      </w:r>
+    </w:p>
+    <w:p>
+      <w:r>
+        <w:t xml:space="preserve">Tijdens het project kwamen we voor verschillende uitdagingen te staan. Eén van de grootste obstakels was versiebeheer in GitHub, waarbij conflicten bij het samenvoegen van code leidden tot het verlies van bepaalde delen van de voortgang. Dit vereiste een zorgvuldige aanpak om de juiste versies te herstellen en verdere problemen te voorkomen. Daarnaast stuitten we op diverse software- en </w:t>
+      </w:r>
+      <w:proofErr w:type="spellStart"/>
+      <w:r>
+        <w:t>hardwarefouten</w:t>
+      </w:r>
+      <w:proofErr w:type="spellEnd"/>
+      <w:r>
+        <w:t>, waardoor systematisch debuggen noodzakelijk was. Ondanks deze uitdagingen slaagden we erin om het project succesvol af te ronden, zelfs twee weken eerder dan gepland, dankzij een gestructureerde werkwijze en efficiënte samenwerking binnen het team.</w:t>
+      </w:r>
+    </w:p>
+    <w:p>
+      <w:r>
+        <w:t>Het project bood ons waardevolle leerervaringen op verschillende vlakken. We hebben onze kennis van digitale besturingssystemen en PLD-programmering aanzienlijk verdiept en kregen de kans om complexe technische problemen op te lossen. Daarnaast hebben we onze vaardigheden op het gebied van samenwerking en projectmanagement verder ontwikkeld, wat essentieel was voor het efficiënt uitvoeren van de verschillende taken. Al met al kunnen we concluderen dat dit project niet alleen succesvol is afgerond, maar ons ook heeft voorzien van waardevolle praktische ervaring die we in toekomstige technische projecten kunnen toepassen.</w:t>
+      </w:r>
     </w:p>
     <w:p>
       <w:pPr>
@@ -184,7 +232,7 @@
       <w:pPr>
         <w:pStyle w:val="Kop1"/>
       </w:pPr>
-      <w:bookmarkStart w:id="1" w:name="_Toc194049440"/>
+      <w:bookmarkStart w:id="1" w:name="_Toc194498774"/>
       <w:r>
         <w:lastRenderedPageBreak/>
         <w:t>Teamleden</w:t>
@@ -196,7 +244,7 @@
         <w:pStyle w:val="Kop2"/>
       </w:pPr>
       <w:bookmarkStart w:id="2" w:name="_Toc180574020"/>
-      <w:bookmarkStart w:id="3" w:name="_Toc194049441"/>
+      <w:bookmarkStart w:id="3" w:name="_Toc194498775"/>
       <w:r>
         <w:t>Ammaar:</w:t>
       </w:r>
@@ -243,7 +291,7 @@
         <w:pStyle w:val="Kop2"/>
       </w:pPr>
       <w:bookmarkStart w:id="4" w:name="_Toc180574021"/>
-      <w:bookmarkStart w:id="5" w:name="_Toc194049442"/>
+      <w:bookmarkStart w:id="5" w:name="_Toc194498776"/>
       <w:r>
         <w:t>Perijn:</w:t>
       </w:r>
@@ -304,7 +352,7 @@
         <w:pStyle w:val="Kop2"/>
       </w:pPr>
       <w:bookmarkStart w:id="6" w:name="_Toc180574023"/>
-      <w:bookmarkStart w:id="7" w:name="_Toc194049443"/>
+      <w:bookmarkStart w:id="7" w:name="_Toc194498777"/>
       <w:r>
         <w:t>Jesse:</w:t>
       </w:r>
@@ -342,7 +390,7 @@
         <w:pStyle w:val="Kop2"/>
       </w:pPr>
       <w:bookmarkStart w:id="8" w:name="_Toc180574024"/>
-      <w:bookmarkStart w:id="9" w:name="_Toc194049444"/>
+      <w:bookmarkStart w:id="9" w:name="_Toc194498778"/>
       <w:r>
         <w:t>Dirk:</w:t>
       </w:r>
@@ -446,7 +494,7 @@
           <w:r>
             <w:fldChar w:fldCharType="separate"/>
           </w:r>
-          <w:hyperlink w:anchor="_Toc194049439" w:history="1">
+          <w:hyperlink w:anchor="_Toc194498773" w:history="1">
             <w:r>
               <w:rPr>
                 <w:rStyle w:val="Hyperlink"/>
@@ -473,7 +521,7 @@
                 <w:noProof/>
                 <w:webHidden/>
               </w:rPr>
-              <w:instrText xml:space="preserve"> PAGEREF _Toc194049439 \h </w:instrText>
+              <w:instrText xml:space="preserve"> PAGEREF _Toc194498773 \h </w:instrText>
             </w:r>
             <w:r>
               <w:rPr>
@@ -519,7 +567,7 @@
               <w14:ligatures w14:val="standardContextual"/>
             </w:rPr>
           </w:pPr>
-          <w:hyperlink w:anchor="_Toc194049440" w:history="1">
+          <w:hyperlink w:anchor="_Toc194498774" w:history="1">
             <w:r>
               <w:rPr>
                 <w:rStyle w:val="Hyperlink"/>
@@ -546,7 +594,7 @@
                 <w:noProof/>
                 <w:webHidden/>
               </w:rPr>
-              <w:instrText xml:space="preserve"> PAGEREF _Toc194049440 \h </w:instrText>
+              <w:instrText xml:space="preserve"> PAGEREF _Toc194498774 \h </w:instrText>
             </w:r>
             <w:r>
               <w:rPr>
@@ -592,7 +640,7 @@
               <w14:ligatures w14:val="standardContextual"/>
             </w:rPr>
           </w:pPr>
-          <w:hyperlink w:anchor="_Toc194049441" w:history="1">
+          <w:hyperlink w:anchor="_Toc194498775" w:history="1">
             <w:r>
               <w:rPr>
                 <w:rStyle w:val="Hyperlink"/>
@@ -619,7 +667,7 @@
                 <w:noProof/>
                 <w:webHidden/>
               </w:rPr>
-              <w:instrText xml:space="preserve"> PAGEREF _Toc194049441 \h </w:instrText>
+              <w:instrText xml:space="preserve"> PAGEREF _Toc194498775 \h </w:instrText>
             </w:r>
             <w:r>
               <w:rPr>
@@ -665,7 +713,7 @@
               <w14:ligatures w14:val="standardContextual"/>
             </w:rPr>
           </w:pPr>
-          <w:hyperlink w:anchor="_Toc194049442" w:history="1">
+          <w:hyperlink w:anchor="_Toc194498776" w:history="1">
             <w:r>
               <w:rPr>
                 <w:rStyle w:val="Hyperlink"/>
@@ -692,7 +740,7 @@
                 <w:noProof/>
                 <w:webHidden/>
               </w:rPr>
-              <w:instrText xml:space="preserve"> PAGEREF _Toc194049442 \h </w:instrText>
+              <w:instrText xml:space="preserve"> PAGEREF _Toc194498776 \h </w:instrText>
             </w:r>
             <w:r>
               <w:rPr>
@@ -738,7 +786,7 @@
               <w14:ligatures w14:val="standardContextual"/>
             </w:rPr>
           </w:pPr>
-          <w:hyperlink w:anchor="_Toc194049443" w:history="1">
+          <w:hyperlink w:anchor="_Toc194498777" w:history="1">
             <w:r>
               <w:rPr>
                 <w:rStyle w:val="Hyperlink"/>
@@ -765,7 +813,7 @@
                 <w:noProof/>
                 <w:webHidden/>
               </w:rPr>
-              <w:instrText xml:space="preserve"> PAGEREF _Toc194049443 \h </w:instrText>
+              <w:instrText xml:space="preserve"> PAGEREF _Toc194498777 \h </w:instrText>
             </w:r>
             <w:r>
               <w:rPr>
@@ -811,7 +859,7 @@
               <w14:ligatures w14:val="standardContextual"/>
             </w:rPr>
           </w:pPr>
-          <w:hyperlink w:anchor="_Toc194049444" w:history="1">
+          <w:hyperlink w:anchor="_Toc194498778" w:history="1">
             <w:r>
               <w:rPr>
                 <w:rStyle w:val="Hyperlink"/>
@@ -838,7 +886,7 @@
                 <w:noProof/>
                 <w:webHidden/>
               </w:rPr>
-              <w:instrText xml:space="preserve"> PAGEREF _Toc194049444 \h </w:instrText>
+              <w:instrText xml:space="preserve"> PAGEREF _Toc194498778 \h </w:instrText>
             </w:r>
             <w:r>
               <w:rPr>
@@ -884,7 +932,7 @@
               <w14:ligatures w14:val="standardContextual"/>
             </w:rPr>
           </w:pPr>
-          <w:hyperlink w:anchor="_Toc194049445" w:history="1">
+          <w:hyperlink w:anchor="_Toc194498779" w:history="1">
             <w:r>
               <w:rPr>
                 <w:rStyle w:val="Hyperlink"/>
@@ -912,7 +960,7 @@
                 <w:noProof/>
                 <w:webHidden/>
               </w:rPr>
-              <w:instrText xml:space="preserve"> PAGEREF _Toc194049445 \h </w:instrText>
+              <w:instrText xml:space="preserve"> PAGEREF _Toc194498779 \h </w:instrText>
             </w:r>
             <w:r>
               <w:rPr>
@@ -932,7 +980,7 @@
                 <w:noProof/>
                 <w:webHidden/>
               </w:rPr>
-              <w:t>5</w:t>
+              <w:t>6</w:t>
             </w:r>
             <w:r>
               <w:rPr>
@@ -958,7 +1006,7 @@
               <w14:ligatures w14:val="standardContextual"/>
             </w:rPr>
           </w:pPr>
-          <w:hyperlink w:anchor="_Toc194049446" w:history="1">
+          <w:hyperlink w:anchor="_Toc194498780" w:history="1">
             <w:r>
               <w:rPr>
                 <w:rStyle w:val="Hyperlink"/>
@@ -985,7 +1033,7 @@
                 <w:noProof/>
                 <w:webHidden/>
               </w:rPr>
-              <w:instrText xml:space="preserve"> PAGEREF _Toc194049446 \h </w:instrText>
+              <w:instrText xml:space="preserve"> PAGEREF _Toc194498780 \h </w:instrText>
             </w:r>
             <w:r>
               <w:rPr>
@@ -1005,7 +1053,7 @@
                 <w:noProof/>
                 <w:webHidden/>
               </w:rPr>
-              <w:t>6</w:t>
+              <w:t>7</w:t>
             </w:r>
             <w:r>
               <w:rPr>
@@ -1031,7 +1079,7 @@
               <w14:ligatures w14:val="standardContextual"/>
             </w:rPr>
           </w:pPr>
-          <w:hyperlink w:anchor="_Toc194049447" w:history="1">
+          <w:hyperlink w:anchor="_Toc194498781" w:history="1">
             <w:r>
               <w:rPr>
                 <w:rStyle w:val="Hyperlink"/>
@@ -1058,7 +1106,7 @@
                 <w:noProof/>
                 <w:webHidden/>
               </w:rPr>
-              <w:instrText xml:space="preserve"> PAGEREF _Toc194049447 \h </w:instrText>
+              <w:instrText xml:space="preserve"> PAGEREF _Toc194498781 \h </w:instrText>
             </w:r>
             <w:r>
               <w:rPr>
@@ -1078,7 +1126,7 @@
                 <w:noProof/>
                 <w:webHidden/>
               </w:rPr>
-              <w:t>6</w:t>
+              <w:t>7</w:t>
             </w:r>
             <w:r>
               <w:rPr>
@@ -1104,7 +1152,7 @@
               <w14:ligatures w14:val="standardContextual"/>
             </w:rPr>
           </w:pPr>
-          <w:hyperlink w:anchor="_Toc194049448" w:history="1">
+          <w:hyperlink w:anchor="_Toc194498782" w:history="1">
             <w:r>
               <w:rPr>
                 <w:rStyle w:val="Hyperlink"/>
@@ -1131,7 +1179,7 @@
                 <w:noProof/>
                 <w:webHidden/>
               </w:rPr>
-              <w:instrText xml:space="preserve"> PAGEREF _Toc194049448 \h </w:instrText>
+              <w:instrText xml:space="preserve"> PAGEREF _Toc194498782 \h </w:instrText>
             </w:r>
             <w:r>
               <w:rPr>
@@ -1151,7 +1199,7 @@
                 <w:noProof/>
                 <w:webHidden/>
               </w:rPr>
-              <w:t>6</w:t>
+              <w:t>7</w:t>
             </w:r>
             <w:r>
               <w:rPr>
@@ -1177,7 +1225,7 @@
               <w14:ligatures w14:val="standardContextual"/>
             </w:rPr>
           </w:pPr>
-          <w:hyperlink w:anchor="_Toc194049449" w:history="1">
+          <w:hyperlink w:anchor="_Toc194498783" w:history="1">
             <w:r>
               <w:rPr>
                 <w:rStyle w:val="Hyperlink"/>
@@ -1204,7 +1252,7 @@
                 <w:noProof/>
                 <w:webHidden/>
               </w:rPr>
-              <w:instrText xml:space="preserve"> PAGEREF _Toc194049449 \h </w:instrText>
+              <w:instrText xml:space="preserve"> PAGEREF _Toc194498783 \h </w:instrText>
             </w:r>
             <w:r>
               <w:rPr>
@@ -1224,7 +1272,7 @@
                 <w:noProof/>
                 <w:webHidden/>
               </w:rPr>
-              <w:t>7</w:t>
+              <w:t>8</w:t>
             </w:r>
             <w:r>
               <w:rPr>
@@ -1250,7 +1298,7 @@
               <w14:ligatures w14:val="standardContextual"/>
             </w:rPr>
           </w:pPr>
-          <w:hyperlink w:anchor="_Toc194049450" w:history="1">
+          <w:hyperlink w:anchor="_Toc194498784" w:history="1">
             <w:r>
               <w:rPr>
                 <w:rStyle w:val="Hyperlink"/>
@@ -1278,7 +1326,7 @@
                 <w:noProof/>
                 <w:webHidden/>
               </w:rPr>
-              <w:instrText xml:space="preserve"> PAGEREF _Toc194049450 \h </w:instrText>
+              <w:instrText xml:space="preserve"> PAGEREF _Toc194498784 \h </w:instrText>
             </w:r>
             <w:r>
               <w:rPr>
@@ -1298,7 +1346,7 @@
                 <w:noProof/>
                 <w:webHidden/>
               </w:rPr>
-              <w:t>7</w:t>
+              <w:t>8</w:t>
             </w:r>
             <w:r>
               <w:rPr>
@@ -1324,7 +1372,7 @@
               <w14:ligatures w14:val="standardContextual"/>
             </w:rPr>
           </w:pPr>
-          <w:hyperlink w:anchor="_Toc194049451" w:history="1">
+          <w:hyperlink w:anchor="_Toc194498785" w:history="1">
             <w:r>
               <w:rPr>
                 <w:rStyle w:val="Hyperlink"/>
@@ -1352,7 +1400,7 @@
                 <w:noProof/>
                 <w:webHidden/>
               </w:rPr>
-              <w:instrText xml:space="preserve"> PAGEREF _Toc194049451 \h </w:instrText>
+              <w:instrText xml:space="preserve"> PAGEREF _Toc194498785 \h </w:instrText>
             </w:r>
             <w:r>
               <w:rPr>
@@ -1372,7 +1420,7 @@
                 <w:noProof/>
                 <w:webHidden/>
               </w:rPr>
-              <w:t>7</w:t>
+              <w:t>8</w:t>
             </w:r>
             <w:r>
               <w:rPr>
@@ -1398,7 +1446,7 @@
               <w14:ligatures w14:val="standardContextual"/>
             </w:rPr>
           </w:pPr>
-          <w:hyperlink w:anchor="_Toc194049452" w:history="1">
+          <w:hyperlink w:anchor="_Toc194498786" w:history="1">
             <w:r>
               <w:rPr>
                 <w:rStyle w:val="Hyperlink"/>
@@ -1426,7 +1474,7 @@
                 <w:noProof/>
                 <w:webHidden/>
               </w:rPr>
-              <w:instrText xml:space="preserve"> PAGEREF _Toc194049452 \h </w:instrText>
+              <w:instrText xml:space="preserve"> PAGEREF _Toc194498786 \h </w:instrText>
             </w:r>
             <w:r>
               <w:rPr>
@@ -1446,7 +1494,7 @@
                 <w:noProof/>
                 <w:webHidden/>
               </w:rPr>
-              <w:t>7</w:t>
+              <w:t>8</w:t>
             </w:r>
             <w:r>
               <w:rPr>
@@ -1472,7 +1520,7 @@
               <w14:ligatures w14:val="standardContextual"/>
             </w:rPr>
           </w:pPr>
-          <w:hyperlink w:anchor="_Toc194049453" w:history="1">
+          <w:hyperlink w:anchor="_Toc194498787" w:history="1">
             <w:r>
               <w:rPr>
                 <w:rStyle w:val="Hyperlink"/>
@@ -1500,7 +1548,7 @@
                 <w:noProof/>
                 <w:webHidden/>
               </w:rPr>
-              <w:instrText xml:space="preserve"> PAGEREF _Toc194049453 \h </w:instrText>
+              <w:instrText xml:space="preserve"> PAGEREF _Toc194498787 \h </w:instrText>
             </w:r>
             <w:r>
               <w:rPr>
@@ -1520,7 +1568,7 @@
                 <w:noProof/>
                 <w:webHidden/>
               </w:rPr>
-              <w:t>8</w:t>
+              <w:t>9</w:t>
             </w:r>
             <w:r>
               <w:rPr>
@@ -1546,7 +1594,7 @@
               <w14:ligatures w14:val="standardContextual"/>
             </w:rPr>
           </w:pPr>
-          <w:hyperlink w:anchor="_Toc194049454" w:history="1">
+          <w:hyperlink w:anchor="_Toc194498788" w:history="1">
             <w:r>
               <w:rPr>
                 <w:rStyle w:val="Hyperlink"/>
@@ -1574,7 +1622,7 @@
                 <w:noProof/>
                 <w:webHidden/>
               </w:rPr>
-              <w:instrText xml:space="preserve"> PAGEREF _Toc194049454 \h </w:instrText>
+              <w:instrText xml:space="preserve"> PAGEREF _Toc194498788 \h </w:instrText>
             </w:r>
             <w:r>
               <w:rPr>
@@ -1594,7 +1642,7 @@
                 <w:noProof/>
                 <w:webHidden/>
               </w:rPr>
-              <w:t>8</w:t>
+              <w:t>9</w:t>
             </w:r>
             <w:r>
               <w:rPr>
@@ -1620,7 +1668,7 @@
               <w14:ligatures w14:val="standardContextual"/>
             </w:rPr>
           </w:pPr>
-          <w:hyperlink w:anchor="_Toc194049455" w:history="1">
+          <w:hyperlink w:anchor="_Toc194498789" w:history="1">
             <w:r>
               <w:rPr>
                 <w:rStyle w:val="Hyperlink"/>
@@ -1648,7 +1696,7 @@
                 <w:noProof/>
                 <w:webHidden/>
               </w:rPr>
-              <w:instrText xml:space="preserve"> PAGEREF _Toc194049455 \h </w:instrText>
+              <w:instrText xml:space="preserve"> PAGEREF _Toc194498789 \h </w:instrText>
             </w:r>
             <w:r>
               <w:rPr>
@@ -1668,7 +1716,7 @@
                 <w:noProof/>
                 <w:webHidden/>
               </w:rPr>
-              <w:t>8</w:t>
+              <w:t>9</w:t>
             </w:r>
             <w:r>
               <w:rPr>
@@ -1694,7 +1742,7 @@
               <w14:ligatures w14:val="standardContextual"/>
             </w:rPr>
           </w:pPr>
-          <w:hyperlink w:anchor="_Toc194049456" w:history="1">
+          <w:hyperlink w:anchor="_Toc194498790" w:history="1">
             <w:r>
               <w:rPr>
                 <w:rStyle w:val="Hyperlink"/>
@@ -1722,7 +1770,7 @@
                 <w:noProof/>
                 <w:webHidden/>
               </w:rPr>
-              <w:instrText xml:space="preserve"> PAGEREF _Toc194049456 \h </w:instrText>
+              <w:instrText xml:space="preserve"> PAGEREF _Toc194498790 \h </w:instrText>
             </w:r>
             <w:r>
               <w:rPr>
@@ -1742,7 +1790,7 @@
                 <w:noProof/>
                 <w:webHidden/>
               </w:rPr>
-              <w:t>8</w:t>
+              <w:t>9</w:t>
             </w:r>
             <w:r>
               <w:rPr>
@@ -1768,7 +1816,7 @@
               <w14:ligatures w14:val="standardContextual"/>
             </w:rPr>
           </w:pPr>
-          <w:hyperlink w:anchor="_Toc194049457" w:history="1">
+          <w:hyperlink w:anchor="_Toc194498791" w:history="1">
             <w:r>
               <w:rPr>
                 <w:rStyle w:val="Hyperlink"/>
@@ -1796,7 +1844,7 @@
                 <w:noProof/>
                 <w:webHidden/>
               </w:rPr>
-              <w:instrText xml:space="preserve"> PAGEREF _Toc194049457 \h </w:instrText>
+              <w:instrText xml:space="preserve"> PAGEREF _Toc194498791 \h </w:instrText>
             </w:r>
             <w:r>
               <w:rPr>
@@ -1816,7 +1864,7 @@
                 <w:noProof/>
                 <w:webHidden/>
               </w:rPr>
-              <w:t>8</w:t>
+              <w:t>9</w:t>
             </w:r>
             <w:r>
               <w:rPr>
@@ -1842,7 +1890,7 @@
               <w14:ligatures w14:val="standardContextual"/>
             </w:rPr>
           </w:pPr>
-          <w:hyperlink w:anchor="_Toc194049458" w:history="1">
+          <w:hyperlink w:anchor="_Toc194498792" w:history="1">
             <w:r>
               <w:rPr>
                 <w:rStyle w:val="Hyperlink"/>
@@ -1869,7 +1917,7 @@
                 <w:noProof/>
                 <w:webHidden/>
               </w:rPr>
-              <w:instrText xml:space="preserve"> PAGEREF _Toc194049458 \h </w:instrText>
+              <w:instrText xml:space="preserve"> PAGEREF _Toc194498792 \h </w:instrText>
             </w:r>
             <w:r>
               <w:rPr>
@@ -1889,7 +1937,7 @@
                 <w:noProof/>
                 <w:webHidden/>
               </w:rPr>
-              <w:t>9</w:t>
+              <w:t>10</w:t>
             </w:r>
             <w:r>
               <w:rPr>
@@ -1915,7 +1963,7 @@
               <w14:ligatures w14:val="standardContextual"/>
             </w:rPr>
           </w:pPr>
-          <w:hyperlink w:anchor="_Toc194049459" w:history="1">
+          <w:hyperlink w:anchor="_Toc194498793" w:history="1">
             <w:r>
               <w:rPr>
                 <w:rStyle w:val="Hyperlink"/>
@@ -1942,7 +1990,7 @@
                 <w:noProof/>
                 <w:webHidden/>
               </w:rPr>
-              <w:instrText xml:space="preserve"> PAGEREF _Toc194049459 \h </w:instrText>
+              <w:instrText xml:space="preserve"> PAGEREF _Toc194498793 \h </w:instrText>
             </w:r>
             <w:r>
               <w:rPr>
@@ -1962,7 +2010,7 @@
                 <w:noProof/>
                 <w:webHidden/>
               </w:rPr>
-              <w:t>12</w:t>
+              <w:t>13</w:t>
             </w:r>
             <w:r>
               <w:rPr>
@@ -1988,7 +2036,7 @@
               <w14:ligatures w14:val="standardContextual"/>
             </w:rPr>
           </w:pPr>
-          <w:hyperlink w:anchor="_Toc194049460" w:history="1">
+          <w:hyperlink w:anchor="_Toc194498794" w:history="1">
             <w:r>
               <w:rPr>
                 <w:rStyle w:val="Hyperlink"/>
@@ -2016,7 +2064,7 @@
                 <w:noProof/>
                 <w:webHidden/>
               </w:rPr>
-              <w:instrText xml:space="preserve"> PAGEREF _Toc194049460 \h </w:instrText>
+              <w:instrText xml:space="preserve"> PAGEREF _Toc194498794 \h </w:instrText>
             </w:r>
             <w:r>
               <w:rPr>
@@ -2036,7 +2084,7 @@
                 <w:noProof/>
                 <w:webHidden/>
               </w:rPr>
-              <w:t>12</w:t>
+              <w:t>13</w:t>
             </w:r>
             <w:r>
               <w:rPr>
@@ -2062,7 +2110,7 @@
               <w14:ligatures w14:val="standardContextual"/>
             </w:rPr>
           </w:pPr>
-          <w:hyperlink w:anchor="_Toc194049461" w:history="1">
+          <w:hyperlink w:anchor="_Toc194498795" w:history="1">
             <w:r>
               <w:rPr>
                 <w:rStyle w:val="Hyperlink"/>
@@ -2090,7 +2138,7 @@
                 <w:noProof/>
                 <w:webHidden/>
               </w:rPr>
-              <w:instrText xml:space="preserve"> PAGEREF _Toc194049461 \h </w:instrText>
+              <w:instrText xml:space="preserve"> PAGEREF _Toc194498795 \h </w:instrText>
             </w:r>
             <w:r>
               <w:rPr>
@@ -2110,7 +2158,7 @@
                 <w:noProof/>
                 <w:webHidden/>
               </w:rPr>
-              <w:t>12</w:t>
+              <w:t>13</w:t>
             </w:r>
             <w:r>
               <w:rPr>
@@ -2136,7 +2184,7 @@
               <w14:ligatures w14:val="standardContextual"/>
             </w:rPr>
           </w:pPr>
-          <w:hyperlink w:anchor="_Toc194049462" w:history="1">
+          <w:hyperlink w:anchor="_Toc194498796" w:history="1">
             <w:r>
               <w:rPr>
                 <w:rStyle w:val="Hyperlink"/>
@@ -2164,7 +2212,7 @@
                 <w:noProof/>
                 <w:webHidden/>
               </w:rPr>
-              <w:instrText xml:space="preserve"> PAGEREF _Toc194049462 \h </w:instrText>
+              <w:instrText xml:space="preserve"> PAGEREF _Toc194498796 \h </w:instrText>
             </w:r>
             <w:r>
               <w:rPr>
@@ -2184,7 +2232,7 @@
                 <w:noProof/>
                 <w:webHidden/>
               </w:rPr>
-              <w:t>13</w:t>
+              <w:t>14</w:t>
             </w:r>
             <w:r>
               <w:rPr>
@@ -2210,7 +2258,7 @@
               <w14:ligatures w14:val="standardContextual"/>
             </w:rPr>
           </w:pPr>
-          <w:hyperlink w:anchor="_Toc194049463" w:history="1">
+          <w:hyperlink w:anchor="_Toc194498797" w:history="1">
             <w:r>
               <w:rPr>
                 <w:rStyle w:val="Hyperlink"/>
@@ -2238,7 +2286,7 @@
                 <w:noProof/>
                 <w:webHidden/>
               </w:rPr>
-              <w:instrText xml:space="preserve"> PAGEREF _Toc194049463 \h </w:instrText>
+              <w:instrText xml:space="preserve"> PAGEREF _Toc194498797 \h </w:instrText>
             </w:r>
             <w:r>
               <w:rPr>
@@ -2258,7 +2306,7 @@
                 <w:noProof/>
                 <w:webHidden/>
               </w:rPr>
-              <w:t>13</w:t>
+              <w:t>14</w:t>
             </w:r>
             <w:r>
               <w:rPr>
@@ -2284,7 +2332,7 @@
               <w14:ligatures w14:val="standardContextual"/>
             </w:rPr>
           </w:pPr>
-          <w:hyperlink w:anchor="_Toc194049464" w:history="1">
+          <w:hyperlink w:anchor="_Toc194498798" w:history="1">
             <w:r>
               <w:rPr>
                 <w:rStyle w:val="Hyperlink"/>
@@ -2312,7 +2360,7 @@
                 <w:noProof/>
                 <w:webHidden/>
               </w:rPr>
-              <w:instrText xml:space="preserve"> PAGEREF _Toc194049464 \h </w:instrText>
+              <w:instrText xml:space="preserve"> PAGEREF _Toc194498798 \h </w:instrText>
             </w:r>
             <w:r>
               <w:rPr>
@@ -2332,7 +2380,7 @@
                 <w:noProof/>
                 <w:webHidden/>
               </w:rPr>
-              <w:t>14</w:t>
+              <w:t>15</w:t>
             </w:r>
             <w:r>
               <w:rPr>
@@ -2358,13 +2406,13 @@
               <w14:ligatures w14:val="standardContextual"/>
             </w:rPr>
           </w:pPr>
-          <w:hyperlink w:anchor="_Toc194049465" w:history="1">
+          <w:hyperlink w:anchor="_Toc194498799" w:history="1">
             <w:r>
               <w:rPr>
                 <w:rStyle w:val="Hyperlink"/>
                 <w:noProof/>
               </w:rPr>
-              <w:t>ResultatenConclusie</w:t>
+              <w:t>Resultaten</w:t>
             </w:r>
             <w:r>
               <w:rPr>
@@ -2385,7 +2433,7 @@
                 <w:noProof/>
                 <w:webHidden/>
               </w:rPr>
-              <w:instrText xml:space="preserve"> PAGEREF _Toc194049465 \h </w:instrText>
+              <w:instrText xml:space="preserve"> PAGEREF _Toc194498799 \h </w:instrText>
             </w:r>
             <w:r>
               <w:rPr>
@@ -2405,7 +2453,7 @@
                 <w:noProof/>
                 <w:webHidden/>
               </w:rPr>
-              <w:t>15</w:t>
+              <w:t>16</w:t>
             </w:r>
             <w:r>
               <w:rPr>
@@ -2431,12 +2479,85 @@
               <w14:ligatures w14:val="standardContextual"/>
             </w:rPr>
           </w:pPr>
-          <w:hyperlink w:anchor="_Toc194049466" w:history="1">
+          <w:hyperlink w:anchor="_Toc194498800" w:history="1">
             <w:r>
               <w:rPr>
                 <w:rStyle w:val="Hyperlink"/>
                 <w:noProof/>
               </w:rPr>
+              <w:t>Conclusie</w:t>
+            </w:r>
+            <w:r>
+              <w:rPr>
+                <w:noProof/>
+                <w:webHidden/>
+              </w:rPr>
+              <w:tab/>
+            </w:r>
+            <w:r>
+              <w:rPr>
+                <w:noProof/>
+                <w:webHidden/>
+              </w:rPr>
+              <w:fldChar w:fldCharType="begin"/>
+            </w:r>
+            <w:r>
+              <w:rPr>
+                <w:noProof/>
+                <w:webHidden/>
+              </w:rPr>
+              <w:instrText xml:space="preserve"> PAGEREF _Toc194498800 \h </w:instrText>
+            </w:r>
+            <w:r>
+              <w:rPr>
+                <w:noProof/>
+                <w:webHidden/>
+              </w:rPr>
+            </w:r>
+            <w:r>
+              <w:rPr>
+                <w:noProof/>
+                <w:webHidden/>
+              </w:rPr>
+              <w:fldChar w:fldCharType="separate"/>
+            </w:r>
+            <w:r>
+              <w:rPr>
+                <w:noProof/>
+                <w:webHidden/>
+              </w:rPr>
+              <w:t>18</w:t>
+            </w:r>
+            <w:r>
+              <w:rPr>
+                <w:noProof/>
+                <w:webHidden/>
+              </w:rPr>
+              <w:fldChar w:fldCharType="end"/>
+            </w:r>
+          </w:hyperlink>
+        </w:p>
+        <w:p>
+          <w:pPr>
+            <w:pStyle w:val="Inhopg1"/>
+            <w:tabs>
+              <w:tab w:val="right" w:leader="dot" w:pos="9350"/>
+            </w:tabs>
+            <w:rPr>
+              <w:rFonts w:asciiTheme="minorHAnsi" w:hAnsiTheme="minorHAnsi"/>
+              <w:noProof/>
+              <w:kern w:val="2"/>
+              <w:sz w:val="24"/>
+              <w:lang w:eastAsia="nl-NL"/>
+              <w14:ligatures w14:val="standardContextual"/>
+            </w:rPr>
+          </w:pPr>
+          <w:hyperlink w:anchor="_Toc194498801" w:history="1">
+            <w:r>
+              <w:rPr>
+                <w:rStyle w:val="Hyperlink"/>
+                <w:noProof/>
+              </w:rPr>
               <w:t>VHDL Blokken en States en Signalen.</w:t>
             </w:r>
             <w:r>
@@ -2458,7 +2579,7 @@
                 <w:noProof/>
                 <w:webHidden/>
               </w:rPr>
-              <w:instrText xml:space="preserve"> PAGEREF _Toc194049466 \h </w:instrText>
+              <w:instrText xml:space="preserve"> PAGEREF _Toc194498801 \h </w:instrText>
             </w:r>
             <w:r>
               <w:rPr>
@@ -2478,7 +2599,80 @@
                 <w:noProof/>
                 <w:webHidden/>
               </w:rPr>
-              <w:t>17</w:t>
+              <w:t>19</w:t>
+            </w:r>
+            <w:r>
+              <w:rPr>
+                <w:noProof/>
+                <w:webHidden/>
+              </w:rPr>
+              <w:fldChar w:fldCharType="end"/>
+            </w:r>
+          </w:hyperlink>
+        </w:p>
+        <w:p>
+          <w:pPr>
+            <w:pStyle w:val="Inhopg1"/>
+            <w:tabs>
+              <w:tab w:val="right" w:leader="dot" w:pos="9350"/>
+            </w:tabs>
+            <w:rPr>
+              <w:rFonts w:asciiTheme="minorHAnsi" w:hAnsiTheme="minorHAnsi"/>
+              <w:noProof/>
+              <w:kern w:val="2"/>
+              <w:sz w:val="24"/>
+              <w:lang w:eastAsia="nl-NL"/>
+              <w14:ligatures w14:val="standardContextual"/>
+            </w:rPr>
+          </w:pPr>
+          <w:hyperlink w:anchor="_Toc194498802" w:history="1">
+            <w:r>
+              <w:rPr>
+                <w:rStyle w:val="Hyperlink"/>
+                <w:noProof/>
+              </w:rPr>
+              <w:t>Simulatieresultaten Questa Sim</w:t>
+            </w:r>
+            <w:r>
+              <w:rPr>
+                <w:noProof/>
+                <w:webHidden/>
+              </w:rPr>
+              <w:tab/>
+            </w:r>
+            <w:r>
+              <w:rPr>
+                <w:noProof/>
+                <w:webHidden/>
+              </w:rPr>
+              <w:fldChar w:fldCharType="begin"/>
+            </w:r>
+            <w:r>
+              <w:rPr>
+                <w:noProof/>
+                <w:webHidden/>
+              </w:rPr>
+              <w:instrText xml:space="preserve"> PAGEREF _Toc194498802 \h </w:instrText>
+            </w:r>
+            <w:r>
+              <w:rPr>
+                <w:noProof/>
+                <w:webHidden/>
+              </w:rPr>
+            </w:r>
+            <w:r>
+              <w:rPr>
+                <w:noProof/>
+                <w:webHidden/>
+              </w:rPr>
+              <w:fldChar w:fldCharType="separate"/>
+            </w:r>
+            <w:r>
+              <w:rPr>
+                <w:noProof/>
+                <w:webHidden/>
+              </w:rPr>
+              <w:t>31</w:t>
             </w:r>
             <w:r>
               <w:rPr>
@@ -2495,6 +2689,7 @@
               <w:b/>
               <w:bCs/>
             </w:rPr>
+            <w:lastRenderedPageBreak/>
             <w:fldChar w:fldCharType="end"/>
           </w:r>
         </w:p>
@@ -2514,7 +2709,7 @@
         </w:rPr>
       </w:pPr>
       <w:bookmarkStart w:id="10" w:name="_Toc180574015"/>
-      <w:bookmarkStart w:id="11" w:name="_Toc194049445"/>
+      <w:bookmarkStart w:id="11" w:name="_Toc194498779"/>
       <w:r>
         <w:rPr>
           <w:rFonts w:cs="Calibri Light"/>
@@ -5586,7 +5781,7 @@
       <w:pPr>
         <w:pStyle w:val="Kop1"/>
       </w:pPr>
-      <w:bookmarkStart w:id="12" w:name="_Toc194049446"/>
+      <w:bookmarkStart w:id="12" w:name="_Toc194498780"/>
       <w:r>
         <w:lastRenderedPageBreak/>
         <w:t>Inleiding</w:t>
@@ -5665,7 +5860,7 @@
       </w:r>
     </w:p>
     <w:p>
-      <w:bookmarkStart w:id="13" w:name="_Toc194049447"/>
+      <w:bookmarkStart w:id="13" w:name="_Toc194498781"/>
       <w:r>
         <w:rPr>
           <w:rStyle w:val="Kop2Char"/>
@@ -5684,7 +5879,7 @@
       </w:r>
     </w:p>
     <w:p>
-      <w:bookmarkStart w:id="14" w:name="_Toc194049448"/>
+      <w:bookmarkStart w:id="14" w:name="_Toc194498782"/>
       <w:r>
         <w:rPr>
           <w:rStyle w:val="Kop2Char"/>
@@ -5704,7 +5899,7 @@
       <w:pPr>
         <w:pStyle w:val="Kop1"/>
       </w:pPr>
-      <w:bookmarkStart w:id="15" w:name="_Toc194049449"/>
+      <w:bookmarkStart w:id="15" w:name="_Toc194498783"/>
       <w:r>
         <w:lastRenderedPageBreak/>
         <w:t>Projectbeschrijving</w:t>
@@ -5759,7 +5954,7 @@
           <w:rFonts w:ascii="Calibri" w:hAnsi="Calibri" w:cs="Calibri"/>
         </w:rPr>
       </w:pPr>
-      <w:bookmarkStart w:id="16" w:name="_Toc194049450"/>
+      <w:bookmarkStart w:id="16" w:name="_Toc194498784"/>
       <w:r>
         <w:rPr>
           <w:rFonts w:ascii="Calibri" w:hAnsi="Calibri" w:cs="Calibri"/>
@@ -5807,7 +6002,7 @@
           <w:rFonts w:ascii="Calibri" w:hAnsi="Calibri" w:cs="Calibri"/>
         </w:rPr>
       </w:pPr>
-      <w:bookmarkStart w:id="17" w:name="_Toc194049451"/>
+      <w:bookmarkStart w:id="17" w:name="_Toc194498785"/>
       <w:r>
         <w:rPr>
           <w:rFonts w:ascii="Calibri" w:hAnsi="Calibri" w:cs="Calibri"/>
@@ -5915,7 +6110,7 @@
           <w:rFonts w:ascii="Calibri" w:hAnsi="Calibri" w:cs="Calibri"/>
         </w:rPr>
       </w:pPr>
-      <w:bookmarkStart w:id="18" w:name="_Toc194049452"/>
+      <w:bookmarkStart w:id="18" w:name="_Toc194498786"/>
       <w:r>
         <w:rPr>
           <w:rFonts w:ascii="Calibri" w:hAnsi="Calibri" w:cs="Calibri"/>
@@ -6112,7 +6307,7 @@
           <w:rFonts w:ascii="Calibri" w:hAnsi="Calibri" w:cs="Calibri"/>
         </w:rPr>
       </w:pPr>
-      <w:bookmarkStart w:id="19" w:name="_Toc194049453"/>
+      <w:bookmarkStart w:id="19" w:name="_Toc194498787"/>
       <w:r>
         <w:rPr>
           <w:rFonts w:ascii="Calibri" w:hAnsi="Calibri" w:cs="Calibri"/>
@@ -6154,7 +6349,7 @@
           <w:rFonts w:ascii="Calibri" w:hAnsi="Calibri" w:cs="Calibri"/>
         </w:rPr>
       </w:pPr>
-      <w:bookmarkStart w:id="20" w:name="_Toc194049454"/>
+      <w:bookmarkStart w:id="20" w:name="_Toc194498788"/>
       <w:r>
         <w:rPr>
           <w:rFonts w:ascii="Calibri" w:hAnsi="Calibri" w:cs="Calibri"/>
@@ -6210,7 +6405,7 @@
           <w:rFonts w:ascii="Calibri" w:hAnsi="Calibri" w:cs="Calibri"/>
         </w:rPr>
       </w:pPr>
-      <w:bookmarkStart w:id="21" w:name="_Toc194049455"/>
+      <w:bookmarkStart w:id="21" w:name="_Toc194498789"/>
       <w:r>
         <w:rPr>
           <w:rFonts w:ascii="Calibri" w:hAnsi="Calibri" w:cs="Calibri"/>
@@ -6252,7 +6447,7 @@
           <w:rFonts w:ascii="Calibri" w:hAnsi="Calibri" w:cs="Calibri"/>
         </w:rPr>
       </w:pPr>
-      <w:bookmarkStart w:id="22" w:name="_Toc194049456"/>
+      <w:bookmarkStart w:id="22" w:name="_Toc194498790"/>
       <w:r>
         <w:rPr>
           <w:rFonts w:ascii="Calibri" w:hAnsi="Calibri" w:cs="Calibri"/>
@@ -6294,7 +6489,7 @@
           <w:rFonts w:ascii="Calibri" w:hAnsi="Calibri" w:cs="Calibri"/>
         </w:rPr>
       </w:pPr>
-      <w:bookmarkStart w:id="23" w:name="_Toc194049457"/>
+      <w:bookmarkStart w:id="23" w:name="_Toc194498791"/>
       <w:r>
         <w:rPr>
           <w:rFonts w:ascii="Calibri" w:hAnsi="Calibri" w:cs="Calibri"/>
@@ -6327,7 +6522,7 @@
       <w:pPr>
         <w:pStyle w:val="Kop1"/>
       </w:pPr>
-      <w:bookmarkStart w:id="24" w:name="_Toc194049458"/>
+      <w:bookmarkStart w:id="24" w:name="_Toc194498792"/>
       <w:r>
         <w:lastRenderedPageBreak/>
         <w:t>Plan van aanpak</w:t>
@@ -6793,7 +6988,7 @@
           </w:tcPr>
           <w:p>
             <w:r>
-              <w:t>Team</w:t>
+              <w:t>Iedereen</w:t>
             </w:r>
           </w:p>
         </w:tc>
@@ -6847,7 +7042,10 @@
           </w:tcPr>
           <w:p>
             <w:r>
-              <w:t>Jesse &amp; Dirk</w:t>
+              <w:t>Perijn</w:t>
+            </w:r>
+            <w:r>
+              <w:t xml:space="preserve"> &amp; Dirk</w:t>
             </w:r>
           </w:p>
         </w:tc>
@@ -6995,7 +7193,7 @@
           </w:tcPr>
           <w:p>
             <w:r>
-              <w:t>Opstellen testplan en implementeren besturing</w:t>
+              <w:t>Opstellen testplan</w:t>
             </w:r>
           </w:p>
         </w:tc>
@@ -7120,7 +7318,7 @@
           </w:tcPr>
           <w:p>
             <w:r>
-              <w:t>Team</w:t>
+              <w:t>Jesse</w:t>
             </w:r>
           </w:p>
         </w:tc>
@@ -7177,7 +7375,7 @@
           </w:tcPr>
           <w:p>
             <w:r>
-              <w:t>Team</w:t>
+              <w:t>Iedereen</w:t>
             </w:r>
           </w:p>
         </w:tc>
@@ -7214,7 +7412,10 @@
           </w:tcPr>
           <w:p>
             <w:r>
-              <w:t>Eindpresentatie en inleveren projectverslag</w:t>
+              <w:t>Afronden en i</w:t>
+            </w:r>
+            <w:r>
+              <w:t>nleveren projectverslag</w:t>
             </w:r>
           </w:p>
         </w:tc>
@@ -7231,7 +7432,7 @@
           </w:tcPr>
           <w:p>
             <w:r>
-              <w:t>Team</w:t>
+              <w:t>Jesse</w:t>
             </w:r>
           </w:p>
         </w:tc>
@@ -7817,7 +8018,7 @@
       <w:pPr>
         <w:pStyle w:val="Kop1"/>
       </w:pPr>
-      <w:bookmarkStart w:id="25" w:name="_Toc194049459"/>
+      <w:bookmarkStart w:id="25" w:name="_Toc194498793"/>
       <w:r>
         <w:lastRenderedPageBreak/>
         <w:t>Programma van eisen Project Digitale besturing</w:t>
@@ -7838,7 +8039,7 @@
           <w:rFonts w:ascii="Calibri" w:hAnsi="Calibri" w:cs="Calibri"/>
         </w:rPr>
       </w:pPr>
-      <w:bookmarkStart w:id="26" w:name="_Toc194049460"/>
+      <w:bookmarkStart w:id="26" w:name="_Toc194498794"/>
       <w:r>
         <w:rPr>
           <w:rFonts w:ascii="Calibri" w:hAnsi="Calibri" w:cs="Calibri"/>
@@ -7969,7 +8170,7 @@
           <w:rFonts w:ascii="Calibri" w:hAnsi="Calibri" w:cs="Calibri"/>
         </w:rPr>
       </w:pPr>
-      <w:bookmarkStart w:id="27" w:name="_Toc194049461"/>
+      <w:bookmarkStart w:id="27" w:name="_Toc194498795"/>
       <w:r>
         <w:rPr>
           <w:rFonts w:ascii="Calibri" w:hAnsi="Calibri" w:cs="Calibri"/>
@@ -8221,7 +8422,7 @@
           <w:rFonts w:ascii="Calibri" w:hAnsi="Calibri" w:cs="Calibri"/>
         </w:rPr>
       </w:pPr>
-      <w:bookmarkStart w:id="28" w:name="_Toc194049462"/>
+      <w:bookmarkStart w:id="28" w:name="_Toc194498796"/>
       <w:r>
         <w:rPr>
           <w:rFonts w:ascii="Calibri" w:hAnsi="Calibri" w:cs="Calibri"/>
@@ -8495,7 +8696,7 @@
           <w:rFonts w:ascii="Calibri" w:hAnsi="Calibri" w:cs="Calibri"/>
         </w:rPr>
       </w:pPr>
-      <w:bookmarkStart w:id="29" w:name="_Toc194049463"/>
+      <w:bookmarkStart w:id="29" w:name="_Toc194498797"/>
       <w:r>
         <w:rPr>
           <w:rFonts w:ascii="Calibri" w:hAnsi="Calibri" w:cs="Calibri"/>
@@ -8678,7 +8879,7 @@
           <w:rFonts w:ascii="Calibri" w:hAnsi="Calibri" w:cs="Calibri"/>
         </w:rPr>
       </w:pPr>
-      <w:bookmarkStart w:id="30" w:name="_Toc194049464"/>
+      <w:bookmarkStart w:id="30" w:name="_Toc194498798"/>
       <w:r>
         <w:rPr>
           <w:rFonts w:ascii="Calibri" w:hAnsi="Calibri" w:cs="Calibri"/>
@@ -8778,19 +8979,386 @@
       <w:pPr>
         <w:pStyle w:val="Kop1"/>
       </w:pPr>
-      <w:bookmarkStart w:id="31" w:name="_Toc194049465"/>
+      <w:bookmarkStart w:id="31" w:name="_Toc194498799"/>
       <w:r>
         <w:lastRenderedPageBreak/>
         <w:t>Resultaten</w:t>
       </w:r>
+      <w:bookmarkEnd w:id="31"/>
+    </w:p>
+    <w:p>
+      <w:r>
+        <w:t xml:space="preserve">Bij dit project moesten wij beginnen met een top down architectuur maken in VHDL de resultaten inclusief alle signalen zijn te vinden in het kopje: VHDL blokken en </w:t>
+      </w:r>
+      <w:proofErr w:type="spellStart"/>
+      <w:r>
+        <w:t>states</w:t>
+      </w:r>
+      <w:proofErr w:type="spellEnd"/>
+      <w:r>
+        <w:t xml:space="preserve">, de simulatieresultaten zijn te vinden bij het kopje: Simulatieresultaten. De onderstaande data hoort bij de </w:t>
+      </w:r>
+      <w:proofErr w:type="spellStart"/>
+      <w:r>
+        <w:t>conditions</w:t>
+      </w:r>
+      <w:proofErr w:type="spellEnd"/>
+      <w:r>
+        <w:t xml:space="preserve"> en actions bij de </w:t>
+      </w:r>
+      <w:proofErr w:type="spellStart"/>
+      <w:r>
+        <w:t>states</w:t>
+      </w:r>
+      <w:proofErr w:type="spellEnd"/>
+      <w:r>
+        <w:t xml:space="preserve">. </w:t>
+      </w:r>
+    </w:p>
+    <w:p>
+      <w:pPr>
+        <w:pStyle w:val="Lijstalinea"/>
+        <w:numPr>
+          <w:ilvl w:val="0"/>
+          <w:numId w:val="15"/>
+        </w:numPr>
+      </w:pPr>
+      <w:r>
+        <w:t>Aan/uit ( = reset ' )</w:t>
+      </w:r>
+    </w:p>
+    <w:p>
+      <w:r>
+        <w:t>Het aan/uit signaal is tevens het laag-actief reset signaal voor (de geheugenelementen van) de besturing.</w:t>
+      </w:r>
+    </w:p>
+    <w:p>
+      <w:pPr>
+        <w:pStyle w:val="Lijstalinea"/>
+        <w:numPr>
+          <w:ilvl w:val="0"/>
+          <w:numId w:val="15"/>
+        </w:numPr>
+      </w:pPr>
+      <w:r>
+        <w:t>P</w:t>
+      </w:r>
+      <w:r>
+        <w:t>rogrammakeuze</w:t>
+      </w:r>
+    </w:p>
+    <w:p>
+      <w:r>
+        <w:t>Dit is een 2-bits ingang met de volgende codering:</w:t>
+      </w:r>
+    </w:p>
+    <w:p>
+      <w:r>
+        <w:t>0 0 wassen 40˚C</w:t>
+      </w:r>
+    </w:p>
+    <w:p>
+      <w:r>
+        <w:t>0 1 afpompen</w:t>
+      </w:r>
+    </w:p>
+    <w:p>
+      <w:r>
+        <w:t>1 0 centrifugeren</w:t>
+      </w:r>
+    </w:p>
+    <w:p>
+      <w:pPr>
+        <w:pStyle w:val="Lijstalinea"/>
+        <w:numPr>
+          <w:ilvl w:val="0"/>
+          <w:numId w:val="15"/>
+        </w:numPr>
+      </w:pPr>
+      <w:r>
+        <w:t>Centrifugeerkeuze</w:t>
+      </w:r>
+    </w:p>
+    <w:p>
+      <w:r>
+        <w:t>Dit is een 2-bits ingang met de volgende codering</w:t>
+      </w:r>
+    </w:p>
+    <w:p>
+      <w:r>
+        <w:t>0 0 spoelstop</w:t>
+      </w:r>
+    </w:p>
+    <w:p>
+      <w:r>
+        <w:t xml:space="preserve">0 1 centrifugeren met 800 </w:t>
+      </w:r>
+      <w:proofErr w:type="spellStart"/>
+      <w:r>
+        <w:t>omw</w:t>
+      </w:r>
+      <w:proofErr w:type="spellEnd"/>
+      <w:r>
+        <w:t>/min</w:t>
+      </w:r>
+    </w:p>
+    <w:p>
+      <w:r>
+        <w:t xml:space="preserve">1 0 centrifugeren met 1200 </w:t>
+      </w:r>
+      <w:proofErr w:type="spellStart"/>
+      <w:r>
+        <w:t>omw</w:t>
+      </w:r>
+      <w:proofErr w:type="spellEnd"/>
+      <w:r>
+        <w:t>/min</w:t>
+      </w:r>
+    </w:p>
+    <w:p>
+      <w:pPr>
+        <w:pStyle w:val="Lijstalinea"/>
+        <w:numPr>
+          <w:ilvl w:val="0"/>
+          <w:numId w:val="15"/>
+        </w:numPr>
+      </w:pPr>
+      <w:r>
+        <w:t>Kuip leeg</w:t>
+      </w:r>
+    </w:p>
+    <w:p>
+      <w:r>
+        <w:t>Kuip leeg = 1 geeft aan dat er geen water meer in de kuip zit. Deze indicator gebruik je bij het afpompen (en</w:t>
+      </w:r>
+      <w:r>
+        <w:t xml:space="preserve"> </w:t>
+      </w:r>
+      <w:r>
+        <w:t>centrifugeren)</w:t>
+      </w:r>
+    </w:p>
+    <w:p>
+      <w:pPr>
+        <w:pStyle w:val="Lijstalinea"/>
+        <w:numPr>
+          <w:ilvl w:val="0"/>
+          <w:numId w:val="15"/>
+        </w:numPr>
+      </w:pPr>
+      <w:r>
+        <w:t>Motorsturing</w:t>
+      </w:r>
+    </w:p>
+    <w:p>
+      <w:r>
+        <w:t>De motor kan links- of rechtsom draaien op verschillende snelheden</w:t>
+      </w:r>
+      <w:r>
+        <w:t xml:space="preserve">. </w:t>
+      </w:r>
+      <w:r>
+        <w:t>De 3-bits uitgang heeft de</w:t>
+      </w:r>
+      <w:r>
+        <w:t xml:space="preserve"> </w:t>
+      </w:r>
+      <w:r>
+        <w:t>volgende codering</w:t>
+      </w:r>
+      <w:r>
+        <w:br/>
+        <w:t>0 0 0 stop</w:t>
+      </w:r>
+      <w:r>
+        <w:br/>
+        <w:t xml:space="preserve">0 0 1 200 </w:t>
+      </w:r>
+      <w:proofErr w:type="spellStart"/>
+      <w:r>
+        <w:t>omw</w:t>
+      </w:r>
+      <w:proofErr w:type="spellEnd"/>
+      <w:r>
+        <w:t>/min linksom</w:t>
+      </w:r>
+      <w:r>
+        <w:br/>
+        <w:t xml:space="preserve">0 1 1 200 </w:t>
+      </w:r>
+      <w:proofErr w:type="spellStart"/>
+      <w:r>
+        <w:t>omw</w:t>
+      </w:r>
+      <w:proofErr w:type="spellEnd"/>
+      <w:r>
+        <w:t>/min rechtsom</w:t>
+      </w:r>
+      <w:r>
+        <w:br/>
+        <w:t xml:space="preserve">0 1 0 800 </w:t>
+      </w:r>
+      <w:proofErr w:type="spellStart"/>
+      <w:r>
+        <w:t>omw</w:t>
+      </w:r>
+      <w:proofErr w:type="spellEnd"/>
+      <w:r>
+        <w:t>/min rechtsom</w:t>
+      </w:r>
+      <w:r>
+        <w:br/>
+        <w:t xml:space="preserve">1 1 0 1200 </w:t>
+      </w:r>
+      <w:proofErr w:type="spellStart"/>
+      <w:r>
+        <w:t>omw</w:t>
+      </w:r>
+      <w:proofErr w:type="spellEnd"/>
+      <w:r>
+        <w:t>/min rechtsom</w:t>
+      </w:r>
+      <w:r>
+        <w:br/>
+        <w:t xml:space="preserve">Voor het wassen wordt de lage snelheid gebruikt, 200 </w:t>
+      </w:r>
+      <w:proofErr w:type="spellStart"/>
+      <w:r>
+        <w:t>omw</w:t>
+      </w:r>
+      <w:proofErr w:type="spellEnd"/>
+      <w:r>
+        <w:t>/min. De motor mag niet plotseling van</w:t>
+      </w:r>
+      <w:r>
+        <w:br/>
+        <w:t>draairichting veranderen, dus eerst stoppen en minimaal 2 seconden stil staan, daarna de draairichting</w:t>
+      </w:r>
+      <w:r>
+        <w:br/>
+        <w:t>omkeren.</w:t>
+      </w:r>
+      <w:r>
+        <w:t xml:space="preserve"> </w:t>
+      </w:r>
+      <w:r>
+        <w:t xml:space="preserve">Bij centrifugeren moet de motor langzaam op gang komen, dus eerst 200 </w:t>
+      </w:r>
+      <w:proofErr w:type="spellStart"/>
+      <w:r>
+        <w:t>omw</w:t>
+      </w:r>
+      <w:proofErr w:type="spellEnd"/>
+      <w:r>
+        <w:t xml:space="preserve">/min </w:t>
+      </w:r>
+      <w:r>
+        <w:lastRenderedPageBreak/>
+        <w:t>gedurende minimaal 2</w:t>
+      </w:r>
+      <w:r>
+        <w:br/>
+        <w:t xml:space="preserve">seconden, daarna 800 </w:t>
+      </w:r>
+      <w:proofErr w:type="spellStart"/>
+      <w:r>
+        <w:t>omw</w:t>
+      </w:r>
+      <w:proofErr w:type="spellEnd"/>
+      <w:r>
+        <w:t xml:space="preserve">/min eventueel gevolgd door 1200 </w:t>
+      </w:r>
+      <w:proofErr w:type="spellStart"/>
+      <w:r>
+        <w:t>omw</w:t>
+      </w:r>
+      <w:proofErr w:type="spellEnd"/>
+      <w:r>
+        <w:t>/min.</w:t>
+      </w:r>
+    </w:p>
+    <w:p>
+      <w:pPr>
+        <w:pStyle w:val="Lijstalinea"/>
+        <w:numPr>
+          <w:ilvl w:val="0"/>
+          <w:numId w:val="15"/>
+        </w:numPr>
+      </w:pPr>
+      <w:r>
+        <w:t>Voortgangsindicatie</w:t>
+      </w:r>
+    </w:p>
+    <w:p>
+      <w:r>
+        <w:t>Dit is een 3-bits uitgang met de volgende codering</w:t>
+      </w:r>
+      <w:r>
+        <w:br/>
+        <w:t>0 0 0 alle lampen uit</w:t>
+      </w:r>
+      <w:r>
+        <w:br/>
+        <w:t>0 0 1 vullen</w:t>
+      </w:r>
+      <w:r>
+        <w:br/>
+        <w:t>0 1 0 wassen</w:t>
+      </w:r>
+      <w:r>
+        <w:br/>
+        <w:t>0 1 1 afpompen</w:t>
+      </w:r>
+      <w:r>
+        <w:br/>
+        <w:t>1 0 0 spoelen</w:t>
+      </w:r>
+      <w:r>
+        <w:br/>
+        <w:t>1 0 1 spoelstop</w:t>
+      </w:r>
+      <w:r>
+        <w:br/>
+        <w:t>1 1 0 centrifugeren</w:t>
+      </w:r>
+    </w:p>
+    <w:p>
+      <w:r>
+        <w:t>Uiteindelijk hebben wij de</w:t>
+      </w:r>
+      <w:r>
+        <w:t xml:space="preserve"> </w:t>
+      </w:r>
+      <w:r>
+        <w:t xml:space="preserve">code </w:t>
+      </w:r>
+      <w:r>
+        <w:t>veel</w:t>
+      </w:r>
+      <w:r>
+        <w:t xml:space="preserve"> aangepast op de feedback van Cees en </w:t>
+      </w:r>
+      <w:r>
+        <w:t>andere docenten. Waar uiteindelijk de eindversie kwam zoals hij staat in de bijlage.</w:t>
+      </w:r>
+    </w:p>
+    <w:p/>
+    <w:p>
+      <w:pPr>
+        <w:jc w:val="center"/>
+      </w:pPr>
       <w:r>
         <w:br w:type="column"/>
       </w:r>
-      <w:r>
+      <w:bookmarkStart w:id="32" w:name="_Toc194498800"/>
+      <w:r>
+        <w:rPr>
+          <w:rStyle w:val="Kop1Char"/>
+        </w:rPr>
         <w:lastRenderedPageBreak/>
         <w:t>Conclusie</w:t>
       </w:r>
-      <w:bookmarkEnd w:id="31"/>
+      <w:bookmarkEnd w:id="32"/>
     </w:p>
     <w:p>
       <w:r>
@@ -8892,7 +9460,6 @@
           <w:szCs w:val="40"/>
         </w:rPr>
       </w:pPr>
-      <w:bookmarkStart w:id="32" w:name="_Toc194049466"/>
       <w:r>
         <w:br w:type="page"/>
       </w:r>
@@ -8901,6 +9468,7 @@
       <w:pPr>
         <w:pStyle w:val="Kop1"/>
       </w:pPr>
+      <w:bookmarkStart w:id="33" w:name="_Toc194498801"/>
       <w:r>
         <w:lastRenderedPageBreak/>
         <w:t xml:space="preserve">VHDL Blokken en </w:t>
@@ -8913,7 +9481,7 @@
       <w:r>
         <w:t xml:space="preserve"> en Signalen.</w:t>
       </w:r>
-      <w:bookmarkEnd w:id="32"/>
+      <w:bookmarkEnd w:id="33"/>
     </w:p>
     <w:p>
       <w:r>
@@ -11812,6 +12380,7 @@
       <w:pPr>
         <w:pStyle w:val="Kop1"/>
       </w:pPr>
+      <w:bookmarkStart w:id="34" w:name="_Toc194498802"/>
       <w:r>
         <w:rPr>
           <w:noProof/>
@@ -12167,6 +12736,7 @@
       <w:r>
         <w:t xml:space="preserve"> Sim</w:t>
       </w:r>
+      <w:bookmarkEnd w:id="34"/>
     </w:p>
     <w:p>
       <w:r>
@@ -12402,14 +12972,7 @@
                                 <w:sz w:val="26"/>
                                 <w:szCs w:val="26"/>
                               </w:rPr>
-                              <w:t xml:space="preserve">Test Analyse Trommel deel </w:t>
-                            </w:r>
-                            <w:r>
-                              <w:rPr>
-                                <w:sz w:val="26"/>
-                                <w:szCs w:val="26"/>
-                              </w:rPr>
-                              <w:t>II</w:t>
+                              <w:t>Test Analyse Trommel deel II</w:t>
                             </w:r>
                           </w:p>
                         </w:txbxContent>
@@ -12446,14 +13009,7 @@
                           <w:sz w:val="26"/>
                           <w:szCs w:val="26"/>
                         </w:rPr>
-                        <w:t xml:space="preserve">Test Analyse Trommel deel </w:t>
-                      </w:r>
-                      <w:r>
-                        <w:rPr>
-                          <w:sz w:val="26"/>
-                          <w:szCs w:val="26"/>
-                        </w:rPr>
-                        <w:t>II</w:t>
+                        <w:t>Test Analyse Trommel deel II</w:t>
                       </w:r>
                     </w:p>
                   </w:txbxContent>
@@ -13875,7 +14431,7 @@
   <w:abstractNum w:abstractNumId="3" w15:restartNumberingAfterBreak="0">
     <w:nsid w:val="0D6A5325"/>
     <w:multiLevelType w:val="hybridMultilevel"/>
-    <w:tmpl w:val="FDAE96B8"/>
+    <w:tmpl w:val="1736CE1C"/>
     <w:lvl w:ilvl="0" w:tplc="20000001">
       <w:start w:val="1"/>
       <w:numFmt w:val="bullet"/>
@@ -13888,16 +14444,15 @@
         <w:rFonts w:ascii="Symbol" w:hAnsi="Symbol" w:hint="default"/>
       </w:rPr>
     </w:lvl>
-    <w:lvl w:ilvl="1" w:tplc="20000003" w:tentative="1">
-      <w:start w:val="1"/>
+    <w:lvl w:ilvl="1" w:tplc="88221D14">
       <w:numFmt w:val="bullet"/>
-      <w:lvlText w:val="o"/>
+      <w:lvlText w:val="•"/>
       <w:lvlJc w:val="left"/>
       <w:pPr>
         <w:ind w:left="1440" w:hanging="360"/>
       </w:pPr>
       <w:rPr>
-        <w:rFonts w:ascii="Courier New" w:hAnsi="Courier New" w:cs="Courier New" w:hint="default"/>
+        <w:rFonts w:ascii="Calibri" w:eastAsiaTheme="minorEastAsia" w:hAnsi="Calibri" w:cs="Calibri" w:hint="default"/>
       </w:rPr>
     </w:lvl>
     <w:lvl w:ilvl="2" w:tplc="20000005" w:tentative="1">
@@ -14474,6 +15029,119 @@
     </w:lvl>
   </w:abstractNum>
   <w:abstractNum w:abstractNumId="8" w15:restartNumberingAfterBreak="0">
+    <w:nsid w:val="282725EF"/>
+    <w:multiLevelType w:val="hybridMultilevel"/>
+    <w:tmpl w:val="E3F271E4"/>
+    <w:lvl w:ilvl="0" w:tplc="20000001">
+      <w:start w:val="1"/>
+      <w:numFmt w:val="bullet"/>
+      <w:lvlText w:val=""/>
+      <w:lvlJc w:val="left"/>
+      <w:pPr>
+        <w:ind w:left="720" w:hanging="360"/>
+      </w:pPr>
+      <w:rPr>
+        <w:rFonts w:ascii="Symbol" w:hAnsi="Symbol" w:hint="default"/>
+      </w:rPr>
+    </w:lvl>
+    <w:lvl w:ilvl="1" w:tplc="04130003" w:tentative="1">
+      <w:start w:val="1"/>
+      <w:numFmt w:val="bullet"/>
+      <w:lvlText w:val="o"/>
+      <w:lvlJc w:val="left"/>
+      <w:pPr>
+        <w:ind w:left="1440" w:hanging="360"/>
+      </w:pPr>
+      <w:rPr>
+        <w:rFonts w:ascii="Courier New" w:hAnsi="Courier New" w:cs="Courier New" w:hint="default"/>
+      </w:rPr>
+    </w:lvl>
+    <w:lvl w:ilvl="2" w:tplc="04130005" w:tentative="1">
+      <w:start w:val="1"/>
+      <w:numFmt w:val="bullet"/>
+      <w:lvlText w:val=""/>
+      <w:lvlJc w:val="left"/>
+      <w:pPr>
+        <w:ind w:left="2160" w:hanging="360"/>
+      </w:pPr>
+      <w:rPr>
+        <w:rFonts w:ascii="Wingdings" w:hAnsi="Wingdings" w:hint="default"/>
+      </w:rPr>
+    </w:lvl>
+    <w:lvl w:ilvl="3" w:tplc="04130001" w:tentative="1">
+      <w:start w:val="1"/>
+      <w:numFmt w:val="bullet"/>
+      <w:lvlText w:val=""/>
+      <w:lvlJc w:val="left"/>
+      <w:pPr>
+        <w:ind w:left="2880" w:hanging="360"/>
+      </w:pPr>
+      <w:rPr>
+        <w:rFonts w:ascii="Symbol" w:hAnsi="Symbol" w:hint="default"/>
+      </w:rPr>
+    </w:lvl>
+    <w:lvl w:ilvl="4" w:tplc="04130003" w:tentative="1">
+      <w:start w:val="1"/>
+      <w:numFmt w:val="bullet"/>
+      <w:lvlText w:val="o"/>
+      <w:lvlJc w:val="left"/>
+      <w:pPr>
+        <w:ind w:left="3600" w:hanging="360"/>
+      </w:pPr>
+      <w:rPr>
+        <w:rFonts w:ascii="Courier New" w:hAnsi="Courier New" w:cs="Courier New" w:hint="default"/>
+      </w:rPr>
+    </w:lvl>
+    <w:lvl w:ilvl="5" w:tplc="04130005" w:tentative="1">
+      <w:start w:val="1"/>
+      <w:numFmt w:val="bullet"/>
+      <w:lvlText w:val=""/>
+      <w:lvlJc w:val="left"/>
+      <w:pPr>
+        <w:ind w:left="4320" w:hanging="360"/>
+      </w:pPr>
+      <w:rPr>
+        <w:rFonts w:ascii="Wingdings" w:hAnsi="Wingdings" w:hint="default"/>
+      </w:rPr>
+    </w:lvl>
+    <w:lvl w:ilvl="6" w:tplc="04130001" w:tentative="1">
+      <w:start w:val="1"/>
+      <w:numFmt w:val="bullet"/>
+      <w:lvlText w:val=""/>
+      <w:lvlJc w:val="left"/>
+      <w:pPr>
+        <w:ind w:left="5040" w:hanging="360"/>
+      </w:pPr>
+      <w:rPr>
+        <w:rFonts w:ascii="Symbol" w:hAnsi="Symbol" w:hint="default"/>
+      </w:rPr>
+    </w:lvl>
+    <w:lvl w:ilvl="7" w:tplc="04130003" w:tentative="1">
+      <w:start w:val="1"/>
+      <w:numFmt w:val="bullet"/>
+      <w:lvlText w:val="o"/>
+      <w:lvlJc w:val="left"/>
+      <w:pPr>
+        <w:ind w:left="5760" w:hanging="360"/>
+      </w:pPr>
+      <w:rPr>
+        <w:rFonts w:ascii="Courier New" w:hAnsi="Courier New" w:cs="Courier New" w:hint="default"/>
+      </w:rPr>
+    </w:lvl>
+    <w:lvl w:ilvl="8" w:tplc="04130005" w:tentative="1">
+      <w:start w:val="1"/>
+      <w:numFmt w:val="bullet"/>
+      <w:lvlText w:val=""/>
+      <w:lvlJc w:val="left"/>
+      <w:pPr>
+        <w:ind w:left="6480" w:hanging="360"/>
+      </w:pPr>
+      <w:rPr>
+        <w:rFonts w:ascii="Wingdings" w:hAnsi="Wingdings" w:hint="default"/>
+      </w:rPr>
+    </w:lvl>
+  </w:abstractNum>
+  <w:abstractNum w:abstractNumId="9" w15:restartNumberingAfterBreak="0">
     <w:nsid w:val="2CCD7673"/>
     <w:multiLevelType w:val="hybridMultilevel"/>
     <w:tmpl w:val="27C87546"/>
@@ -14586,7 +15254,7 @@
       </w:rPr>
     </w:lvl>
   </w:abstractNum>
-  <w:abstractNum w:abstractNumId="9" w15:restartNumberingAfterBreak="0">
+  <w:abstractNum w:abstractNumId="10" w15:restartNumberingAfterBreak="0">
     <w:nsid w:val="3F991571"/>
     <w:multiLevelType w:val="multilevel"/>
     <w:tmpl w:val="A1B2CFE4"/>
@@ -14735,7 +15403,7 @@
       </w:rPr>
     </w:lvl>
   </w:abstractNum>
-  <w:abstractNum w:abstractNumId="10" w15:restartNumberingAfterBreak="0">
+  <w:abstractNum w:abstractNumId="11" w15:restartNumberingAfterBreak="0">
     <w:nsid w:val="487578E0"/>
     <w:multiLevelType w:val="multilevel"/>
     <w:tmpl w:val="E770657C"/>
@@ -14884,7 +15552,120 @@
       </w:rPr>
     </w:lvl>
   </w:abstractNum>
-  <w:abstractNum w:abstractNumId="11" w15:restartNumberingAfterBreak="0">
+  <w:abstractNum w:abstractNumId="12" w15:restartNumberingAfterBreak="0">
+    <w:nsid w:val="56040F1B"/>
+    <w:multiLevelType w:val="hybridMultilevel"/>
+    <w:tmpl w:val="5D3C31EC"/>
+    <w:lvl w:ilvl="0" w:tplc="04130001">
+      <w:start w:val="1"/>
+      <w:numFmt w:val="bullet"/>
+      <w:lvlText w:val=""/>
+      <w:lvlJc w:val="left"/>
+      <w:pPr>
+        <w:ind w:left="720" w:hanging="360"/>
+      </w:pPr>
+      <w:rPr>
+        <w:rFonts w:ascii="Symbol" w:hAnsi="Symbol" w:hint="default"/>
+      </w:rPr>
+    </w:lvl>
+    <w:lvl w:ilvl="1" w:tplc="04130003" w:tentative="1">
+      <w:start w:val="1"/>
+      <w:numFmt w:val="bullet"/>
+      <w:lvlText w:val="o"/>
+      <w:lvlJc w:val="left"/>
+      <w:pPr>
+        <w:ind w:left="1440" w:hanging="360"/>
+      </w:pPr>
+      <w:rPr>
+        <w:rFonts w:ascii="Courier New" w:hAnsi="Courier New" w:cs="Courier New" w:hint="default"/>
+      </w:rPr>
+    </w:lvl>
+    <w:lvl w:ilvl="2" w:tplc="04130005" w:tentative="1">
+      <w:start w:val="1"/>
+      <w:numFmt w:val="bullet"/>
+      <w:lvlText w:val=""/>
+      <w:lvlJc w:val="left"/>
+      <w:pPr>
+        <w:ind w:left="2160" w:hanging="360"/>
+      </w:pPr>
+      <w:rPr>
+        <w:rFonts w:ascii="Wingdings" w:hAnsi="Wingdings" w:hint="default"/>
+      </w:rPr>
+    </w:lvl>
+    <w:lvl w:ilvl="3" w:tplc="04130001" w:tentative="1">
+      <w:start w:val="1"/>
+      <w:numFmt w:val="bullet"/>
+      <w:lvlText w:val=""/>
+      <w:lvlJc w:val="left"/>
+      <w:pPr>
+        <w:ind w:left="2880" w:hanging="360"/>
+      </w:pPr>
+      <w:rPr>
+        <w:rFonts w:ascii="Symbol" w:hAnsi="Symbol" w:hint="default"/>
+      </w:rPr>
+    </w:lvl>
+    <w:lvl w:ilvl="4" w:tplc="04130003" w:tentative="1">
+      <w:start w:val="1"/>
+      <w:numFmt w:val="bullet"/>
+      <w:lvlText w:val="o"/>
+      <w:lvlJc w:val="left"/>
+      <w:pPr>
+        <w:ind w:left="3600" w:hanging="360"/>
+      </w:pPr>
+      <w:rPr>
+        <w:rFonts w:ascii="Courier New" w:hAnsi="Courier New" w:cs="Courier New" w:hint="default"/>
+      </w:rPr>
+    </w:lvl>
+    <w:lvl w:ilvl="5" w:tplc="04130005" w:tentative="1">
+      <w:start w:val="1"/>
+      <w:numFmt w:val="bullet"/>
+      <w:lvlText w:val=""/>
+      <w:lvlJc w:val="left"/>
+      <w:pPr>
+        <w:ind w:left="4320" w:hanging="360"/>
+      </w:pPr>
+      <w:rPr>
+        <w:rFonts w:ascii="Wingdings" w:hAnsi="Wingdings" w:hint="default"/>
+      </w:rPr>
+    </w:lvl>
+    <w:lvl w:ilvl="6" w:tplc="04130001" w:tentative="1">
+      <w:start w:val="1"/>
+      <w:numFmt w:val="bullet"/>
+      <w:lvlText w:val=""/>
+      <w:lvlJc w:val="left"/>
+      <w:pPr>
+        <w:ind w:left="5040" w:hanging="360"/>
+      </w:pPr>
+      <w:rPr>
+        <w:rFonts w:ascii="Symbol" w:hAnsi="Symbol" w:hint="default"/>
+      </w:rPr>
+    </w:lvl>
+    <w:lvl w:ilvl="7" w:tplc="04130003" w:tentative="1">
+      <w:start w:val="1"/>
+      <w:numFmt w:val="bullet"/>
+      <w:lvlText w:val="o"/>
+      <w:lvlJc w:val="left"/>
+      <w:pPr>
+        <w:ind w:left="5760" w:hanging="360"/>
+      </w:pPr>
+      <w:rPr>
+        <w:rFonts w:ascii="Courier New" w:hAnsi="Courier New" w:cs="Courier New" w:hint="default"/>
+      </w:rPr>
+    </w:lvl>
+    <w:lvl w:ilvl="8" w:tplc="04130005" w:tentative="1">
+      <w:start w:val="1"/>
+      <w:numFmt w:val="bullet"/>
+      <w:lvlText w:val=""/>
+      <w:lvlJc w:val="left"/>
+      <w:pPr>
+        <w:ind w:left="6480" w:hanging="360"/>
+      </w:pPr>
+      <w:rPr>
+        <w:rFonts w:ascii="Wingdings" w:hAnsi="Wingdings" w:hint="default"/>
+      </w:rPr>
+    </w:lvl>
+  </w:abstractNum>
+  <w:abstractNum w:abstractNumId="13" w15:restartNumberingAfterBreak="0">
     <w:nsid w:val="57261940"/>
     <w:multiLevelType w:val="hybridMultilevel"/>
     <w:tmpl w:val="C9C63930"/>
@@ -14985,6 +15766,119 @@
       </w:rPr>
     </w:lvl>
     <w:lvl w:ilvl="8" w:tplc="20000005" w:tentative="1">
+      <w:start w:val="1"/>
+      <w:numFmt w:val="bullet"/>
+      <w:lvlText w:val=""/>
+      <w:lvlJc w:val="left"/>
+      <w:pPr>
+        <w:ind w:left="6480" w:hanging="360"/>
+      </w:pPr>
+      <w:rPr>
+        <w:rFonts w:ascii="Wingdings" w:hAnsi="Wingdings" w:hint="default"/>
+      </w:rPr>
+    </w:lvl>
+  </w:abstractNum>
+  <w:abstractNum w:abstractNumId="14" w15:restartNumberingAfterBreak="0">
+    <w:nsid w:val="5DC92503"/>
+    <w:multiLevelType w:val="hybridMultilevel"/>
+    <w:tmpl w:val="5980FDAE"/>
+    <w:lvl w:ilvl="0" w:tplc="04130001">
+      <w:start w:val="1"/>
+      <w:numFmt w:val="bullet"/>
+      <w:lvlText w:val=""/>
+      <w:lvlJc w:val="left"/>
+      <w:pPr>
+        <w:ind w:left="720" w:hanging="360"/>
+      </w:pPr>
+      <w:rPr>
+        <w:rFonts w:ascii="Symbol" w:hAnsi="Symbol" w:hint="default"/>
+      </w:rPr>
+    </w:lvl>
+    <w:lvl w:ilvl="1" w:tplc="04130003" w:tentative="1">
+      <w:start w:val="1"/>
+      <w:numFmt w:val="bullet"/>
+      <w:lvlText w:val="o"/>
+      <w:lvlJc w:val="left"/>
+      <w:pPr>
+        <w:ind w:left="1440" w:hanging="360"/>
+      </w:pPr>
+      <w:rPr>
+        <w:rFonts w:ascii="Courier New" w:hAnsi="Courier New" w:cs="Courier New" w:hint="default"/>
+      </w:rPr>
+    </w:lvl>
+    <w:lvl w:ilvl="2" w:tplc="04130005" w:tentative="1">
+      <w:start w:val="1"/>
+      <w:numFmt w:val="bullet"/>
+      <w:lvlText w:val=""/>
+      <w:lvlJc w:val="left"/>
+      <w:pPr>
+        <w:ind w:left="2160" w:hanging="360"/>
+      </w:pPr>
+      <w:rPr>
+        <w:rFonts w:ascii="Wingdings" w:hAnsi="Wingdings" w:hint="default"/>
+      </w:rPr>
+    </w:lvl>
+    <w:lvl w:ilvl="3" w:tplc="04130001" w:tentative="1">
+      <w:start w:val="1"/>
+      <w:numFmt w:val="bullet"/>
+      <w:lvlText w:val=""/>
+      <w:lvlJc w:val="left"/>
+      <w:pPr>
+        <w:ind w:left="2880" w:hanging="360"/>
+      </w:pPr>
+      <w:rPr>
+        <w:rFonts w:ascii="Symbol" w:hAnsi="Symbol" w:hint="default"/>
+      </w:rPr>
+    </w:lvl>
+    <w:lvl w:ilvl="4" w:tplc="04130003" w:tentative="1">
+      <w:start w:val="1"/>
+      <w:numFmt w:val="bullet"/>
+      <w:lvlText w:val="o"/>
+      <w:lvlJc w:val="left"/>
+      <w:pPr>
+        <w:ind w:left="3600" w:hanging="360"/>
+      </w:pPr>
+      <w:rPr>
+        <w:rFonts w:ascii="Courier New" w:hAnsi="Courier New" w:cs="Courier New" w:hint="default"/>
+      </w:rPr>
+    </w:lvl>
+    <w:lvl w:ilvl="5" w:tplc="04130005" w:tentative="1">
+      <w:start w:val="1"/>
+      <w:numFmt w:val="bullet"/>
+      <w:lvlText w:val=""/>
+      <w:lvlJc w:val="left"/>
+      <w:pPr>
+        <w:ind w:left="4320" w:hanging="360"/>
+      </w:pPr>
+      <w:rPr>
+        <w:rFonts w:ascii="Wingdings" w:hAnsi="Wingdings" w:hint="default"/>
+      </w:rPr>
+    </w:lvl>
+    <w:lvl w:ilvl="6" w:tplc="04130001" w:tentative="1">
+      <w:start w:val="1"/>
+      <w:numFmt w:val="bullet"/>
+      <w:lvlText w:val=""/>
+      <w:lvlJc w:val="left"/>
+      <w:pPr>
+        <w:ind w:left="5040" w:hanging="360"/>
+      </w:pPr>
+      <w:rPr>
+        <w:rFonts w:ascii="Symbol" w:hAnsi="Symbol" w:hint="default"/>
+      </w:rPr>
+    </w:lvl>
+    <w:lvl w:ilvl="7" w:tplc="04130003" w:tentative="1">
+      <w:start w:val="1"/>
+      <w:numFmt w:val="bullet"/>
+      <w:lvlText w:val="o"/>
+      <w:lvlJc w:val="left"/>
+      <w:pPr>
+        <w:ind w:left="5760" w:hanging="360"/>
+      </w:pPr>
+      <w:rPr>
+        <w:rFonts w:ascii="Courier New" w:hAnsi="Courier New" w:cs="Courier New" w:hint="default"/>
+      </w:rPr>
+    </w:lvl>
+    <w:lvl w:ilvl="8" w:tplc="04130005" w:tentative="1">
       <w:start w:val="1"/>
       <w:numFmt w:val="bullet"/>
       <w:lvlText w:val=""/>
@@ -15004,10 +15898,10 @@
     <w:abstractNumId w:val="0"/>
   </w:num>
   <w:num w:numId="3" w16cid:durableId="250357693">
-    <w:abstractNumId w:val="9"/>
+    <w:abstractNumId w:val="10"/>
   </w:num>
   <w:num w:numId="4" w16cid:durableId="1334409241">
-    <w:abstractNumId w:val="10"/>
+    <w:abstractNumId w:val="11"/>
   </w:num>
   <w:num w:numId="5" w16cid:durableId="633023174">
     <w:abstractNumId w:val="1"/>
@@ -15028,10 +15922,19 @@
     <w:abstractNumId w:val="7"/>
   </w:num>
   <w:num w:numId="11" w16cid:durableId="1407722595">
-    <w:abstractNumId w:val="8"/>
+    <w:abstractNumId w:val="9"/>
   </w:num>
   <w:num w:numId="12" w16cid:durableId="150610060">
-    <w:abstractNumId w:val="11"/>
+    <w:abstractNumId w:val="13"/>
+  </w:num>
+  <w:num w:numId="13" w16cid:durableId="502168122">
+    <w:abstractNumId w:val="14"/>
+  </w:num>
+  <w:num w:numId="14" w16cid:durableId="278269467">
+    <w:abstractNumId w:val="12"/>
+  </w:num>
+  <w:num w:numId="15" w16cid:durableId="1926107547">
+    <w:abstractNumId w:val="8"/>
   </w:num>
 </w:numbering>
 </file>
@@ -16203,18 +17106,18 @@
     <w:pitch w:val="variable"/>
     <w:sig w:usb0="00000000" w:usb1="10000000" w:usb2="00000000" w:usb3="00000000" w:csb0="80000000" w:csb1="00000000"/>
   </w:font>
-  <w:font w:name="Aptos">
-    <w:charset w:val="00"/>
-    <w:family w:val="swiss"/>
-    <w:pitch w:val="variable"/>
-    <w:sig w:usb0="20000287" w:usb1="00000003" w:usb2="00000000" w:usb3="00000000" w:csb0="0000019F" w:csb1="00000000"/>
-  </w:font>
   <w:font w:name="Calibri">
     <w:panose1 w:val="020F0502020204030204"/>
     <w:charset w:val="00"/>
     <w:family w:val="swiss"/>
     <w:pitch w:val="variable"/>
     <w:sig w:usb0="E4002EFF" w:usb1="C200247B" w:usb2="00000009" w:usb3="00000000" w:csb0="000001FF" w:csb1="00000000"/>
+  </w:font>
+  <w:font w:name="Aptos">
+    <w:charset w:val="00"/>
+    <w:family w:val="swiss"/>
+    <w:pitch w:val="variable"/>
+    <w:sig w:usb0="20000287" w:usb1="00000003" w:usb2="00000000" w:usb3="00000000" w:csb0="0000019F" w:csb1="00000000"/>
   </w:font>
   <w:font w:name="Calibri Light">
     <w:panose1 w:val="020F0302020204030204"/>
@@ -16250,7 +17153,9 @@
   <w:rsids>
     <w:rsidRoot w:val="00C83E48"/>
     <w:rsid w:val="000F0623"/>
+    <w:rsid w:val="002B746A"/>
     <w:rsid w:val="00372458"/>
+    <w:rsid w:val="003B2F1D"/>
     <w:rsid w:val="00616063"/>
     <w:rsid w:val="00695877"/>
     <w:rsid w:val="006C5192"/>
@@ -16258,19 +17163,26 @@
     <w:rsid w:val="0081144C"/>
     <w:rsid w:val="00835387"/>
     <w:rsid w:val="008465F8"/>
+    <w:rsid w:val="00886E4E"/>
     <w:rsid w:val="00895CC9"/>
     <w:rsid w:val="00945E7D"/>
+    <w:rsid w:val="00A225B1"/>
     <w:rsid w:val="00AC523D"/>
     <w:rsid w:val="00B026BE"/>
     <w:rsid w:val="00BC7605"/>
+    <w:rsid w:val="00BE5AA6"/>
     <w:rsid w:val="00C17E28"/>
+    <w:rsid w:val="00C22110"/>
     <w:rsid w:val="00C50E9D"/>
     <w:rsid w:val="00C83E48"/>
+    <w:rsid w:val="00C84CA3"/>
     <w:rsid w:val="00E92026"/>
     <w:rsid w:val="00EE5BF2"/>
+    <w:rsid w:val="00EF0981"/>
     <w:rsid w:val="00F44AC2"/>
     <w:rsid w:val="00F75229"/>
     <w:rsid w:val="00F92756"/>
+    <w:rsid w:val="00FB7BBD"/>
   </w:rsids>
   <m:mathPr>
     <m:mathFont m:val="Cambria Math"/>

</xml_diff>